<commit_message>
Check on changes to instructions/procedure for NORM-D (now Exp2)
</commit_message>
<xml_diff>
--- a/output/papers/Round 1/manuscript.docx
+++ b/output/papers/Round 1/manuscript.docx
@@ -16467,6 +16467,7 @@
         <w:t>using the same approach, payment, etc. as in Experiment 1</w:t>
       </w:r>
       <w:commentRangeStart w:id="404"/>
+      <w:commentRangeStart w:id="405"/>
       <w:r>
         <w:rPr>
           <w:szCs w:val="22"/>
@@ -16480,13 +16481,20 @@
         </w:rPr>
         <w:commentReference w:id="404"/>
       </w:r>
-    </w:p>
-    <w:p>
-      <w:pPr>
-        <w:rPr>
-          <w:szCs w:val="22"/>
-        </w:rPr>
-        <w:pPrChange w:id="405" w:author="Jaeger, Florian" w:date="2023-05-27T13:32:00Z">
+      <w:commentRangeEnd w:id="405"/>
+      <w:r>
+        <w:rPr>
+          <w:rStyle w:val="CommentReference"/>
+        </w:rPr>
+        <w:commentReference w:id="405"/>
+      </w:r>
+    </w:p>
+    <w:p>
+      <w:pPr>
+        <w:rPr>
+          <w:szCs w:val="22"/>
+        </w:rPr>
+        <w:pPrChange w:id="406" w:author="Jaeger, Florian" w:date="2023-05-27T13:32:00Z">
           <w:pPr>
             <w:ind w:firstLine="0"/>
           </w:pPr>
@@ -16501,27 +16509,6 @@
           <w:szCs w:val="22"/>
         </w:rPr>
         <w:t xml:space="preserve">Materials. </w:t>
-      </w:r>
-      <w:r>
-        <w:rPr>
-          <w:szCs w:val="22"/>
-          <w:rPrChange w:id="406" w:author="Jaeger, Florian" w:date="2023-05-27T13:33:00Z">
-            <w:rPr>
-              <w:b/>
-              <w:bCs/>
-              <w:i/>
-              <w:iCs/>
-              <w:szCs w:val="22"/>
-            </w:rPr>
-          </w:rPrChange>
-        </w:rPr>
-        <w:t>All materials were the same as in Exper</w:t>
-      </w:r>
-      <w:r>
-        <w:rPr>
-          <w:szCs w:val="22"/>
-        </w:rPr>
-        <w:t>i</w:t>
       </w:r>
       <w:r>
         <w:rPr>
@@ -16536,6 +16523,27 @@
             </w:rPr>
           </w:rPrChange>
         </w:rPr>
+        <w:t>All materials were the same as in Exper</w:t>
+      </w:r>
+      <w:r>
+        <w:rPr>
+          <w:szCs w:val="22"/>
+        </w:rPr>
+        <w:t>i</w:t>
+      </w:r>
+      <w:r>
+        <w:rPr>
+          <w:szCs w:val="22"/>
+          <w:rPrChange w:id="408" w:author="Jaeger, Florian" w:date="2023-05-27T13:33:00Z">
+            <w:rPr>
+              <w:b/>
+              <w:bCs/>
+              <w:i/>
+              <w:iCs/>
+              <w:szCs w:val="22"/>
+            </w:rPr>
+          </w:rPrChange>
+        </w:rPr>
         <w:t>ment 1c, except for the addition of a black rectangle to the video, as described above.</w:t>
       </w:r>
       <w:r>
@@ -16548,7 +16556,7 @@
         <w:rPr>
           <w:szCs w:val="22"/>
           <w:highlight w:val="yellow"/>
-          <w:rPrChange w:id="408" w:author="Jaeger, Florian" w:date="2023-05-27T13:33:00Z">
+          <w:rPrChange w:id="409" w:author="Jaeger, Florian" w:date="2023-05-27T13:33:00Z">
             <w:rPr>
               <w:szCs w:val="22"/>
             </w:rPr>
@@ -16556,26 +16564,7 @@
         </w:rPr>
         <w:t xml:space="preserve">MORE DETAILS </w:t>
       </w:r>
-      <w:commentRangeStart w:id="409"/>
-      <w:r>
-        <w:rPr>
-          <w:szCs w:val="22"/>
-          <w:highlight w:val="yellow"/>
-          <w:rPrChange w:id="410" w:author="Jaeger, Florian" w:date="2023-05-27T13:33:00Z">
-            <w:rPr>
-              <w:szCs w:val="22"/>
-            </w:rPr>
-          </w:rPrChange>
-        </w:rPr>
-        <w:t>HERE</w:t>
-      </w:r>
-      <w:commentRangeEnd w:id="409"/>
-      <w:r>
-        <w:rPr>
-          <w:rStyle w:val="CommentReference"/>
-        </w:rPr>
-        <w:commentReference w:id="409"/>
-      </w:r>
+      <w:commentRangeStart w:id="410"/>
       <w:r>
         <w:rPr>
           <w:szCs w:val="22"/>
@@ -16586,13 +16575,32 @@
             </w:rPr>
           </w:rPrChange>
         </w:rPr>
+        <w:t>HERE</w:t>
+      </w:r>
+      <w:commentRangeEnd w:id="410"/>
+      <w:r>
+        <w:rPr>
+          <w:rStyle w:val="CommentReference"/>
+        </w:rPr>
+        <w:commentReference w:id="410"/>
+      </w:r>
+      <w:r>
+        <w:rPr>
+          <w:szCs w:val="22"/>
+          <w:highlight w:val="yellow"/>
+          <w:rPrChange w:id="412" w:author="Jaeger, Florian" w:date="2023-05-27T13:33:00Z">
+            <w:rPr>
+              <w:szCs w:val="22"/>
+            </w:rPr>
+          </w:rPrChange>
+        </w:rPr>
         <w:t>.</w:t>
       </w:r>
     </w:p>
     <w:p>
       <w:pPr>
         <w:rPr>
-          <w:ins w:id="412" w:author="Cummings, Shawn" w:date="2023-06-02T19:05:00Z"/>
+          <w:ins w:id="413" w:author="Cummings, Shawn" w:date="2023-06-02T19:05:00Z"/>
           <w:szCs w:val="22"/>
         </w:rPr>
       </w:pPr>
@@ -16602,7 +16610,7 @@
         </w:rPr>
         <w:t xml:space="preserve"> </w:t>
       </w:r>
-      <w:ins w:id="413" w:author="Cummings, Shawn" w:date="2023-06-02T19:05:00Z">
+      <w:ins w:id="414" w:author="Cummings, Shawn" w:date="2023-06-02T19:05:00Z">
         <w:r>
           <w:rPr>
             <w:szCs w:val="22"/>
@@ -16616,7 +16624,7 @@
           <w:t xml:space="preserve">positioned spatially such that vertically, the area from the bottom of the talker's nose to the bottom of her chin were blocked from view. Horizontally, the entire width of the face was occluded. </w:t>
         </w:r>
       </w:ins>
-      <w:ins w:id="414" w:author="Cummings, Shawn" w:date="2023-06-02T19:09:00Z">
+      <w:ins w:id="415" w:author="Cummings, Shawn" w:date="2023-06-02T19:09:00Z">
         <w:r>
           <w:rPr>
             <w:szCs w:val="22"/>
@@ -16648,7 +16656,7 @@
           <w:t>, including lip rounding, mouth aperture, and tongue position. </w:t>
         </w:r>
       </w:ins>
-      <w:ins w:id="415" w:author="Cummings, Shawn" w:date="2023-06-02T19:06:00Z">
+      <w:ins w:id="416" w:author="Cummings, Shawn" w:date="2023-06-02T19:06:00Z">
         <w:r>
           <w:rPr>
             <w:szCs w:val="22"/>
@@ -16656,7 +16664,7 @@
           <w:t xml:space="preserve">In cases </w:t>
         </w:r>
       </w:ins>
-      <w:ins w:id="416" w:author="Cummings, Shawn" w:date="2023-06-02T19:07:00Z">
+      <w:ins w:id="417" w:author="Cummings, Shawn" w:date="2023-06-02T19:07:00Z">
         <w:r>
           <w:rPr>
             <w:szCs w:val="22"/>
@@ -16664,7 +16672,7 @@
           <w:t>where the talker moved during production, the size of the rectangle was increased such that t</w:t>
         </w:r>
       </w:ins>
-      <w:ins w:id="417" w:author="Cummings, Shawn" w:date="2023-06-02T19:08:00Z">
+      <w:ins w:id="418" w:author="Cummings, Shawn" w:date="2023-06-02T19:08:00Z">
         <w:r>
           <w:rPr>
             <w:szCs w:val="22"/>
@@ -16672,7 +16680,7 @@
           <w:t>he above criterion always applied. This gave rise</w:t>
         </w:r>
       </w:ins>
-      <w:ins w:id="418" w:author="Cummings, Shawn" w:date="2023-06-02T19:07:00Z">
+      <w:ins w:id="419" w:author="Cummings, Shawn" w:date="2023-06-02T19:07:00Z">
         <w:r>
           <w:rPr>
             <w:szCs w:val="22"/>
@@ -16686,7 +16694,7 @@
           <w:t>slightly different dimensions between different video</w:t>
         </w:r>
       </w:ins>
-      <w:ins w:id="419" w:author="Cummings, Shawn" w:date="2023-06-02T19:08:00Z">
+      <w:ins w:id="420" w:author="Cummings, Shawn" w:date="2023-06-02T19:08:00Z">
         <w:r>
           <w:rPr>
             <w:szCs w:val="22"/>
@@ -16698,11 +16706,11 @@
     <w:p>
       <w:pPr>
         <w:rPr>
-          <w:ins w:id="420" w:author="Cummings, Shawn" w:date="2023-06-02T19:05:00Z"/>
-          <w:szCs w:val="22"/>
-        </w:rPr>
-      </w:pPr>
-      <w:ins w:id="421" w:author="Cummings, Shawn" w:date="2023-06-02T19:05:00Z">
+          <w:ins w:id="421" w:author="Cummings, Shawn" w:date="2023-06-02T19:05:00Z"/>
+          <w:szCs w:val="22"/>
+        </w:rPr>
+      </w:pPr>
+      <w:ins w:id="422" w:author="Cummings, Shawn" w:date="2023-06-02T19:05:00Z">
         <w:r>
           <w:rPr>
             <w:szCs w:val="22"/>
@@ -16710,7 +16718,7 @@
           <w:t>Temporally, the</w:t>
         </w:r>
       </w:ins>
-      <w:ins w:id="422" w:author="Cummings, Shawn" w:date="2023-06-02T19:10:00Z">
+      <w:ins w:id="423" w:author="Cummings, Shawn" w:date="2023-06-02T19:10:00Z">
         <w:r>
           <w:rPr>
             <w:szCs w:val="22"/>
@@ -16718,7 +16726,7 @@
           <w:t xml:space="preserve"> onset of the</w:t>
         </w:r>
       </w:ins>
-      <w:ins w:id="423" w:author="Cummings, Shawn" w:date="2023-06-02T19:05:00Z">
+      <w:ins w:id="424" w:author="Cummings, Shawn" w:date="2023-06-02T19:05:00Z">
         <w:r>
           <w:rPr>
             <w:szCs w:val="22"/>
@@ -16726,7 +16734,7 @@
           <w:t xml:space="preserve"> </w:t>
         </w:r>
       </w:ins>
-      <w:ins w:id="424" w:author="Cummings, Shawn" w:date="2023-06-02T19:10:00Z">
+      <w:ins w:id="425" w:author="Cummings, Shawn" w:date="2023-06-02T19:10:00Z">
         <w:r>
           <w:rPr>
             <w:szCs w:val="22"/>
@@ -16746,7 +16754,7 @@
           <w:t xml:space="preserve"> was</w:t>
         </w:r>
       </w:ins>
-      <w:ins w:id="425" w:author="Cummings, Shawn" w:date="2023-06-02T19:11:00Z">
+      <w:ins w:id="426" w:author="Cummings, Shawn" w:date="2023-06-02T19:11:00Z">
         <w:r>
           <w:rPr>
             <w:szCs w:val="22"/>
@@ -16774,7 +16782,7 @@
           <w:t xml:space="preserve"> disappeared at word offset. The vowel after the fricative was therefore also visually occluded.</w:t>
         </w:r>
       </w:ins>
-      <w:ins w:id="426" w:author="Cummings, Shawn" w:date="2023-06-02T19:12:00Z">
+      <w:ins w:id="427" w:author="Cummings, Shawn" w:date="2023-06-02T19:12:00Z">
         <w:r>
           <w:rPr>
             <w:szCs w:val="22"/>
@@ -16782,7 +16790,7 @@
           <w:t xml:space="preserve"> This window was</w:t>
         </w:r>
       </w:ins>
-      <w:ins w:id="427" w:author="Cummings, Shawn" w:date="2023-06-02T19:10:00Z">
+      <w:ins w:id="428" w:author="Cummings, Shawn" w:date="2023-06-02T19:10:00Z">
         <w:r>
           <w:rPr>
             <w:szCs w:val="22"/>
@@ -16790,7 +16798,7 @@
           <w:t xml:space="preserve"> </w:t>
         </w:r>
       </w:ins>
-      <w:ins w:id="428" w:author="Cummings, Shawn" w:date="2023-06-02T19:05:00Z">
+      <w:ins w:id="429" w:author="Cummings, Shawn" w:date="2023-06-02T19:05:00Z">
         <w:r>
           <w:rPr>
             <w:szCs w:val="22"/>
@@ -16798,7 +16806,7 @@
           <w:t>intended to balance the competing constraints of giving subjects maximum opportunity to see the pen in the talker's mouth, while</w:t>
         </w:r>
       </w:ins>
-      <w:ins w:id="429" w:author="Cummings, Shawn" w:date="2023-06-02T19:11:00Z">
+      <w:ins w:id="430" w:author="Cummings, Shawn" w:date="2023-06-02T19:11:00Z">
         <w:r>
           <w:rPr>
             <w:szCs w:val="22"/>
@@ -16806,7 +16814,7 @@
           <w:t xml:space="preserve"> </w:t>
         </w:r>
       </w:ins>
-      <w:ins w:id="430" w:author="Cummings, Shawn" w:date="2023-06-02T19:05:00Z">
+      <w:ins w:id="431" w:author="Cummings, Shawn" w:date="2023-06-02T19:05:00Z">
         <w:r>
           <w:rPr>
             <w:szCs w:val="22"/>
@@ -16818,7 +16826,7 @@
     <w:p>
       <w:pPr>
         <w:rPr>
-          <w:ins w:id="431" w:author="Cummings, Shawn" w:date="2023-06-02T19:05:00Z"/>
+          <w:ins w:id="432" w:author="Cummings, Shawn" w:date="2023-06-02T19:05:00Z"/>
           <w:szCs w:val="22"/>
         </w:rPr>
       </w:pPr>
@@ -16857,26 +16865,142 @@
         </w:rPr>
         <w:t xml:space="preserve">The procedure was identical to Experiment </w:t>
       </w:r>
-      <w:commentRangeStart w:id="432"/>
+      <w:commentRangeStart w:id="433"/>
       <w:r>
         <w:rPr>
           <w:szCs w:val="22"/>
         </w:rPr>
         <w:t>1c</w:t>
       </w:r>
-      <w:commentRangeEnd w:id="432"/>
+      <w:commentRangeEnd w:id="433"/>
       <w:r>
         <w:rPr>
           <w:rStyle w:val="CommentReference"/>
         </w:rPr>
-        <w:commentReference w:id="432"/>
-      </w:r>
-      <w:r>
-        <w:rPr>
-          <w:szCs w:val="22"/>
-        </w:rPr>
-        <w:t>.</w:t>
-      </w:r>
+        <w:commentReference w:id="433"/>
+      </w:r>
+      <w:ins w:id="434" w:author="Cummings, Shawn" w:date="2023-06-02T19:23:00Z">
+        <w:r>
+          <w:rPr>
+            <w:szCs w:val="22"/>
+          </w:rPr>
+          <w:t>, with two exc</w:t>
+        </w:r>
+      </w:ins>
+      <w:ins w:id="435" w:author="Cummings, Shawn" w:date="2023-06-02T19:24:00Z">
+        <w:r>
+          <w:rPr>
+            <w:szCs w:val="22"/>
+          </w:rPr>
+          <w:t>eptions.</w:t>
+        </w:r>
+      </w:ins>
+      <w:del w:id="436" w:author="Cummings, Shawn" w:date="2023-06-02T19:23:00Z">
+        <w:r>
+          <w:rPr>
+            <w:szCs w:val="22"/>
+          </w:rPr>
+          <w:delText>.</w:delText>
+        </w:r>
+      </w:del>
+      <w:ins w:id="437" w:author="Cummings, Shawn" w:date="2023-06-02T19:19:00Z">
+        <w:r>
+          <w:rPr>
+            <w:szCs w:val="22"/>
+          </w:rPr>
+          <w:t xml:space="preserve"> </w:t>
+        </w:r>
+      </w:ins>
+      <w:ins w:id="438" w:author="Cummings, Shawn" w:date="2023-06-02T19:20:00Z">
+        <w:r>
+          <w:rPr>
+            <w:szCs w:val="22"/>
+          </w:rPr>
+          <w:t>The phrase “</w:t>
+        </w:r>
+        <w:r>
+          <w:rPr>
+            <w:szCs w:val="22"/>
+            <w:u w:val="single"/>
+            <w:lang w:val="en-GB"/>
+          </w:rPr>
+          <w:t>with a black box occluding the speaker's mouth</w:t>
+        </w:r>
+        <w:r>
+          <w:rPr>
+            <w:szCs w:val="22"/>
+            <w:u w:val="single"/>
+            <w:lang w:val="en-GB"/>
+          </w:rPr>
+          <w:t>” was added to instructions where relevant, to ameliorate subjects’ potential confusion</w:t>
+        </w:r>
+      </w:ins>
+      <w:ins w:id="439" w:author="Cummings, Shawn" w:date="2023-06-02T19:21:00Z">
+        <w:r>
+          <w:rPr>
+            <w:szCs w:val="22"/>
+            <w:u w:val="single"/>
+            <w:lang w:val="en-GB"/>
+          </w:rPr>
+          <w:t>.</w:t>
+        </w:r>
+      </w:ins>
+      <w:ins w:id="440" w:author="Cummings, Shawn" w:date="2023-06-02T19:27:00Z">
+        <w:r>
+          <w:rPr>
+            <w:szCs w:val="22"/>
+            <w:u w:val="single"/>
+            <w:lang w:val="en-GB"/>
+          </w:rPr>
+          <w:t xml:space="preserve"> </w:t>
+        </w:r>
+        <w:commentRangeStart w:id="441"/>
+        <w:r>
+          <w:rPr>
+            <w:szCs w:val="22"/>
+            <w:u w:val="single"/>
+            <w:lang w:val="en-GB"/>
+          </w:rPr>
+          <w:t>A ‘preloading’ screen was also added directly foll</w:t>
+        </w:r>
+      </w:ins>
+      <w:ins w:id="442" w:author="Cummings, Shawn" w:date="2023-06-02T19:28:00Z">
+        <w:r>
+          <w:rPr>
+            <w:szCs w:val="22"/>
+            <w:u w:val="single"/>
+            <w:lang w:val="en-GB"/>
+          </w:rPr>
+          <w:t xml:space="preserve">owing instructions, wherein subjects simply waited while a loading bar was </w:t>
+        </w:r>
+        <w:proofErr w:type="gramStart"/>
+        <w:r>
+          <w:rPr>
+            <w:szCs w:val="22"/>
+            <w:u w:val="single"/>
+            <w:lang w:val="en-GB"/>
+          </w:rPr>
+          <w:t>displayed</w:t>
+        </w:r>
+        <w:proofErr w:type="gramEnd"/>
+        <w:r>
+          <w:rPr>
+            <w:szCs w:val="22"/>
+            <w:u w:val="single"/>
+            <w:lang w:val="en-GB"/>
+          </w:rPr>
+          <w:t xml:space="preserve"> and all stimuli were primed for presentation. </w:t>
+        </w:r>
+      </w:ins>
+      <w:commentRangeEnd w:id="441"/>
+      <w:ins w:id="443" w:author="Cummings, Shawn" w:date="2023-06-02T19:29:00Z">
+        <w:r>
+          <w:rPr>
+            <w:rStyle w:val="CommentReference"/>
+          </w:rPr>
+          <w:commentReference w:id="441"/>
+        </w:r>
+      </w:ins>
     </w:p>
     <w:p>
       <w:pPr>
@@ -17412,6 +17536,7 @@
           <w:noProof/>
           <w:szCs w:val="22"/>
         </w:rPr>
+        <w:lastRenderedPageBreak/>
         <w:drawing>
           <wp:inline distT="0" distB="0" distL="0" distR="0" wp14:anchorId="4A240202" wp14:editId="2F0A4CCB">
             <wp:extent cx="4800600" cy="2146300"/>
@@ -17455,11 +17580,11 @@
         <w:rPr>
           <w:szCs w:val="22"/>
         </w:rPr>
-        <w:pPrChange w:id="433" w:author="Jaeger, Florian" w:date="2023-05-29T12:24:00Z">
+        <w:pPrChange w:id="444" w:author="Jaeger, Florian" w:date="2023-05-29T12:24:00Z">
           <w:pPr/>
         </w:pPrChange>
       </w:pPr>
-      <w:bookmarkStart w:id="434" w:name="_Ref136190811"/>
+      <w:bookmarkStart w:id="445" w:name="_Ref136190811"/>
       <w:r>
         <w:rPr>
           <w:szCs w:val="22"/>
@@ -17498,7 +17623,7 @@
         </w:rPr>
         <w:fldChar w:fldCharType="end"/>
       </w:r>
-      <w:bookmarkEnd w:id="434"/>
+      <w:bookmarkEnd w:id="445"/>
       <w:r>
         <w:rPr>
           <w:noProof/>
@@ -17584,14 +17709,7 @@
         <w:rPr>
           <w:szCs w:val="22"/>
         </w:rPr>
-        <w:t xml:space="preserve"> in </w:t>
-      </w:r>
-      <w:r>
-        <w:rPr>
-          <w:szCs w:val="22"/>
-        </w:rPr>
-        <w:lastRenderedPageBreak/>
-        <w:t>Experiment 2</w:t>
+        <w:t xml:space="preserve"> in Experiment 2</w:t>
       </w:r>
       <w:r>
         <w:rPr>
@@ -17621,13 +17739,13 @@
         <w:rPr>
           <w:szCs w:val="22"/>
         </w:rPr>
-        <w:pPrChange w:id="435" w:author="Jaeger, Florian" w:date="2023-05-27T14:10:00Z">
+        <w:pPrChange w:id="446" w:author="Jaeger, Florian" w:date="2023-05-27T14:10:00Z">
           <w:pPr>
             <w:pStyle w:val="Heading2"/>
           </w:pPr>
         </w:pPrChange>
       </w:pPr>
-      <w:bookmarkStart w:id="436" w:name="_Ref136190818"/>
+      <w:bookmarkStart w:id="447" w:name="_Ref136190818"/>
       <w:r>
         <w:rPr>
           <w:szCs w:val="22"/>
@@ -17666,7 +17784,7 @@
         </w:rPr>
         <w:fldChar w:fldCharType="end"/>
       </w:r>
-      <w:bookmarkEnd w:id="436"/>
+      <w:bookmarkEnd w:id="447"/>
       <w:r>
         <w:rPr>
           <w:szCs w:val="22"/>
@@ -17706,23 +17824,23 @@
       <w:r>
         <w:t xml:space="preserve">Hypotheses </w:t>
       </w:r>
-      <w:commentRangeStart w:id="437"/>
+      <w:commentRangeStart w:id="448"/>
       <w:r>
         <w:t xml:space="preserve">for which we had not strong expectations are </w:t>
       </w:r>
-      <w:commentRangeStart w:id="438"/>
+      <w:commentRangeStart w:id="449"/>
       <w:r>
         <w:t>shown with shaded backgrounds.</w:t>
       </w:r>
-      <w:commentRangeEnd w:id="438"/>
+      <w:commentRangeEnd w:id="449"/>
       <w:r>
         <w:rPr>
           <w:rStyle w:val="CommentReference"/>
           <w:color w:val="auto"/>
         </w:rPr>
-        <w:commentReference w:id="438"/>
-      </w:r>
-      <w:commentRangeEnd w:id="437"/>
+        <w:commentReference w:id="449"/>
+      </w:r>
+      <w:commentRangeEnd w:id="448"/>
       <w:r>
         <w:rPr>
           <w:rStyle w:val="CommentReference"/>
@@ -17730,7 +17848,7 @@
           <w:iCs w:val="0"/>
           <w:color w:val="auto"/>
         </w:rPr>
-        <w:commentReference w:id="437"/>
+        <w:commentReference w:id="448"/>
       </w:r>
     </w:p>
     <w:p>
@@ -17783,19 +17901,19 @@
         </w:rPr>
         <w:t>, and yet failed to exhibit any effects of pen location (an auxiliary experiment with N = 64 participants reported in the SI provides additional evidence that participants noticed the presence and location of the</w:t>
       </w:r>
-      <w:commentRangeStart w:id="439"/>
+      <w:commentRangeStart w:id="450"/>
       <w:r>
         <w:rPr>
           <w:szCs w:val="22"/>
         </w:rPr>
         <w:t xml:space="preserve"> pen).</w:t>
       </w:r>
-      <w:commentRangeEnd w:id="439"/>
+      <w:commentRangeEnd w:id="450"/>
       <w:r>
         <w:rPr>
           <w:rStyle w:val="CommentReference"/>
         </w:rPr>
-        <w:commentReference w:id="439"/>
+        <w:commentReference w:id="450"/>
       </w:r>
       <w:r>
         <w:rPr>
@@ -17912,7 +18030,14 @@
         <w:rPr>
           <w:szCs w:val="22"/>
         </w:rPr>
-        <w:t xml:space="preserve"> condition in Experiment 1c. There is, however, also some evidence that visual occlusion might explain </w:t>
+        <w:t xml:space="preserve"> condition in Experiment 1c. There </w:t>
+      </w:r>
+      <w:r>
+        <w:rPr>
+          <w:szCs w:val="22"/>
+        </w:rPr>
+        <w:lastRenderedPageBreak/>
+        <w:t xml:space="preserve">is, however, also some evidence that visual occlusion might explain </w:t>
       </w:r>
       <w:r>
         <w:rPr>
@@ -17948,21 +18073,21 @@
         </w:rPr>
         <w:t xml:space="preserve"> half-way between the pen-in-hand and pen-in-mouth conditions of Experiment 1c (for the remaining two steps, the effect of pen location was too small even in Experiment 1c to draw meaningful conclusions about Experiment 2).</w:t>
       </w:r>
-      <w:commentRangeStart w:id="440"/>
-      <w:commentRangeStart w:id="441"/>
-      <w:commentRangeEnd w:id="440"/>
+      <w:commentRangeStart w:id="451"/>
+      <w:commentRangeStart w:id="452"/>
+      <w:commentRangeEnd w:id="451"/>
       <w:r>
         <w:rPr>
           <w:rStyle w:val="CommentReference"/>
         </w:rPr>
-        <w:commentReference w:id="440"/>
-      </w:r>
-      <w:commentRangeEnd w:id="441"/>
+        <w:commentReference w:id="451"/>
+      </w:r>
+      <w:commentRangeEnd w:id="452"/>
       <w:r>
         <w:rPr>
           <w:rStyle w:val="CommentReference"/>
         </w:rPr>
-        <w:commentReference w:id="441"/>
+        <w:commentReference w:id="452"/>
       </w:r>
     </w:p>
     <w:p>
@@ -17999,7 +18124,7 @@
         <w:rPr>
           <w:szCs w:val="22"/>
           <w:highlight w:val="yellow"/>
-          <w:rPrChange w:id="442" w:author="Jaeger, Florian" w:date="2023-05-27T17:08:00Z">
+          <w:rPrChange w:id="453" w:author="Jaeger, Florian" w:date="2023-05-27T17:08:00Z">
             <w:rPr>
               <w:szCs w:val="22"/>
             </w:rPr>
@@ -18018,14 +18143,7 @@
         <w:rPr>
           <w:szCs w:val="22"/>
         </w:rPr>
-        <w:t xml:space="preserve">We thus tentatively conclude that at least some of the results in Experiments 1a-c are due </w:t>
-      </w:r>
-      <w:r>
-        <w:rPr>
-          <w:szCs w:val="22"/>
-        </w:rPr>
-        <w:lastRenderedPageBreak/>
-        <w:t>to compensation</w:t>
+        <w:t>We thus tentatively conclude that at least some of the results in Experiments 1a-c are due to compensation</w:t>
       </w:r>
       <w:r>
         <w:rPr>
@@ -18066,8 +18184,8 @@
           <w:szCs w:val="22"/>
         </w:rPr>
       </w:pPr>
-      <w:moveToRangeStart w:id="443" w:author="Jaeger, Florian" w:date="2023-05-22T16:51:00Z" w:name="move135666718"/>
-      <w:moveTo w:id="444" w:author="Jaeger, Florian" w:date="2023-05-22T16:51:00Z">
+      <w:moveToRangeStart w:id="454" w:author="Jaeger, Florian" w:date="2023-05-22T16:51:00Z" w:name="move135666718"/>
+      <w:moveTo w:id="455" w:author="Jaeger, Florian" w:date="2023-05-22T16:51:00Z">
         <w:r>
           <w:rPr>
             <w:szCs w:val="22"/>
@@ -18141,14 +18259,14 @@
           <w:t xml:space="preserve"> </w:t>
         </w:r>
       </w:moveTo>
-      <w:moveToRangeEnd w:id="443"/>
+      <w:moveToRangeEnd w:id="454"/>
       <w:r>
         <w:rPr>
           <w:szCs w:val="22"/>
         </w:rPr>
         <w:t xml:space="preserve"> </w:t>
       </w:r>
-      <w:bookmarkStart w:id="445" w:name="_Hlk134739727"/>
+      <w:bookmarkStart w:id="456" w:name="_Hlk134739727"/>
     </w:p>
     <w:p>
       <w:pPr>
@@ -18483,7 +18601,7 @@
         <w:t>Do we even need to determine this?</w:t>
       </w:r>
     </w:p>
-    <w:bookmarkEnd w:id="445"/>
+    <w:bookmarkEnd w:id="456"/>
     <w:p>
       <w:pPr>
         <w:pStyle w:val="Heading1"/>
@@ -24684,11 +24802,11 @@
     <w:p>
       <w:pPr>
         <w:rPr>
-          <w:del w:id="446" w:author="Jaeger, Florian" w:date="2023-05-27T12:53:00Z"/>
-          <w:szCs w:val="22"/>
-        </w:rPr>
-      </w:pPr>
-      <w:del w:id="447" w:author="Jaeger, Florian" w:date="2023-05-27T12:53:00Z">
+          <w:del w:id="457" w:author="Jaeger, Florian" w:date="2023-05-27T12:53:00Z"/>
+          <w:szCs w:val="22"/>
+        </w:rPr>
+      </w:pPr>
+      <w:del w:id="458" w:author="Jaeger, Florian" w:date="2023-05-27T12:53:00Z">
         <w:r>
           <w:rPr>
             <w:i/>
@@ -24709,12 +24827,12 @@
     <w:p>
       <w:pPr>
         <w:rPr>
-          <w:del w:id="448" w:author="Jaeger, Florian" w:date="2023-05-27T12:53:00Z"/>
+          <w:del w:id="459" w:author="Jaeger, Florian" w:date="2023-05-27T12:53:00Z"/>
           <w:szCs w:val="22"/>
           <w:shd w:val="clear" w:color="auto" w:fill="EFEFEF"/>
         </w:rPr>
       </w:pPr>
-      <w:del w:id="449" w:author="Jaeger, Florian" w:date="2023-05-27T12:53:00Z">
+      <w:del w:id="460" w:author="Jaeger, Florian" w:date="2023-05-27T12:53:00Z">
         <w:r>
           <w:rPr>
             <w:i/>
@@ -24744,12 +24862,12 @@
     <w:p>
       <w:pPr>
         <w:rPr>
-          <w:del w:id="450" w:author="Jaeger, Florian" w:date="2023-05-27T12:53:00Z"/>
+          <w:del w:id="461" w:author="Jaeger, Florian" w:date="2023-05-27T12:53:00Z"/>
           <w:szCs w:val="22"/>
           <w:shd w:val="clear" w:color="auto" w:fill="EFEFEF"/>
         </w:rPr>
       </w:pPr>
-      <w:del w:id="451" w:author="Jaeger, Florian" w:date="2023-05-27T12:53:00Z">
+      <w:del w:id="462" w:author="Jaeger, Florian" w:date="2023-05-27T12:53:00Z">
         <w:r>
           <w:rPr>
             <w:i/>
@@ -26495,7 +26613,23 @@
       </w:r>
     </w:p>
   </w:comment>
-  <w:comment w:id="409" w:author="Jaeger, Florian" w:date="2023-05-27T13:33:00Z" w:initials="TJ">
+  <w:comment w:id="405" w:author="Cummings, Shawn" w:date="2023-06-02T19:27:00Z" w:initials="SC">
+    <w:p>
+      <w:pPr>
+        <w:jc w:val="left"/>
+      </w:pPr>
+      <w:r>
+        <w:rPr>
+          <w:rStyle w:val="CommentReference"/>
+        </w:rPr>
+        <w:annotationRef/>
+      </w:r>
+      <w:r>
+        <w:t xml:space="preserve">From this study on, we started pre-loading all stims ahead of time before starting the experiment… should this be mentioned here, or under procedure? </w:t>
+      </w:r>
+    </w:p>
+  </w:comment>
+  <w:comment w:id="410" w:author="Jaeger, Florian" w:date="2023-05-27T13:33:00Z" w:initials="TJ">
     <w:p>
       <w:pPr>
         <w:pStyle w:val="CommentText"/>
@@ -26514,7 +26648,7 @@
       </w:r>
     </w:p>
   </w:comment>
-  <w:comment w:id="432" w:author="Jaeger, Florian" w:date="2023-05-27T13:34:00Z" w:initials="TJ">
+  <w:comment w:id="433" w:author="Jaeger, Florian" w:date="2023-05-27T13:34:00Z" w:initials="TJ">
     <w:p>
       <w:pPr>
         <w:pStyle w:val="CommentText"/>
@@ -26533,7 +26667,23 @@
       </w:r>
     </w:p>
   </w:comment>
-  <w:comment w:id="438" w:author="Jaeger, Florian" w:date="2023-05-20T10:40:00Z" w:initials="TJ">
+  <w:comment w:id="441" w:author="Cummings, Shawn" w:date="2023-06-02T19:29:00Z" w:initials="SC">
+    <w:p>
+      <w:pPr>
+        <w:jc w:val="left"/>
+      </w:pPr>
+      <w:r>
+        <w:rPr>
+          <w:rStyle w:val="CommentReference"/>
+        </w:rPr>
+        <w:annotationRef/>
+      </w:r>
+      <w:r>
+        <w:t>Better words here, if we decide to keep (this feels almost SI-able?)</w:t>
+      </w:r>
+    </w:p>
+  </w:comment>
+  <w:comment w:id="449" w:author="Jaeger, Florian" w:date="2023-05-20T10:40:00Z" w:initials="TJ">
     <w:p>
       <w:pPr>
         <w:pStyle w:val="CommentText"/>
@@ -26549,7 +26699,7 @@
       </w:r>
     </w:p>
   </w:comment>
-  <w:comment w:id="437" w:author="Jaeger, Florian" w:date="2023-05-20T12:05:00Z" w:initials="TJ">
+  <w:comment w:id="448" w:author="Jaeger, Florian" w:date="2023-05-20T12:05:00Z" w:initials="TJ">
     <w:p>
       <w:pPr>
         <w:pStyle w:val="CommentText"/>
@@ -26565,7 +26715,7 @@
       </w:r>
     </w:p>
   </w:comment>
-  <w:comment w:id="439" w:author="Jaeger, Florian" w:date="2023-05-27T14:09:00Z" w:initials="TJ">
+  <w:comment w:id="450" w:author="Jaeger, Florian" w:date="2023-05-27T14:09:00Z" w:initials="TJ">
     <w:p>
       <w:pPr>
         <w:pStyle w:val="CommentText"/>
@@ -26581,7 +26731,7 @@
       </w:r>
     </w:p>
   </w:comment>
-  <w:comment w:id="440" w:author="Jaeger, Florian" w:date="2023-05-29T12:26:00Z" w:initials="TJ">
+  <w:comment w:id="451" w:author="Jaeger, Florian" w:date="2023-05-29T12:26:00Z" w:initials="TJ">
     <w:p>
       <w:pPr>
         <w:pStyle w:val="CommentText"/>
@@ -26600,7 +26750,7 @@
       </w:r>
     </w:p>
   </w:comment>
-  <w:comment w:id="441" w:author="Cummings, Shawn" w:date="2023-06-02T19:13:00Z" w:initials="SC">
+  <w:comment w:id="452" w:author="Cummings, Shawn" w:date="2023-06-02T19:13:00Z" w:initials="SC">
     <w:p>
       <w:pPr>
         <w:jc w:val="left"/>
@@ -26665,8 +26815,10 @@
   <w15:commentEx w15:paraId="6D45D85A" w15:paraIdParent="6F0F2FCC" w15:done="0"/>
   <w15:commentEx w15:paraId="5EAD1A10" w15:done="0"/>
   <w15:commentEx w15:paraId="78D4A70B" w15:done="0"/>
+  <w15:commentEx w15:paraId="08D8C7F2" w15:paraIdParent="78D4A70B" w15:done="0"/>
   <w15:commentEx w15:paraId="0D78AD55" w15:done="0"/>
   <w15:commentEx w15:paraId="72D1D309" w15:done="0"/>
+  <w15:commentEx w15:paraId="3A580D87" w15:done="0"/>
   <w15:commentEx w15:paraId="17CAF5FC" w15:done="0"/>
   <w15:commentEx w15:paraId="604B9265" w15:done="0"/>
   <w15:commentEx w15:paraId="6A8ED899" w15:done="0"/>
@@ -26721,8 +26873,10 @@
   <w16cex:commentExtensible w16cex:durableId="2824BB3A" w16cex:dateUtc="2023-06-02T17:02:00Z"/>
   <w16cex:commentExtensible w16cex:durableId="281C7CBF" w16cex:dateUtc="2023-05-27T16:57:00Z"/>
   <w16cex:commentExtensible w16cex:durableId="281C84C4" w16cex:dateUtc="2023-05-27T17:31:00Z"/>
+  <w16cex:commentExtensible w16cex:durableId="2824C112" w16cex:dateUtc="2023-06-02T17:27:00Z"/>
   <w16cex:commentExtensible w16cex:durableId="281C8531" w16cex:dateUtc="2023-05-27T17:33:00Z"/>
   <w16cex:commentExtensible w16cex:durableId="281C855A" w16cex:dateUtc="2023-05-27T17:34:00Z"/>
+  <w16cex:commentExtensible w16cex:durableId="2824C180" w16cex:dateUtc="2023-06-02T17:29:00Z"/>
   <w16cex:commentExtensible w16cex:durableId="281C7AC9" w16cex:dateUtc="2023-05-20T14:40:00Z"/>
   <w16cex:commentExtensible w16cex:durableId="281C7AC8" w16cex:dateUtc="2023-05-20T16:05:00Z"/>
   <w16cex:commentExtensible w16cex:durableId="281C8D93" w16cex:dateUtc="2023-05-27T18:09:00Z"/>
@@ -26777,8 +26931,10 @@
   <w16cid:commentId w16cid:paraId="6D45D85A" w16cid:durableId="2824BB3A"/>
   <w16cid:commentId w16cid:paraId="5EAD1A10" w16cid:durableId="281C7CBF"/>
   <w16cid:commentId w16cid:paraId="78D4A70B" w16cid:durableId="281C84C4"/>
+  <w16cid:commentId w16cid:paraId="08D8C7F2" w16cid:durableId="2824C112"/>
   <w16cid:commentId w16cid:paraId="0D78AD55" w16cid:durableId="281C8531"/>
   <w16cid:commentId w16cid:paraId="72D1D309" w16cid:durableId="281C855A"/>
+  <w16cid:commentId w16cid:paraId="3A580D87" w16cid:durableId="2824C180"/>
   <w16cid:commentId w16cid:paraId="17CAF5FC" w16cid:durableId="281C7AC9"/>
   <w16cid:commentId w16cid:paraId="604B9265" w16cid:durableId="281C7AC8"/>
   <w16cid:commentId w16cid:paraId="6A8ED899" w16cid:durableId="281C8D93"/>

</xml_diff>

<commit_message>
Clean up and analysis of pen-detection for Experiment 2b
</commit_message>
<xml_diff>
--- a/output/papers/Round 1/manuscript.docx
+++ b/output/papers/Round 1/manuscript.docx
@@ -13425,8 +13425,6 @@
         </w:r>
         <w:r>
           <w:rPr>
-            <w:i w:val="0"/>
-            <w:iCs w:val="0"/>
             <w:szCs w:val="22"/>
           </w:rPr>
           <w:fldChar w:fldCharType="begin"/>
@@ -13439,8 +13437,6 @@
         </w:r>
         <w:r>
           <w:rPr>
-            <w:i w:val="0"/>
-            <w:iCs w:val="0"/>
             <w:szCs w:val="22"/>
           </w:rPr>
           <w:fldChar w:fldCharType="separate"/>
@@ -13454,8 +13450,6 @@
         </w:r>
         <w:r>
           <w:rPr>
-            <w:i w:val="0"/>
-            <w:iCs w:val="0"/>
             <w:noProof/>
             <w:szCs w:val="22"/>
           </w:rPr>
@@ -15109,25 +15103,127 @@
         <w:rPr>
           <w:szCs w:val="22"/>
         </w:rPr>
-        <w:t xml:space="preserve">location </w:t>
-      </w:r>
-      <w:r>
-        <w:rPr>
-          <w:szCs w:val="22"/>
-        </w:rPr>
-        <w:t xml:space="preserve">(BF = 1.1). Unsurprisingly, the effect of visual bias was also substantially reduced </w:t>
-      </w:r>
+        <w:t>location</w:t>
+      </w:r>
+      <w:ins w:id="332" w:author="Jaeger, Florian" w:date="2023-06-07T16:28:00Z">
+        <w:r>
+          <w:rPr>
+            <w:szCs w:val="22"/>
+          </w:rPr>
+          <w:t xml:space="preserve"> </w:t>
+        </w:r>
+      </w:ins>
+      <w:del w:id="333" w:author="Jaeger, Florian" w:date="2023-06-07T16:28:00Z">
+        <w:r>
+          <w:rPr>
+            <w:szCs w:val="22"/>
+          </w:rPr>
+          <w:delText xml:space="preserve"> </w:delText>
+        </w:r>
+      </w:del>
+      <w:r>
+        <w:rPr>
+          <w:szCs w:val="22"/>
+        </w:rPr>
+        <w:t>(BF = 1.1)</w:t>
+      </w:r>
+      <w:ins w:id="334" w:author="Jaeger, Florian" w:date="2023-06-07T16:28:00Z">
+        <w:r>
+          <w:rPr>
+            <w:szCs w:val="22"/>
+          </w:rPr>
+          <w:t xml:space="preserve">, </w:t>
+        </w:r>
+        <w:r>
+          <w:rPr>
+            <w:szCs w:val="22"/>
+          </w:rPr>
+          <w:t>though the effect still went in the same direction as in Experiments 1a-c</w:t>
+        </w:r>
+      </w:ins>
+      <w:r>
+        <w:rPr>
+          <w:szCs w:val="22"/>
+        </w:rPr>
+        <w:t xml:space="preserve">. </w:t>
+      </w:r>
+      <w:del w:id="335" w:author="Jaeger, Florian" w:date="2023-06-07T16:28:00Z">
+        <w:r>
+          <w:rPr>
+            <w:szCs w:val="22"/>
+          </w:rPr>
+          <w:delText>Unsurprisingly</w:delText>
+        </w:r>
+      </w:del>
+      <w:ins w:id="336" w:author="Jaeger, Florian" w:date="2023-06-07T16:28:00Z">
+        <w:r>
+          <w:rPr>
+            <w:szCs w:val="22"/>
+          </w:rPr>
+          <w:t>Similarly</w:t>
+        </w:r>
+      </w:ins>
+      <w:r>
+        <w:rPr>
+          <w:szCs w:val="22"/>
+        </w:rPr>
+        <w:t>, the effect of visual bias was also substantially reduced</w:t>
+      </w:r>
+      <w:del w:id="337" w:author="Jaeger, Florian" w:date="2023-06-07T16:28:00Z">
+        <w:r>
+          <w:rPr>
+            <w:szCs w:val="22"/>
+          </w:rPr>
+          <w:delText xml:space="preserve"> </w:delText>
+        </w:r>
+      </w:del>
       <w:r>
         <w:rPr>
           <w:szCs w:val="22"/>
         </w:rPr>
         <w:t xml:space="preserve">, though still present </w:t>
       </w:r>
-      <w:r>
-        <w:rPr>
-          <w:szCs w:val="22"/>
-        </w:rPr>
-        <w:t xml:space="preserve">(BF = 2.2). Participants did, however, continue to be strongly affected by the acoustic continuum (BF &gt; 4000), the effect of which was similar </w:t>
+      <w:ins w:id="338" w:author="Jaeger, Florian" w:date="2023-06-07T16:28:00Z">
+        <w:r>
+          <w:rPr>
+            <w:szCs w:val="22"/>
+          </w:rPr>
+          <w:t xml:space="preserve">in the same direction as in Experiments 1a-c </w:t>
+        </w:r>
+      </w:ins>
+      <w:r>
+        <w:rPr>
+          <w:szCs w:val="22"/>
+        </w:rPr>
+        <w:t xml:space="preserve">(BF = 2.2). Participants </w:t>
+      </w:r>
+      <w:del w:id="339" w:author="Jaeger, Florian" w:date="2023-06-07T16:29:00Z">
+        <w:r>
+          <w:rPr>
+            <w:szCs w:val="22"/>
+          </w:rPr>
+          <w:delText xml:space="preserve">did, however, </w:delText>
+        </w:r>
+      </w:del>
+      <w:r>
+        <w:rPr>
+          <w:szCs w:val="22"/>
+        </w:rPr>
+        <w:t>continue</w:t>
+      </w:r>
+      <w:ins w:id="340" w:author="Jaeger, Florian" w:date="2023-06-07T16:29:00Z">
+        <w:r>
+          <w:rPr>
+            <w:szCs w:val="22"/>
+          </w:rPr>
+          <w:t>d</w:t>
+        </w:r>
+      </w:ins>
+      <w:r>
+        <w:rPr>
+          <w:szCs w:val="22"/>
+        </w:rPr>
+        <w:t xml:space="preserve"> to be strongly affected by the acoustic continuum (BF &gt; 4000), the effect of which was similar </w:t>
       </w:r>
       <w:r>
         <w:rPr>
@@ -15287,7 +15383,7 @@
           <w:szCs w:val="22"/>
         </w:rPr>
       </w:pPr>
-      <w:bookmarkStart w:id="332" w:name="_Ref136190811"/>
+      <w:bookmarkStart w:id="341" w:name="_Ref136190811"/>
       <w:r>
         <w:rPr>
           <w:szCs w:val="22"/>
@@ -15326,8 +15422,8 @@
         </w:rPr>
         <w:fldChar w:fldCharType="end"/>
       </w:r>
-      <w:bookmarkEnd w:id="332"/>
-      <w:del w:id="333" w:author="Jaeger, Florian" w:date="2023-06-07T11:08:00Z">
+      <w:bookmarkEnd w:id="341"/>
+      <w:del w:id="342" w:author="Jaeger, Florian" w:date="2023-06-07T11:08:00Z">
         <w:r>
           <w:rPr>
             <w:noProof/>
@@ -15378,14 +15474,22 @@
         </w:rPr>
         <w:t xml:space="preserve"> </w:t>
       </w:r>
-      <w:proofErr w:type="gramStart"/>
-      <w:r>
-        <w:rPr>
-          <w:szCs w:val="22"/>
-        </w:rPr>
-        <w:t>is</w:t>
-      </w:r>
-      <w:proofErr w:type="gramEnd"/>
+      <w:ins w:id="343" w:author="Jaeger, Florian" w:date="2023-06-07T13:24:00Z">
+        <w:r>
+          <w:rPr>
+            <w:szCs w:val="22"/>
+          </w:rPr>
+          <w:t>are</w:t>
+        </w:r>
+      </w:ins>
+      <w:del w:id="344" w:author="Jaeger, Florian" w:date="2023-06-07T13:24:00Z">
+        <w:r>
+          <w:rPr>
+            <w:szCs w:val="22"/>
+          </w:rPr>
+          <w:delText>is</w:delText>
+        </w:r>
+      </w:del>
       <w:r>
         <w:rPr>
           <w:szCs w:val="22"/>
@@ -15445,7 +15549,7 @@
           <w:szCs w:val="22"/>
         </w:rPr>
       </w:pPr>
-      <w:bookmarkStart w:id="334" w:name="_Ref136190818"/>
+      <w:bookmarkStart w:id="345" w:name="_Ref136190818"/>
       <w:r>
         <w:rPr>
           <w:szCs w:val="22"/>
@@ -15484,7 +15588,7 @@
         </w:rPr>
         <w:fldChar w:fldCharType="end"/>
       </w:r>
-      <w:bookmarkEnd w:id="334"/>
+      <w:bookmarkEnd w:id="345"/>
       <w:r>
         <w:rPr>
           <w:szCs w:val="22"/>
@@ -15524,23 +15628,23 @@
       <w:r>
         <w:t xml:space="preserve">Hypotheses </w:t>
       </w:r>
-      <w:commentRangeStart w:id="335"/>
+      <w:commentRangeStart w:id="346"/>
       <w:r>
         <w:t xml:space="preserve">for which we had not strong expectations are </w:t>
       </w:r>
-      <w:commentRangeStart w:id="336"/>
+      <w:commentRangeStart w:id="347"/>
       <w:r>
         <w:t>shown with shaded backgrounds.</w:t>
       </w:r>
-      <w:commentRangeEnd w:id="336"/>
+      <w:commentRangeEnd w:id="347"/>
       <w:r>
         <w:rPr>
           <w:rStyle w:val="CommentReference"/>
           <w:color w:val="auto"/>
         </w:rPr>
-        <w:commentReference w:id="336"/>
-      </w:r>
-      <w:commentRangeEnd w:id="335"/>
+        <w:commentReference w:id="347"/>
+      </w:r>
+      <w:commentRangeEnd w:id="346"/>
       <w:r>
         <w:rPr>
           <w:rStyle w:val="CommentReference"/>
@@ -15548,7 +15652,7 @@
           <w:iCs w:val="0"/>
           <w:color w:val="auto"/>
         </w:rPr>
-        <w:commentReference w:id="335"/>
+        <w:commentReference w:id="346"/>
       </w:r>
     </w:p>
     <w:p>
@@ -15599,267 +15703,642 @@
         <w:rPr>
           <w:szCs w:val="22"/>
         </w:rPr>
-        <w:t>, and yet failed to exhibit any effects of pen location (an auxiliary experiment with N = 64 participants reported in the SI provides additional evidence that participants noticed the presence and location of the</w:t>
-      </w:r>
-      <w:commentRangeStart w:id="337"/>
-      <w:r>
-        <w:rPr>
-          <w:szCs w:val="22"/>
-        </w:rPr>
-        <w:t xml:space="preserve"> pen).</w:t>
-      </w:r>
-      <w:commentRangeEnd w:id="337"/>
-      <w:r>
-        <w:rPr>
-          <w:rStyle w:val="CommentReference"/>
-        </w:rPr>
-        <w:commentReference w:id="337"/>
-      </w:r>
-      <w:r>
-        <w:rPr>
-          <w:szCs w:val="22"/>
-        </w:rPr>
-        <w:t xml:space="preserve"> This finding suggests that a pen in the mouth of the talker is not sufficient to elicit the effect observed in Experiments 1a-c. </w:t>
-      </w:r>
-    </w:p>
-    <w:p>
-      <w:pPr>
-        <w:rPr>
-          <w:szCs w:val="22"/>
-        </w:rPr>
-      </w:pPr>
-      <w:r>
-        <w:rPr>
-          <w:szCs w:val="22"/>
-        </w:rPr>
-        <w:t xml:space="preserve">The comparison of Experiment 2 against Experiment 1c in </w:t>
-      </w:r>
-      <w:r>
-        <w:rPr>
-          <w:szCs w:val="22"/>
-        </w:rPr>
-        <w:fldChar w:fldCharType="begin"/>
-      </w:r>
-      <w:r>
-        <w:rPr>
-          <w:szCs w:val="22"/>
-        </w:rPr>
-        <w:instrText xml:space="preserve"> REF _Ref136190811 \h </w:instrText>
-      </w:r>
-      <w:r>
-        <w:rPr>
-          <w:szCs w:val="22"/>
-        </w:rPr>
-      </w:r>
-      <w:r>
-        <w:rPr>
-          <w:szCs w:val="22"/>
-        </w:rPr>
-        <w:fldChar w:fldCharType="separate"/>
-      </w:r>
-      <w:r>
-        <w:rPr>
-          <w:szCs w:val="22"/>
-        </w:rPr>
-        <w:t xml:space="preserve">Figure </w:t>
-      </w:r>
-      <w:r>
-        <w:rPr>
-          <w:noProof/>
-          <w:szCs w:val="22"/>
-        </w:rPr>
-        <w:t>4</w:t>
-      </w:r>
-      <w:r>
-        <w:rPr>
-          <w:szCs w:val="22"/>
-        </w:rPr>
-        <w:fldChar w:fldCharType="end"/>
-      </w:r>
-      <w:r>
-        <w:rPr>
-          <w:szCs w:val="22"/>
-        </w:rPr>
-        <w:t>A</w:t>
-      </w:r>
-      <w:r>
-        <w:rPr>
-          <w:szCs w:val="22"/>
-        </w:rPr>
-        <w:t xml:space="preserve"> further suggests that </w:t>
-      </w:r>
-      <w:r>
-        <w:rPr>
-          <w:szCs w:val="22"/>
-        </w:rPr>
-        <w:t xml:space="preserve">the effects of pen location in Experiments 1a-c are unlikely to be exclusively due to the pen obstructing visual cues to </w:t>
-      </w:r>
-      <w:r>
-        <w:rPr>
-          <w:szCs w:val="22"/>
-        </w:rPr>
-        <w:t>/s/-/ʃ/</w:t>
-      </w:r>
-      <w:r>
-        <w:rPr>
-          <w:szCs w:val="22"/>
-        </w:rPr>
-        <w:t xml:space="preserve">: at least for the two most </w:t>
-      </w:r>
-      <w:del w:id="338" w:author="Jaeger, Florian" w:date="2023-06-06T09:41:00Z">
-        <w:r>
-          <w:rPr>
-            <w:i/>
-            <w:iCs/>
-            <w:szCs w:val="22"/>
-            <w:rPrChange w:id="339" w:author="Jaeger, Florian" w:date="2023-06-06T09:41:00Z">
+        <w:t>, and yet failed to exhibit any effects of pen location</w:t>
+      </w:r>
+      <w:ins w:id="348" w:author="Jaeger, Florian" w:date="2023-06-07T13:26:00Z">
+        <w:r>
+          <w:rPr>
+            <w:szCs w:val="22"/>
+          </w:rPr>
+          <w:t xml:space="preserve">. </w:t>
+        </w:r>
+      </w:ins>
+      <w:ins w:id="349" w:author="Jaeger, Florian" w:date="2023-06-07T13:27:00Z">
+        <w:r>
+          <w:rPr>
+            <w:szCs w:val="22"/>
+          </w:rPr>
+          <w:t>In t</w:t>
+        </w:r>
+      </w:ins>
+      <w:ins w:id="350" w:author="Jaeger, Florian" w:date="2023-06-07T13:26:00Z">
+        <w:r>
+          <w:rPr>
+            <w:szCs w:val="22"/>
+          </w:rPr>
+          <w:t>he SI (</w:t>
+        </w:r>
+        <w:r>
+          <w:rPr>
+            <w:szCs w:val="22"/>
+            <w:highlight w:val="yellow"/>
+            <w:rPrChange w:id="351" w:author="Jaeger, Florian" w:date="2023-06-07T13:26:00Z">
               <w:rPr>
                 <w:szCs w:val="22"/>
               </w:rPr>
             </w:rPrChange>
           </w:rPr>
-          <w:delText>“</w:delText>
+          <w:t>XXX</w:t>
+        </w:r>
+        <w:r>
+          <w:rPr>
+            <w:szCs w:val="22"/>
+          </w:rPr>
+          <w:t>)</w:t>
+        </w:r>
+      </w:ins>
+      <w:ins w:id="352" w:author="Jaeger, Florian" w:date="2023-06-07T13:27:00Z">
+        <w:r>
+          <w:rPr>
+            <w:szCs w:val="22"/>
+          </w:rPr>
+          <w:t>, we</w:t>
+        </w:r>
+      </w:ins>
+      <w:ins w:id="353" w:author="Jaeger, Florian" w:date="2023-06-07T13:26:00Z">
+        <w:r>
+          <w:rPr>
+            <w:szCs w:val="22"/>
+          </w:rPr>
+          <w:t xml:space="preserve"> report </w:t>
+        </w:r>
+      </w:ins>
+      <w:del w:id="354" w:author="Jaeger, Florian" w:date="2023-06-07T13:26:00Z">
+        <w:r>
+          <w:rPr>
+            <w:szCs w:val="22"/>
+          </w:rPr>
+          <w:delText xml:space="preserve"> (</w:delText>
         </w:r>
       </w:del>
-      <w:proofErr w:type="spellStart"/>
+      <w:del w:id="355" w:author="Jaeger, Florian" w:date="2023-06-07T16:08:00Z">
+        <w:r>
+          <w:rPr>
+            <w:szCs w:val="22"/>
+          </w:rPr>
+          <w:delText xml:space="preserve">an </w:delText>
+        </w:r>
+      </w:del>
+      <w:ins w:id="356" w:author="Jaeger, Florian" w:date="2023-06-07T16:29:00Z">
+        <w:r>
+          <w:rPr>
+            <w:szCs w:val="22"/>
+          </w:rPr>
+          <w:t>A</w:t>
+        </w:r>
+      </w:ins>
+      <w:del w:id="357" w:author="Jaeger, Florian" w:date="2023-06-07T16:29:00Z">
+        <w:r>
+          <w:rPr>
+            <w:szCs w:val="22"/>
+          </w:rPr>
+          <w:delText>a</w:delText>
+        </w:r>
+      </w:del>
+      <w:r>
+        <w:rPr>
+          <w:szCs w:val="22"/>
+        </w:rPr>
+        <w:t xml:space="preserve">uxiliary </w:t>
+      </w:r>
+      <w:ins w:id="358" w:author="Jaeger, Florian" w:date="2023-06-07T16:29:00Z">
+        <w:r>
+          <w:rPr>
+            <w:szCs w:val="22"/>
+          </w:rPr>
+          <w:t>E</w:t>
+        </w:r>
+      </w:ins>
+      <w:del w:id="359" w:author="Jaeger, Florian" w:date="2023-06-07T16:29:00Z">
+        <w:r>
+          <w:rPr>
+            <w:szCs w:val="22"/>
+          </w:rPr>
+          <w:delText>e</w:delText>
+        </w:r>
+      </w:del>
+      <w:r>
+        <w:rPr>
+          <w:szCs w:val="22"/>
+        </w:rPr>
+        <w:t xml:space="preserve">xperiment </w:t>
+      </w:r>
+      <w:ins w:id="360" w:author="Jaeger, Florian" w:date="2023-06-07T16:08:00Z">
+        <w:r>
+          <w:rPr>
+            <w:szCs w:val="22"/>
+          </w:rPr>
+          <w:t xml:space="preserve">2b </w:t>
+        </w:r>
+      </w:ins>
+      <w:r>
+        <w:rPr>
+          <w:szCs w:val="22"/>
+        </w:rPr>
+        <w:t>with N = 64 participants</w:t>
+      </w:r>
+      <w:ins w:id="361" w:author="Jaeger, Florian" w:date="2023-06-07T16:30:00Z">
+        <w:r>
+          <w:rPr>
+            <w:szCs w:val="22"/>
+          </w:rPr>
+          <w:t xml:space="preserve">. This experiment was identical to Experiment 2, except that participants had to </w:t>
+        </w:r>
+        <w:r>
+          <w:rPr>
+            <w:i/>
+            <w:iCs/>
+            <w:szCs w:val="22"/>
+          </w:rPr>
+          <w:t xml:space="preserve">additionally </w:t>
+        </w:r>
+        <w:r>
+          <w:rPr>
+            <w:szCs w:val="22"/>
+          </w:rPr>
+          <w:t xml:space="preserve">press the SPACE bar whenever the pen was in the talker’s mouth. </w:t>
+        </w:r>
+      </w:ins>
+      <w:ins w:id="362" w:author="Jaeger, Florian" w:date="2023-06-07T16:48:00Z">
+        <w:r>
+          <w:rPr>
+            <w:szCs w:val="22"/>
+          </w:rPr>
+          <w:t xml:space="preserve"> This was intended to (and did successfully) direct participants’ </w:t>
+        </w:r>
+      </w:ins>
+      <w:ins w:id="363" w:author="Jaeger, Florian" w:date="2023-06-07T16:49:00Z">
+        <w:r>
+          <w:rPr>
+            <w:szCs w:val="22"/>
+          </w:rPr>
+          <w:t xml:space="preserve">attention </w:t>
+        </w:r>
+      </w:ins>
+      <w:ins w:id="364" w:author="Jaeger, Florian" w:date="2023-06-07T16:48:00Z">
+        <w:r>
+          <w:rPr>
+            <w:szCs w:val="22"/>
+          </w:rPr>
+          <w:t>towards the location of the pen</w:t>
+        </w:r>
+      </w:ins>
+      <w:ins w:id="365" w:author="Jaeger, Florian" w:date="2023-06-07T16:49:00Z">
+        <w:r>
+          <w:rPr>
+            <w:szCs w:val="22"/>
+          </w:rPr>
+          <w:t>.</w:t>
+        </w:r>
+      </w:ins>
+      <w:ins w:id="366" w:author="Jaeger, Florian" w:date="2023-06-07T16:48:00Z">
+        <w:r>
+          <w:rPr>
+            <w:szCs w:val="22"/>
+          </w:rPr>
+          <w:t xml:space="preserve"> </w:t>
+        </w:r>
+      </w:ins>
+      <w:ins w:id="367" w:author="Jaeger, Florian" w:date="2023-06-07T16:31:00Z">
+        <w:r>
+          <w:rPr>
+            <w:szCs w:val="22"/>
+          </w:rPr>
+          <w:t>Experiment 2b</w:t>
+        </w:r>
+      </w:ins>
+      <w:del w:id="368" w:author="Jaeger, Florian" w:date="2023-06-07T16:30:00Z">
+        <w:r>
+          <w:rPr>
+            <w:szCs w:val="22"/>
+          </w:rPr>
+          <w:delText xml:space="preserve"> </w:delText>
+        </w:r>
+      </w:del>
+      <w:del w:id="369" w:author="Jaeger, Florian" w:date="2023-06-07T13:26:00Z">
+        <w:r>
+          <w:rPr>
+            <w:szCs w:val="22"/>
+          </w:rPr>
+          <w:delText>reported in the SI provides</w:delText>
+        </w:r>
+      </w:del>
+      <w:ins w:id="370" w:author="Jaeger, Florian" w:date="2023-06-07T13:26:00Z">
+        <w:r>
+          <w:rPr>
+            <w:szCs w:val="22"/>
+          </w:rPr>
+          <w:t xml:space="preserve"> replicate</w:t>
+        </w:r>
+      </w:ins>
+      <w:ins w:id="371" w:author="Jaeger, Florian" w:date="2023-06-07T16:31:00Z">
+        <w:r>
+          <w:rPr>
+            <w:szCs w:val="22"/>
+          </w:rPr>
+          <w:t>d</w:t>
+        </w:r>
+      </w:ins>
+      <w:ins w:id="372" w:author="Jaeger, Florian" w:date="2023-06-07T13:26:00Z">
+        <w:r>
+          <w:rPr>
+            <w:szCs w:val="22"/>
+          </w:rPr>
+          <w:t xml:space="preserve"> all effects of Experiment 2</w:t>
+        </w:r>
+      </w:ins>
+      <w:ins w:id="373" w:author="Jaeger, Florian" w:date="2023-06-07T16:47:00Z">
+        <w:r>
+          <w:rPr>
+            <w:szCs w:val="22"/>
+          </w:rPr>
+          <w:t>—including the substantially reduced effect of pen location</w:t>
+        </w:r>
+      </w:ins>
+      <w:del w:id="374" w:author="Jaeger, Florian" w:date="2023-06-07T16:46:00Z">
+        <w:r>
+          <w:rPr>
+            <w:szCs w:val="22"/>
+          </w:rPr>
+          <w:delText xml:space="preserve"> </w:delText>
+        </w:r>
+      </w:del>
+      <w:del w:id="375" w:author="Jaeger, Florian" w:date="2023-06-07T15:42:00Z">
+        <w:r>
+          <w:rPr>
+            <w:szCs w:val="22"/>
+          </w:rPr>
+          <w:delText xml:space="preserve">additional </w:delText>
+        </w:r>
+      </w:del>
+      <w:del w:id="376" w:author="Jaeger, Florian" w:date="2023-06-07T16:46:00Z">
+        <w:r>
+          <w:rPr>
+            <w:szCs w:val="22"/>
+          </w:rPr>
+          <w:delText xml:space="preserve">evidence that participants </w:delText>
+        </w:r>
+      </w:del>
+      <w:del w:id="377" w:author="Jaeger, Florian" w:date="2023-06-07T15:41:00Z">
+        <w:r>
+          <w:rPr>
+            <w:szCs w:val="22"/>
+          </w:rPr>
+          <w:delText xml:space="preserve">noticed </w:delText>
+        </w:r>
+      </w:del>
+      <w:del w:id="378" w:author="Jaeger, Florian" w:date="2023-06-07T16:48:00Z">
+        <w:r>
+          <w:rPr>
+            <w:szCs w:val="22"/>
+          </w:rPr>
+          <w:delText xml:space="preserve">the </w:delText>
+        </w:r>
+      </w:del>
+      <w:del w:id="379" w:author="Jaeger, Florian" w:date="2023-06-07T15:41:00Z">
+        <w:r>
+          <w:rPr>
+            <w:szCs w:val="22"/>
+          </w:rPr>
+          <w:delText xml:space="preserve">presence and </w:delText>
+        </w:r>
+      </w:del>
+      <w:del w:id="380" w:author="Jaeger, Florian" w:date="2023-06-07T16:48:00Z">
+        <w:r>
+          <w:rPr>
+            <w:szCs w:val="22"/>
+          </w:rPr>
+          <w:delText>location of the</w:delText>
+        </w:r>
+        <w:commentRangeStart w:id="381"/>
+        <w:r>
+          <w:rPr>
+            <w:szCs w:val="22"/>
+          </w:rPr>
+          <w:delText xml:space="preserve"> pen</w:delText>
+        </w:r>
+      </w:del>
+      <w:del w:id="382" w:author="Jaeger, Florian" w:date="2023-06-07T13:26:00Z">
+        <w:r>
+          <w:rPr>
+            <w:szCs w:val="22"/>
+          </w:rPr>
+          <w:delText>)</w:delText>
+        </w:r>
+      </w:del>
+      <w:r>
+        <w:rPr>
+          <w:szCs w:val="22"/>
+        </w:rPr>
+        <w:t>.</w:t>
+      </w:r>
+      <w:commentRangeEnd w:id="381"/>
+      <w:r>
+        <w:rPr>
+          <w:rStyle w:val="CommentReference"/>
+        </w:rPr>
+        <w:commentReference w:id="381"/>
+      </w:r>
+      <w:r>
+        <w:rPr>
+          <w:szCs w:val="22"/>
+        </w:rPr>
+        <w:t xml:space="preserve"> Th</w:t>
+      </w:r>
+      <w:ins w:id="383" w:author="Jaeger, Florian" w:date="2023-06-07T13:26:00Z">
+        <w:r>
+          <w:rPr>
+            <w:szCs w:val="22"/>
+          </w:rPr>
+          <w:t>ese</w:t>
+        </w:r>
+      </w:ins>
+      <w:del w:id="384" w:author="Jaeger, Florian" w:date="2023-06-07T13:26:00Z">
+        <w:r>
+          <w:rPr>
+            <w:szCs w:val="22"/>
+          </w:rPr>
+          <w:delText>is</w:delText>
+        </w:r>
+      </w:del>
+      <w:r>
+        <w:rPr>
+          <w:szCs w:val="22"/>
+        </w:rPr>
+        <w:t xml:space="preserve"> finding</w:t>
+      </w:r>
+      <w:ins w:id="385" w:author="Jaeger, Florian" w:date="2023-06-07T13:26:00Z">
+        <w:r>
+          <w:rPr>
+            <w:szCs w:val="22"/>
+          </w:rPr>
+          <w:t>s</w:t>
+        </w:r>
+      </w:ins>
+      <w:r>
+        <w:rPr>
+          <w:szCs w:val="22"/>
+        </w:rPr>
+        <w:t xml:space="preserve"> suggests that a pen in the mouth of the talker is </w:t>
+      </w:r>
       <w:r>
         <w:rPr>
           <w:i/>
           <w:iCs/>
           <w:szCs w:val="22"/>
-          <w:rPrChange w:id="340" w:author="Jaeger, Florian" w:date="2023-06-06T09:41:00Z">
+          <w:rPrChange w:id="386" w:author="Jaeger, Florian" w:date="2023-06-07T16:49:00Z">
             <w:rPr>
               <w:szCs w:val="22"/>
             </w:rPr>
           </w:rPrChange>
         </w:rPr>
-        <w:t>ashi</w:t>
-      </w:r>
-      <w:proofErr w:type="spellEnd"/>
-      <w:del w:id="341" w:author="Jaeger, Florian" w:date="2023-06-06T09:41:00Z">
-        <w:r>
-          <w:rPr>
-            <w:szCs w:val="22"/>
-          </w:rPr>
-          <w:delText>”</w:delText>
+        <w:t>not</w:t>
+      </w:r>
+      <w:r>
+        <w:rPr>
+          <w:szCs w:val="22"/>
+        </w:rPr>
+        <w:t xml:space="preserve"> sufficient to elicit the effect observed in Experiments 1a-c. </w:t>
+      </w:r>
+    </w:p>
+    <w:p>
+      <w:pPr>
+        <w:rPr>
+          <w:szCs w:val="22"/>
+        </w:rPr>
+      </w:pPr>
+      <w:r>
+        <w:rPr>
+          <w:szCs w:val="22"/>
+        </w:rPr>
+        <w:t xml:space="preserve">The comparison of Experiment 2 against Experiment 1c in </w:t>
+      </w:r>
+      <w:r>
+        <w:rPr>
+          <w:szCs w:val="22"/>
+        </w:rPr>
+        <w:fldChar w:fldCharType="begin"/>
+      </w:r>
+      <w:r>
+        <w:rPr>
+          <w:szCs w:val="22"/>
+        </w:rPr>
+        <w:instrText xml:space="preserve"> REF _Ref136190811 \h </w:instrText>
+      </w:r>
+      <w:r>
+        <w:rPr>
+          <w:szCs w:val="22"/>
+        </w:rPr>
+      </w:r>
+      <w:r>
+        <w:rPr>
+          <w:szCs w:val="22"/>
+        </w:rPr>
+        <w:fldChar w:fldCharType="separate"/>
+      </w:r>
+      <w:r>
+        <w:rPr>
+          <w:szCs w:val="22"/>
+        </w:rPr>
+        <w:t xml:space="preserve">Figure </w:t>
+      </w:r>
+      <w:r>
+        <w:rPr>
+          <w:noProof/>
+          <w:szCs w:val="22"/>
+        </w:rPr>
+        <w:t>4</w:t>
+      </w:r>
+      <w:r>
+        <w:rPr>
+          <w:szCs w:val="22"/>
+        </w:rPr>
+        <w:fldChar w:fldCharType="end"/>
+      </w:r>
+      <w:r>
+        <w:rPr>
+          <w:szCs w:val="22"/>
+        </w:rPr>
+        <w:t>A</w:t>
+      </w:r>
+      <w:r>
+        <w:rPr>
+          <w:szCs w:val="22"/>
+        </w:rPr>
+        <w:t xml:space="preserve"> further suggests that </w:t>
+      </w:r>
+      <w:r>
+        <w:rPr>
+          <w:szCs w:val="22"/>
+        </w:rPr>
+        <w:t xml:space="preserve">the effects of pen location in Experiments 1a-c are unlikely to be exclusively due to the pen </w:t>
+      </w:r>
+      <w:r>
+        <w:rPr>
+          <w:szCs w:val="22"/>
+        </w:rPr>
+        <w:lastRenderedPageBreak/>
+        <w:t xml:space="preserve">obstructing visual cues to </w:t>
+      </w:r>
+      <w:r>
+        <w:rPr>
+          <w:szCs w:val="22"/>
+        </w:rPr>
+        <w:t>/s/-/ʃ/</w:t>
+      </w:r>
+      <w:r>
+        <w:rPr>
+          <w:szCs w:val="22"/>
+        </w:rPr>
+        <w:t xml:space="preserve">: at least for the two most </w:t>
+      </w:r>
+      <w:del w:id="387" w:author="Jaeger, Florian" w:date="2023-06-06T09:41:00Z">
+        <w:r>
+          <w:rPr>
+            <w:i/>
+            <w:iCs/>
+            <w:szCs w:val="22"/>
+            <w:rPrChange w:id="388" w:author="Jaeger, Florian" w:date="2023-06-06T09:41:00Z">
+              <w:rPr>
+                <w:szCs w:val="22"/>
+              </w:rPr>
+            </w:rPrChange>
+          </w:rPr>
+          <w:delText>“</w:delText>
         </w:r>
       </w:del>
-      <w:r>
-        <w:rPr>
-          <w:szCs w:val="22"/>
-        </w:rPr>
-        <w:t>-like audio stimuli (for which the effect of pen location was strongest in Experiments 1a-c), responses in Experiment 2 seem to group with the pen-in-hand</w:t>
-      </w:r>
-      <w:r>
-        <w:rPr>
-          <w:szCs w:val="22"/>
-        </w:rPr>
-        <w:t xml:space="preserve"> (no occlusion), rather than pen-in-mouth,</w:t>
-      </w:r>
-      <w:r>
-        <w:rPr>
-          <w:szCs w:val="22"/>
-        </w:rPr>
-        <w:t xml:space="preserve"> condition in Experiment 1c. There </w:t>
-      </w:r>
-      <w:r>
-        <w:rPr>
-          <w:szCs w:val="22"/>
-        </w:rPr>
-        <w:lastRenderedPageBreak/>
-        <w:t xml:space="preserve">is, however, also some evidence that visual occlusion might explain </w:t>
-      </w:r>
+      <w:proofErr w:type="spellStart"/>
       <w:r>
         <w:rPr>
           <w:i/>
           <w:iCs/>
           <w:szCs w:val="22"/>
-        </w:rPr>
-        <w:t>part</w:t>
-      </w:r>
-      <w:r>
-        <w:rPr>
-          <w:i/>
-          <w:iCs/>
-          <w:szCs w:val="22"/>
-        </w:rPr>
-        <w:t xml:space="preserve"> </w:t>
-      </w:r>
-      <w:r>
-        <w:rPr>
-          <w:szCs w:val="22"/>
-        </w:rPr>
-        <w:t xml:space="preserve">of the effects in Experiments 1a-c. For the two steps in the middle of the acoustic continuum, responses in Experiment 2 </w:t>
-      </w:r>
-      <w:r>
-        <w:rPr>
-          <w:szCs w:val="22"/>
-        </w:rPr>
-        <w:t>fall</w:t>
-      </w:r>
-      <w:r>
-        <w:rPr>
-          <w:szCs w:val="22"/>
-        </w:rPr>
-        <w:t xml:space="preserve"> half-way between the pen-in-hand and pen-in-mouth conditions of Experiment 1c (for the remaining two steps, the effect of pen location was too small even in Experiment 1c to draw meaningful conclusions about Experiment 2).</w:t>
-      </w:r>
-      <w:commentRangeStart w:id="342"/>
-      <w:commentRangeStart w:id="343"/>
-      <w:commentRangeEnd w:id="342"/>
-      <w:r>
-        <w:rPr>
-          <w:rStyle w:val="CommentReference"/>
-        </w:rPr>
-        <w:commentReference w:id="342"/>
-      </w:r>
-      <w:commentRangeEnd w:id="343"/>
-      <w:r>
-        <w:rPr>
-          <w:rStyle w:val="CommentReference"/>
-        </w:rPr>
-        <w:commentReference w:id="343"/>
-      </w:r>
-    </w:p>
-    <w:p>
-      <w:pPr>
-        <w:rPr>
-          <w:szCs w:val="22"/>
-        </w:rPr>
-      </w:pPr>
-      <w:r>
-        <w:rPr>
-          <w:szCs w:val="22"/>
-        </w:rPr>
-        <w:t xml:space="preserve">CONTINUE HERE WITH </w:t>
-      </w:r>
-      <w:r>
-        <w:rPr>
-          <w:szCs w:val="22"/>
-        </w:rPr>
-        <w:t xml:space="preserve">REGRESSION </w:t>
-      </w:r>
-      <w:r>
-        <w:rPr>
-          <w:szCs w:val="22"/>
-        </w:rPr>
-        <w:t>RESULTS OF COMPARISON ACROSS 2 vs. 1c.</w:t>
-      </w:r>
-      <w:r>
-        <w:rPr>
-          <w:szCs w:val="22"/>
-        </w:rPr>
-        <w:t xml:space="preserve"> </w:t>
-      </w:r>
-      <w:r>
-        <w:rPr>
-          <w:szCs w:val="22"/>
-          <w:highlight w:val="yellow"/>
-          <w:rPrChange w:id="344" w:author="Jaeger, Florian" w:date="2023-05-27T17:08:00Z">
+          <w:rPrChange w:id="389" w:author="Jaeger, Florian" w:date="2023-06-06T09:41:00Z">
             <w:rPr>
               <w:szCs w:val="22"/>
             </w:rPr>
           </w:rPrChange>
         </w:rPr>
+        <w:t>ashi</w:t>
+      </w:r>
+      <w:proofErr w:type="spellEnd"/>
+      <w:del w:id="390" w:author="Jaeger, Florian" w:date="2023-06-06T09:41:00Z">
+        <w:r>
+          <w:rPr>
+            <w:szCs w:val="22"/>
+          </w:rPr>
+          <w:delText>”</w:delText>
+        </w:r>
+      </w:del>
+      <w:r>
+        <w:rPr>
+          <w:szCs w:val="22"/>
+        </w:rPr>
+        <w:t>-like audio stimuli (for which the effect of pen location was strongest in Experiments 1a-c), responses in Experiment 2 seem to group with the pen-in-hand</w:t>
+      </w:r>
+      <w:r>
+        <w:rPr>
+          <w:szCs w:val="22"/>
+        </w:rPr>
+        <w:t xml:space="preserve"> (no occlusion), rather than pen-in-mouth,</w:t>
+      </w:r>
+      <w:r>
+        <w:rPr>
+          <w:szCs w:val="22"/>
+        </w:rPr>
+        <w:t xml:space="preserve"> condition in Experiment 1c. There is, however, also some evidence that visual occlusion might explain </w:t>
+      </w:r>
+      <w:r>
+        <w:rPr>
+          <w:i/>
+          <w:iCs/>
+          <w:szCs w:val="22"/>
+        </w:rPr>
+        <w:t>part</w:t>
+      </w:r>
+      <w:r>
+        <w:rPr>
+          <w:i/>
+          <w:iCs/>
+          <w:szCs w:val="22"/>
+        </w:rPr>
+        <w:t xml:space="preserve"> </w:t>
+      </w:r>
+      <w:r>
+        <w:rPr>
+          <w:szCs w:val="22"/>
+        </w:rPr>
+        <w:t xml:space="preserve">of the effects in Experiments 1a-c. For the two steps in the middle of the acoustic continuum, responses in Experiment 2 </w:t>
+      </w:r>
+      <w:r>
+        <w:rPr>
+          <w:szCs w:val="22"/>
+        </w:rPr>
+        <w:t>fall</w:t>
+      </w:r>
+      <w:r>
+        <w:rPr>
+          <w:szCs w:val="22"/>
+        </w:rPr>
+        <w:t xml:space="preserve"> half-way between the pen-in-hand and pen-in-mouth conditions of Experiment 1c (for the remaining two steps, the effect of pen location was too small even in Experiment 1c to draw meaningful conclusions about Experiment 2).</w:t>
+      </w:r>
+      <w:commentRangeStart w:id="391"/>
+      <w:commentRangeStart w:id="392"/>
+      <w:commentRangeEnd w:id="391"/>
+      <w:r>
+        <w:rPr>
+          <w:rStyle w:val="CommentReference"/>
+        </w:rPr>
+        <w:commentReference w:id="391"/>
+      </w:r>
+      <w:commentRangeEnd w:id="392"/>
+      <w:r>
+        <w:rPr>
+          <w:rStyle w:val="CommentReference"/>
+        </w:rPr>
+        <w:commentReference w:id="392"/>
+      </w:r>
+    </w:p>
+    <w:p>
+      <w:pPr>
+        <w:rPr>
+          <w:szCs w:val="22"/>
+        </w:rPr>
+      </w:pPr>
+      <w:r>
+        <w:rPr>
+          <w:szCs w:val="22"/>
+        </w:rPr>
+        <w:t xml:space="preserve">CONTINUE HERE WITH </w:t>
+      </w:r>
+      <w:r>
+        <w:rPr>
+          <w:szCs w:val="22"/>
+        </w:rPr>
+        <w:t xml:space="preserve">REGRESSION </w:t>
+      </w:r>
+      <w:r>
+        <w:rPr>
+          <w:szCs w:val="22"/>
+        </w:rPr>
+        <w:t>RESULTS OF COMPARISON ACROSS 2 vs. 1c.</w:t>
+      </w:r>
+      <w:r>
+        <w:rPr>
+          <w:szCs w:val="22"/>
+        </w:rPr>
+        <w:t xml:space="preserve"> </w:t>
+      </w:r>
+      <w:r>
+        <w:rPr>
+          <w:szCs w:val="22"/>
+          <w:highlight w:val="yellow"/>
+          <w:rPrChange w:id="393" w:author="Jaeger, Florian" w:date="2023-05-27T17:08:00Z">
+            <w:rPr>
+              <w:szCs w:val="22"/>
+            </w:rPr>
+          </w:rPrChange>
+        </w:rPr>
         <w:t>THIS LOOKS POTENTIALLY QUITE COMPATIBLE WITH SIMPLE OBSTRUCTION OF CUE, EXCEPT FOR THE RIGHT END OF THE CONTINUUM.</w:t>
       </w:r>
     </w:p>
@@ -15903,7 +16382,7 @@
     <w:p>
       <w:pPr>
         <w:rPr>
-          <w:del w:id="345" w:author="Jaeger, Florian" w:date="2023-06-07T09:46:00Z"/>
+          <w:del w:id="394" w:author="Jaeger, Florian" w:date="2023-06-07T09:46:00Z"/>
           <w:szCs w:val="22"/>
         </w:rPr>
       </w:pPr>
@@ -15912,11 +16391,11 @@
       <w:pPr>
         <w:ind w:firstLine="0"/>
         <w:rPr>
-          <w:del w:id="346" w:author="Jaeger, Florian" w:date="2023-06-07T09:44:00Z"/>
-          <w:szCs w:val="22"/>
-        </w:rPr>
-      </w:pPr>
-      <w:del w:id="347" w:author="Jaeger, Florian" w:date="2023-06-07T09:46:00Z">
+          <w:del w:id="395" w:author="Jaeger, Florian" w:date="2023-06-07T09:44:00Z"/>
+          <w:szCs w:val="22"/>
+        </w:rPr>
+      </w:pPr>
+      <w:del w:id="396" w:author="Jaeger, Florian" w:date="2023-06-07T09:46:00Z">
         <w:r>
           <w:rPr>
             <w:szCs w:val="22"/>
@@ -15996,7 +16475,7 @@
           <w:delText xml:space="preserve"> </w:delText>
         </w:r>
       </w:del>
-      <w:bookmarkStart w:id="348" w:name="_Hlk134739727"/>
+      <w:bookmarkStart w:id="397" w:name="_Hlk134739727"/>
     </w:p>
     <w:p>
       <w:pPr>
@@ -16008,11 +16487,11 @@
         <w:ind w:firstLine="0"/>
         <w:jc w:val="left"/>
         <w:rPr>
-          <w:del w:id="349" w:author="Jaeger, Florian" w:date="2023-06-06T09:42:00Z"/>
-          <w:szCs w:val="22"/>
-        </w:rPr>
-      </w:pPr>
-      <w:del w:id="350" w:author="Jaeger, Florian" w:date="2023-06-06T09:42:00Z">
+          <w:del w:id="398" w:author="Jaeger, Florian" w:date="2023-06-06T09:42:00Z"/>
+          <w:szCs w:val="22"/>
+        </w:rPr>
+      </w:pPr>
+      <w:del w:id="399" w:author="Jaeger, Florian" w:date="2023-06-06T09:42:00Z">
         <w:r>
           <w:rPr>
             <w:szCs w:val="22"/>
@@ -16035,11 +16514,11 @@
         <w:spacing w:line="240" w:lineRule="auto"/>
         <w:jc w:val="left"/>
         <w:rPr>
-          <w:del w:id="351" w:author="Jaeger, Florian" w:date="2023-06-06T09:42:00Z"/>
-          <w:szCs w:val="22"/>
-        </w:rPr>
-      </w:pPr>
-      <w:del w:id="352" w:author="Jaeger, Florian" w:date="2023-06-06T09:42:00Z">
+          <w:del w:id="400" w:author="Jaeger, Florian" w:date="2023-06-06T09:42:00Z"/>
+          <w:szCs w:val="22"/>
+        </w:rPr>
+      </w:pPr>
+      <w:del w:id="401" w:author="Jaeger, Florian" w:date="2023-06-06T09:42:00Z">
         <w:r>
           <w:rPr>
             <w:szCs w:val="22"/>
@@ -16062,11 +16541,11 @@
         <w:spacing w:line="240" w:lineRule="auto"/>
         <w:jc w:val="left"/>
         <w:rPr>
-          <w:del w:id="353" w:author="Jaeger, Florian" w:date="2023-06-06T09:42:00Z"/>
-          <w:szCs w:val="22"/>
-        </w:rPr>
-      </w:pPr>
-      <w:del w:id="354" w:author="Jaeger, Florian" w:date="2023-06-06T09:42:00Z">
+          <w:del w:id="402" w:author="Jaeger, Florian" w:date="2023-06-06T09:42:00Z"/>
+          <w:szCs w:val="22"/>
+        </w:rPr>
+      </w:pPr>
+      <w:del w:id="403" w:author="Jaeger, Florian" w:date="2023-06-06T09:42:00Z">
         <w:r>
           <w:rPr>
             <w:szCs w:val="22"/>
@@ -16084,7 +16563,7 @@
         <w:spacing w:line="240" w:lineRule="auto"/>
         <w:jc w:val="left"/>
         <w:rPr>
-          <w:del w:id="355" w:author="Jaeger, Florian" w:date="2023-06-06T10:52:00Z"/>
+          <w:del w:id="404" w:author="Jaeger, Florian" w:date="2023-06-06T10:52:00Z"/>
           <w:szCs w:val="22"/>
         </w:rPr>
       </w:pPr>
@@ -16098,11 +16577,11 @@
         <w:spacing w:line="240" w:lineRule="auto"/>
         <w:jc w:val="left"/>
         <w:rPr>
-          <w:del w:id="356" w:author="Jaeger, Florian" w:date="2023-06-06T10:52:00Z"/>
-          <w:szCs w:val="22"/>
-        </w:rPr>
-      </w:pPr>
-      <w:del w:id="357" w:author="Jaeger, Florian" w:date="2023-06-06T10:52:00Z">
+          <w:del w:id="405" w:author="Jaeger, Florian" w:date="2023-06-06T10:52:00Z"/>
+          <w:szCs w:val="22"/>
+        </w:rPr>
+      </w:pPr>
+      <w:del w:id="406" w:author="Jaeger, Florian" w:date="2023-06-06T10:52:00Z">
         <w:r>
           <w:rPr>
             <w:szCs w:val="22"/>
@@ -16125,11 +16604,11 @@
         <w:spacing w:line="240" w:lineRule="auto"/>
         <w:jc w:val="left"/>
         <w:rPr>
-          <w:del w:id="358" w:author="Jaeger, Florian" w:date="2023-06-06T10:52:00Z"/>
-          <w:szCs w:val="22"/>
-        </w:rPr>
-      </w:pPr>
-      <w:del w:id="359" w:author="Jaeger, Florian" w:date="2023-06-06T10:52:00Z">
+          <w:del w:id="407" w:author="Jaeger, Florian" w:date="2023-06-06T10:52:00Z"/>
+          <w:szCs w:val="22"/>
+        </w:rPr>
+      </w:pPr>
+      <w:del w:id="408" w:author="Jaeger, Florian" w:date="2023-06-06T10:52:00Z">
         <w:r>
           <w:rPr>
             <w:szCs w:val="22"/>
@@ -16152,11 +16631,11 @@
         <w:spacing w:line="240" w:lineRule="auto"/>
         <w:jc w:val="left"/>
         <w:rPr>
-          <w:del w:id="360" w:author="Jaeger, Florian" w:date="2023-06-06T10:52:00Z"/>
-          <w:szCs w:val="22"/>
-        </w:rPr>
-      </w:pPr>
-      <w:del w:id="361" w:author="Jaeger, Florian" w:date="2023-06-06T09:41:00Z">
+          <w:del w:id="409" w:author="Jaeger, Florian" w:date="2023-06-06T10:52:00Z"/>
+          <w:szCs w:val="22"/>
+        </w:rPr>
+      </w:pPr>
+      <w:del w:id="410" w:author="Jaeger, Florian" w:date="2023-06-06T09:41:00Z">
         <w:r>
           <w:rPr>
             <w:noProof/>
@@ -16214,7 +16693,7 @@
           </w:drawing>
         </w:r>
       </w:del>
-      <w:del w:id="362" w:author="Jaeger, Florian" w:date="2023-06-06T10:52:00Z">
+      <w:del w:id="411" w:author="Jaeger, Florian" w:date="2023-06-06T10:52:00Z">
         <w:r>
           <w:rPr>
             <w:szCs w:val="22"/>
@@ -16232,7 +16711,7 @@
         <w:spacing w:line="240" w:lineRule="auto"/>
         <w:jc w:val="left"/>
         <w:rPr>
-          <w:del w:id="363" w:author="Jaeger, Florian" w:date="2023-06-06T10:52:00Z"/>
+          <w:del w:id="412" w:author="Jaeger, Florian" w:date="2023-06-06T10:52:00Z"/>
           <w:szCs w:val="22"/>
         </w:rPr>
       </w:pPr>
@@ -16246,7 +16725,7 @@
         <w:spacing w:line="240" w:lineRule="auto"/>
         <w:jc w:val="left"/>
         <w:rPr>
-          <w:del w:id="364" w:author="Jaeger, Florian" w:date="2023-06-06T09:42:00Z"/>
+          <w:del w:id="413" w:author="Jaeger, Florian" w:date="2023-06-06T09:42:00Z"/>
           <w:szCs w:val="22"/>
         </w:rPr>
       </w:pPr>
@@ -16261,10 +16740,10 @@
         <w:ind w:firstLine="0"/>
         <w:jc w:val="left"/>
         <w:rPr>
-          <w:del w:id="365" w:author="Jaeger, Florian" w:date="2023-06-06T09:42:00Z"/>
-          <w:szCs w:val="22"/>
-        </w:rPr>
-        <w:pPrChange w:id="366" w:author="Jaeger, Florian" w:date="2023-06-06T09:42:00Z">
+          <w:del w:id="414" w:author="Jaeger, Florian" w:date="2023-06-06T09:42:00Z"/>
+          <w:szCs w:val="22"/>
+        </w:rPr>
+        <w:pPrChange w:id="415" w:author="Jaeger, Florian" w:date="2023-06-06T09:42:00Z">
           <w:pPr>
             <w:widowControl/>
             <w:autoSpaceDE/>
@@ -16275,7 +16754,7 @@
           </w:pPr>
         </w:pPrChange>
       </w:pPr>
-      <w:del w:id="367" w:author="Jaeger, Florian" w:date="2023-06-06T09:42:00Z">
+      <w:del w:id="416" w:author="Jaeger, Florian" w:date="2023-06-06T09:42:00Z">
         <w:r>
           <w:rPr>
             <w:szCs w:val="22"/>
@@ -16294,10 +16773,10 @@
         <w:ind w:firstLine="0"/>
         <w:jc w:val="left"/>
         <w:rPr>
-          <w:del w:id="368" w:author="Jaeger, Florian" w:date="2023-06-06T09:42:00Z"/>
-          <w:szCs w:val="22"/>
-        </w:rPr>
-        <w:pPrChange w:id="369" w:author="Jaeger, Florian" w:date="2023-06-06T09:42:00Z">
+          <w:del w:id="417" w:author="Jaeger, Florian" w:date="2023-06-06T09:42:00Z"/>
+          <w:szCs w:val="22"/>
+        </w:rPr>
+        <w:pPrChange w:id="418" w:author="Jaeger, Florian" w:date="2023-06-06T09:42:00Z">
           <w:pPr>
             <w:pStyle w:val="ListParagraph"/>
             <w:widowControl/>
@@ -16313,7 +16792,7 @@
           </w:pPr>
         </w:pPrChange>
       </w:pPr>
-      <w:del w:id="370" w:author="Jaeger, Florian" w:date="2023-06-06T09:42:00Z">
+      <w:del w:id="419" w:author="Jaeger, Florian" w:date="2023-06-06T09:42:00Z">
         <w:r>
           <w:rPr>
             <w:szCs w:val="22"/>
@@ -16332,10 +16811,10 @@
         <w:ind w:firstLine="0"/>
         <w:jc w:val="left"/>
         <w:rPr>
-          <w:del w:id="371" w:author="Jaeger, Florian" w:date="2023-06-06T09:42:00Z"/>
-          <w:szCs w:val="22"/>
-        </w:rPr>
-        <w:pPrChange w:id="372" w:author="Jaeger, Florian" w:date="2023-06-06T09:42:00Z">
+          <w:del w:id="420" w:author="Jaeger, Florian" w:date="2023-06-06T09:42:00Z"/>
+          <w:szCs w:val="22"/>
+        </w:rPr>
+        <w:pPrChange w:id="421" w:author="Jaeger, Florian" w:date="2023-06-06T09:42:00Z">
           <w:pPr>
             <w:pStyle w:val="ListParagraph"/>
             <w:widowControl/>
@@ -16351,7 +16830,7 @@
           </w:pPr>
         </w:pPrChange>
       </w:pPr>
-      <w:del w:id="373" w:author="Jaeger, Florian" w:date="2023-06-06T09:42:00Z">
+      <w:del w:id="422" w:author="Jaeger, Florian" w:date="2023-06-06T09:42:00Z">
         <w:r>
           <w:rPr>
             <w:szCs w:val="22"/>
@@ -16364,14 +16843,14 @@
       <w:pPr>
         <w:ind w:firstLine="0"/>
         <w:rPr>
-          <w:del w:id="374" w:author="Jaeger, Florian" w:date="2023-06-07T09:46:00Z"/>
-          <w:szCs w:val="22"/>
-        </w:rPr>
-        <w:pPrChange w:id="375" w:author="Jaeger, Florian" w:date="2023-06-07T09:44:00Z">
+          <w:del w:id="423" w:author="Jaeger, Florian" w:date="2023-06-07T09:46:00Z"/>
+          <w:szCs w:val="22"/>
+        </w:rPr>
+        <w:pPrChange w:id="424" w:author="Jaeger, Florian" w:date="2023-06-07T09:44:00Z">
           <w:pPr/>
         </w:pPrChange>
       </w:pPr>
-      <w:del w:id="376" w:author="Jaeger, Florian" w:date="2023-06-06T09:42:00Z">
+      <w:del w:id="425" w:author="Jaeger, Florian" w:date="2023-06-06T09:42:00Z">
         <w:r>
           <w:rPr>
             <w:szCs w:val="22"/>
@@ -16380,7 +16859,7 @@
         </w:r>
       </w:del>
     </w:p>
-    <w:bookmarkEnd w:id="348"/>
+    <w:bookmarkEnd w:id="397"/>
     <w:p>
       <w:pPr>
         <w:pStyle w:val="Heading1"/>
@@ -16403,7 +16882,7 @@
         </w:rPr>
         <w:t>riment</w:t>
       </w:r>
-      <w:del w:id="377" w:author="Jaeger, Florian" w:date="2023-06-07T09:46:00Z">
+      <w:del w:id="426" w:author="Jaeger, Florian" w:date="2023-06-07T09:46:00Z">
         <w:r>
           <w:rPr>
             <w:sz w:val="22"/>
@@ -16419,7 +16898,7 @@
         </w:rPr>
         <w:t xml:space="preserve"> </w:t>
       </w:r>
-      <w:ins w:id="378" w:author="Jaeger, Florian" w:date="2023-06-07T09:44:00Z">
+      <w:ins w:id="427" w:author="Jaeger, Florian" w:date="2023-06-07T09:44:00Z">
         <w:r>
           <w:rPr>
             <w:sz w:val="22"/>
@@ -16428,7 +16907,7 @@
           <w:t>3</w:t>
         </w:r>
       </w:ins>
-      <w:del w:id="379" w:author="Jaeger, Florian" w:date="2023-06-07T09:44:00Z">
+      <w:del w:id="428" w:author="Jaeger, Florian" w:date="2023-06-07T09:44:00Z">
         <w:r>
           <w:rPr>
             <w:sz w:val="22"/>
@@ -16444,7 +16923,7 @@
           <w:szCs w:val="22"/>
         </w:rPr>
       </w:pPr>
-      <w:ins w:id="380" w:author="Jaeger, Florian" w:date="2023-06-07T09:46:00Z">
+      <w:ins w:id="429" w:author="Jaeger, Florian" w:date="2023-06-07T09:46:00Z">
         <w:r>
           <w:rPr>
             <w:szCs w:val="22"/>
@@ -16452,7 +16931,7 @@
           <w:t xml:space="preserve">As outlined in the introduction, previous </w:t>
         </w:r>
       </w:ins>
-      <w:del w:id="381" w:author="Jaeger, Florian" w:date="2023-06-07T09:50:00Z">
+      <w:del w:id="430" w:author="Jaeger, Florian" w:date="2023-06-07T09:50:00Z">
         <w:r>
           <w:rPr>
             <w:szCs w:val="22"/>
@@ -16464,11 +16943,11 @@
     <w:p>
       <w:pPr>
         <w:rPr>
-          <w:del w:id="382" w:author="Jaeger, Florian" w:date="2023-06-07T09:50:00Z"/>
-          <w:szCs w:val="22"/>
-        </w:rPr>
-      </w:pPr>
-      <w:del w:id="383" w:author="Jaeger, Florian" w:date="2023-06-07T09:50:00Z">
+          <w:del w:id="431" w:author="Jaeger, Florian" w:date="2023-06-07T09:50:00Z"/>
+          <w:szCs w:val="22"/>
+        </w:rPr>
+      </w:pPr>
+      <w:del w:id="432" w:author="Jaeger, Florian" w:date="2023-06-07T09:50:00Z">
         <w:r>
           <w:rPr>
             <w:szCs w:val="22"/>
@@ -16488,9 +16967,16 @@
         <w:rPr>
           <w:szCs w:val="22"/>
         </w:rPr>
-        <w:t xml:space="preserve">The perceptual recalibration effect is generally robust and does not seem to require much or any conscious attention; subjects adapt even given an environment full of distractions, other cognitive load-bearers, or explicit instruction that the speaker or tokens are unreliable or altered (Drouin &amp; Theodore, 2018; Liu &amp; Jaeger, 2019). As few as 4 shifted tokens has been found to elicit significant </w:t>
-      </w:r>
-      <w:del w:id="384" w:author="Jaeger, Florian" w:date="2023-06-07T09:48:00Z">
+        <w:t xml:space="preserve">The perceptual recalibration effect is generally robust and does not seem to require much or any conscious attention; subjects adapt even given an environment full of distractions, other cognitive load-bearers, or explicit instruction that the speaker or tokens are unreliable or altered (Drouin &amp; Theodore, 2018; Liu &amp; Jaeger, 2019). As few as 4 shifted tokens has been found to elicit </w:t>
+      </w:r>
+      <w:r>
+        <w:rPr>
+          <w:szCs w:val="22"/>
+        </w:rPr>
+        <w:lastRenderedPageBreak/>
+        <w:t xml:space="preserve">significant </w:t>
+      </w:r>
+      <w:del w:id="433" w:author="Jaeger, Florian" w:date="2023-06-07T09:48:00Z">
         <w:r>
           <w:rPr>
             <w:szCs w:val="22"/>
@@ -16498,7 +16984,7 @@
           <w:delText xml:space="preserve">learning </w:delText>
         </w:r>
       </w:del>
-      <w:ins w:id="385" w:author="Jaeger, Florian" w:date="2023-06-07T09:48:00Z">
+      <w:ins w:id="434" w:author="Jaeger, Florian" w:date="2023-06-07T09:48:00Z">
         <w:r>
           <w:rPr>
             <w:szCs w:val="22"/>
@@ -16524,7 +17010,7 @@
         </w:rPr>
         <w:t>2023</w:t>
       </w:r>
-      <w:ins w:id="386" w:author="Jaeger, Florian" w:date="2023-06-07T09:48:00Z">
+      <w:ins w:id="435" w:author="Jaeger, Florian" w:date="2023-06-07T09:48:00Z">
         <w:r>
           <w:rPr>
             <w:szCs w:val="22"/>
@@ -16549,47 +17035,34 @@
         <w:rPr>
           <w:szCs w:val="22"/>
         </w:rPr>
-        <w:t xml:space="preserve">However, despite the effect’s rapid and robust nature, it does not appear indiscriminate or unable to be blocked. Kraljic, Samuel, &amp; Brennan (2008, Experiment 1b) exposed listeners to 10 </w:t>
-      </w:r>
+        <w:t xml:space="preserve">However, despite the effect’s rapid and robust nature, it does not appear indiscriminate or unable to be blocked. Kraljic, Samuel, &amp; Brennan (2008, Experiment 1b) exposed listeners to 10 shifted tokens which co-occurred with video including a pen in the mouth of the talker. These were followed by 10 unshifted tokens co-occurring with video of the talker without the pen in her mouth. This second section of exposure served to allow listeners to infer that the shift in production was in fact resultant of the pen; productions became normal as soon as the pen was removed. In subsequent audio-only test, participant groups between biasing conditions did not show a shifted /s/-/ʃ/ categorizations from one another. This is taken as support that the presence of a plausible alternative explanation for an altered pronunciation blocks perceptual recalibration. Specifically, the authors posit that “The system integrates available cues about whether a variation is characteristic of the speaker who is producing it or an incidental consequence of some other factor. If the variation seems characteristic, the appropriate phonemic representation is restructured to accommodate it; if the variation seems incidental, no such restructuring occurs.” (Kraljic, Samuel, &amp; Brennan, 2008). </w:t>
+      </w:r>
+    </w:p>
+    <w:p>
+      <w:pPr>
+        <w:rPr>
+          <w:szCs w:val="22"/>
+        </w:rPr>
+      </w:pPr>
+      <w:r>
+        <w:rPr>
+          <w:szCs w:val="22"/>
+        </w:rPr>
+        <w:t>The results and interpretation of Kraljic, Samuel, &amp; Brennan (2008) leave open at least two alternatives. The most succinct is perhaps a framework wherein all audio input that co-occurs with atypical visual input (such as a pen in the mouth or any other incidental cause) is discarded entirely by the listener. This postulates that perceptual adaptation is driven only by prior perception in typical contexts and should only be seen experimentally when exposure includes these contexts. This hypothesis parsimoniously explains the lack of learning but is unlikely given the finding of the current Experiment 1 that visual evidence of incidental causes is accounted for in perception. An alternative is that phonetic restructuring may be specific to the environment in which it occurs, a hypothesis furthered below.</w:t>
+      </w:r>
+    </w:p>
+    <w:p>
+      <w:pPr>
+        <w:rPr>
+          <w:szCs w:val="22"/>
+        </w:rPr>
+      </w:pPr>
       <w:r>
         <w:rPr>
           <w:szCs w:val="22"/>
         </w:rPr>
         <w:lastRenderedPageBreak/>
-        <w:t xml:space="preserve">shifted tokens which co-occurred with video including a pen in the mouth of the talker. These were followed by 10 unshifted tokens co-occurring with video of the talker without the pen in her mouth. This second section of exposure served to allow listeners to infer that the shift in production was in fact resultant of the pen; productions became normal as soon as the pen was removed. In subsequent audio-only test, participant groups between biasing conditions did not show a shifted /s/-/ʃ/ categorizations from one another. This is taken as support that the presence of a plausible alternative explanation for an altered pronunciation blocks perceptual recalibration. Specifically, the authors posit that “The system integrates available cues about whether a variation is characteristic of the speaker who is producing it or an incidental consequence of some other factor. If the variation seems characteristic, the appropriate phonemic representation is restructured to accommodate it; if the variation seems incidental, no such restructuring occurs.” (Kraljic, Samuel, &amp; Brennan, 2008). </w:t>
-      </w:r>
-    </w:p>
-    <w:p>
-      <w:pPr>
-        <w:rPr>
-          <w:szCs w:val="22"/>
-        </w:rPr>
-      </w:pPr>
-      <w:r>
-        <w:rPr>
-          <w:szCs w:val="22"/>
-        </w:rPr>
-        <w:t>The results and interpretation of Kraljic, Samuel, &amp; Brennan (2008) leave open at least two alternatives. The most succinct is perhaps a framework wherein all audio input that co-occurs with atypical visual input (such as a pen in the mouth or any other incidental cause) is discarded entirely by the listener. This postulates that perceptual adaptation is driven only by prior perception in typical contexts and should only be seen experimentally when exposure includes these contexts. This hypothesis parsimoniously explains the lack of learning but is unlikely given the finding of the current Experiment 1 that visual evidence of incidental causes is accounted for in perception. An alternative is that phonetic restructuring may be specific to the environment in which it occurs, a hypothesis furthered below.</w:t>
-      </w:r>
-    </w:p>
-    <w:p>
-      <w:pPr>
-        <w:rPr>
-          <w:szCs w:val="22"/>
-        </w:rPr>
-      </w:pPr>
-      <w:r>
-        <w:rPr>
-          <w:szCs w:val="22"/>
-        </w:rPr>
-        <w:t xml:space="preserve">In a follow-up study, Kraljic &amp; Samuel (2011, Experiment 2) found that learning is preserved when shifted pronunciations continue in the second section of exposure (wherein the pen is no longer in the talker’s mouth). This remained the case when visual evidence was entirely absent </w:t>
-      </w:r>
-      <w:r>
-        <w:rPr>
-          <w:szCs w:val="22"/>
-        </w:rPr>
-        <w:lastRenderedPageBreak/>
-        <w:t xml:space="preserve">from the second section of exposure, which importantly suggests an assumption by listeners that speech evidence in absence of video is produced without an incidental cause. Learning was also found when a talker’s speech was atypical only during the second section of exposure, but normal when the pen was in the talker’s mouth (Kraljic &amp; Samuel, 2011, Experiment 3). These findings are taken as evidence that the effect of the pen on learning (or lack thereof) follows from the way humans store and retrieve previously experienced speech input. Specifically, it’s well documented that speech input is stored along with the context in which it occurs, and that memory traces of speech ‘exemplars’ or ‘episodes’ are used to categorize subsequent input (Johnson, 1997; Pierrehumbert, 2002; Kleinschmidt &amp; Jaeger, 2015). Under this account, perceptual adaptation is driven by the linked storage of auditory and visual (typical or otherwise) input. Retrieval of these memory traces should result in perception of subsequent auditory input being colored by previous experience within the same visual context. </w:t>
+        <w:t xml:space="preserve">In a follow-up study, Kraljic &amp; Samuel (2011, Experiment 2) found that learning is preserved when shifted pronunciations continue in the second section of exposure (wherein the pen is no longer in the talker’s mouth). This remained the case when visual evidence was entirely absent from the second section of exposure, which importantly suggests an assumption by listeners that speech evidence in absence of video is produced without an incidental cause. Learning was also found when a talker’s speech was atypical only during the second section of exposure, but normal when the pen was in the talker’s mouth (Kraljic &amp; Samuel, 2011, Experiment 3). These findings are taken as evidence that the effect of the pen on learning (or lack thereof) follows from the way humans store and retrieve previously experienced speech input. Specifically, it’s well documented that speech input is stored along with the context in which it occurs, and that memory traces of speech ‘exemplars’ or ‘episodes’ are used to categorize subsequent input (Johnson, 1997; Pierrehumbert, 2002; Kleinschmidt &amp; Jaeger, 2015). Under this account, perceptual adaptation is driven by the linked storage of auditory and visual (typical or otherwise) input. Retrieval of these memory traces should result in perception of subsequent auditory input being colored by previous experience within the same visual context. </w:t>
       </w:r>
     </w:p>
     <w:p>
@@ -16618,7 +17091,7 @@
         </w:rPr>
         <w:t>”-labelled group (those hearing words ambiguous between, e.g.</w:t>
       </w:r>
-      <w:ins w:id="387" w:author="Jaeger, Florian" w:date="2023-06-07T09:43:00Z">
+      <w:ins w:id="436" w:author="Jaeger, Florian" w:date="2023-06-07T09:43:00Z">
         <w:r>
           <w:rPr>
             <w:szCs w:val="22"/>
@@ -16637,7 +17110,7 @@
           <w:i/>
           <w:iCs/>
           <w:szCs w:val="22"/>
-          <w:rPrChange w:id="388" w:author="Jaeger, Florian" w:date="2023-06-07T09:43:00Z">
+          <w:rPrChange w:id="437" w:author="Jaeger, Florian" w:date="2023-06-07T09:43:00Z">
             <w:rPr>
               <w:szCs w:val="22"/>
             </w:rPr>
@@ -16657,7 +17130,7 @@
           <w:i/>
           <w:iCs/>
           <w:szCs w:val="22"/>
-          <w:rPrChange w:id="389" w:author="Jaeger, Florian" w:date="2023-06-07T09:43:00Z">
+          <w:rPrChange w:id="438" w:author="Jaeger, Florian" w:date="2023-06-07T09:43:00Z">
             <w:rPr>
               <w:szCs w:val="22"/>
             </w:rPr>
@@ -16683,14 +17156,8 @@
         <w:rPr>
           <w:szCs w:val="22"/>
         </w:rPr>
-        <w:t>These studies collectively, while providing a wealth of intriguing findings, are all crucially limited by their audio-only testing phases. If learning is indeed linked to retrieval of previously stored audio-visual exemplars, then the modality shift from visually informed exposure to non-</w:t>
-      </w:r>
-      <w:r>
-        <w:rPr>
-          <w:szCs w:val="22"/>
-        </w:rPr>
         <w:lastRenderedPageBreak/>
-        <w:t xml:space="preserve">visually informed test is expected to require generalization and constrain learning. Robust support of context-specific learning cannot be found when context changes between the phase of the experiment designed to elicit learning and the phase which measures it. Finally, a crucial test of context-specific learning is to determine whether shifts encountered in context of the pen in the mouth, which have been found not to elicit adaptation in audio-only context, may still elicit adaptation in subsequent matching context (being, test to percepts including the pen in the mouth). </w:t>
+        <w:t xml:space="preserve">These studies collectively, while providing a wealth of intriguing findings, are all crucially limited by their audio-only testing phases. If learning is indeed linked to retrieval of previously stored audio-visual exemplars, then the modality shift from visually informed exposure to non-visually informed test is expected to require generalization and constrain learning. Robust support of context-specific learning cannot be found when context changes between the phase of the experiment designed to elicit learning and the phase which measures it. Finally, a crucial test of context-specific learning is to determine whether shifts encountered in context of the pen in the mouth, which have been found not to elicit adaptation in audio-only context, may still elicit adaptation in subsequent matching context (being, test to percepts including the pen in the mouth). </w:t>
       </w:r>
     </w:p>
     <w:p>
@@ -16799,7 +17266,14 @@
         <w:rPr>
           <w:szCs w:val="22"/>
         </w:rPr>
-        <w:t xml:space="preserve">, Panel A) or in the hand (Panel B), again split between-participant groups. This exposure phase was paradigmatically identical to that of Liu &amp; Jaeger (2018; Experiment 1). </w:t>
+        <w:t xml:space="preserve">, Panel </w:t>
+      </w:r>
+      <w:r>
+        <w:rPr>
+          <w:szCs w:val="22"/>
+        </w:rPr>
+        <w:lastRenderedPageBreak/>
+        <w:t xml:space="preserve">A) or in the hand (Panel B), again split between-participant groups. This exposure phase was paradigmatically identical to that of Liu &amp; Jaeger (2018; Experiment 1). </w:t>
       </w:r>
     </w:p>
     <w:p>
@@ -16826,7 +17300,6 @@
         <w:rPr>
           <w:szCs w:val="22"/>
         </w:rPr>
-        <w:lastRenderedPageBreak/>
         <w:t>Methods</w:t>
       </w:r>
     </w:p>
@@ -16842,7 +17315,7 @@
         </w:rPr>
         <w:t>Except for the use of audiovisual rather than audio-only test stimuli and minor procedural changes reported below, Experiment</w:t>
       </w:r>
-      <w:del w:id="390" w:author="Jaeger, Florian" w:date="2023-06-07T11:11:00Z">
+      <w:del w:id="439" w:author="Jaeger, Florian" w:date="2023-06-07T11:11:00Z">
         <w:r>
           <w:rPr>
             <w:szCs w:val="22"/>
@@ -16856,7 +17329,7 @@
         </w:rPr>
         <w:t xml:space="preserve"> </w:t>
       </w:r>
-      <w:ins w:id="391" w:author="Jaeger, Florian" w:date="2023-06-07T11:11:00Z">
+      <w:ins w:id="440" w:author="Jaeger, Florian" w:date="2023-06-07T11:11:00Z">
         <w:r>
           <w:rPr>
             <w:szCs w:val="22"/>
@@ -16864,7 +17337,7 @@
           <w:t>3</w:t>
         </w:r>
       </w:ins>
-      <w:del w:id="392" w:author="Jaeger, Florian" w:date="2023-06-07T11:11:00Z">
+      <w:del w:id="441" w:author="Jaeger, Florian" w:date="2023-06-07T11:11:00Z">
         <w:r>
           <w:rPr>
             <w:szCs w:val="22"/>
@@ -16924,11 +17397,11 @@
     <w:p>
       <w:pPr>
         <w:rPr>
-          <w:del w:id="393" w:author="Jaeger, Florian" w:date="2023-06-07T09:53:00Z"/>
-          <w:szCs w:val="22"/>
-        </w:rPr>
-      </w:pPr>
-      <w:del w:id="394" w:author="Jaeger, Florian" w:date="2023-06-07T09:53:00Z">
+          <w:del w:id="442" w:author="Jaeger, Florian" w:date="2023-06-07T09:53:00Z"/>
+          <w:szCs w:val="22"/>
+        </w:rPr>
+      </w:pPr>
+      <w:del w:id="443" w:author="Jaeger, Florian" w:date="2023-06-07T09:53:00Z">
         <w:r>
           <w:rPr>
             <w:szCs w:val="22"/>
@@ -16947,7 +17420,7 @@
     <w:p>
       <w:pPr>
         <w:rPr>
-          <w:ins w:id="395" w:author="Jaeger, Florian" w:date="2023-06-07T10:03:00Z"/>
+          <w:ins w:id="444" w:author="Jaeger, Florian" w:date="2023-06-07T10:03:00Z"/>
           <w:szCs w:val="22"/>
         </w:rPr>
       </w:pPr>
@@ -16961,7 +17434,7 @@
         </w:rPr>
         <w:t>Materials.</w:t>
       </w:r>
-      <w:ins w:id="396" w:author="Jaeger, Florian" w:date="2023-06-07T10:03:00Z">
+      <w:ins w:id="445" w:author="Jaeger, Florian" w:date="2023-06-07T10:03:00Z">
         <w:r>
           <w:rPr>
             <w:szCs w:val="22"/>
@@ -16969,7 +17442,7 @@
           <w:t xml:space="preserve"> </w:t>
         </w:r>
       </w:ins>
-      <w:del w:id="397" w:author="Jaeger, Florian" w:date="2023-06-07T10:03:00Z">
+      <w:del w:id="446" w:author="Jaeger, Florian" w:date="2023-06-07T10:03:00Z">
         <w:r>
           <w:rPr>
             <w:b/>
@@ -16987,7 +17460,7 @@
         </w:rPr>
         <w:t xml:space="preserve">The </w:t>
       </w:r>
-      <w:ins w:id="398" w:author="Jaeger, Florian" w:date="2023-06-07T10:03:00Z">
+      <w:ins w:id="447" w:author="Jaeger, Florian" w:date="2023-06-07T10:03:00Z">
         <w:r>
           <w:rPr>
             <w:szCs w:val="22"/>
@@ -16995,7 +17468,7 @@
           <w:t xml:space="preserve">audiovisual </w:t>
         </w:r>
       </w:ins>
-      <w:del w:id="399" w:author="Jaeger, Florian" w:date="2023-06-07T10:03:00Z">
+      <w:del w:id="448" w:author="Jaeger, Florian" w:date="2023-06-07T10:03:00Z">
         <w:r>
           <w:rPr>
             <w:szCs w:val="22"/>
@@ -17003,7 +17476,7 @@
           <w:delText>exposure phase used identical</w:delText>
         </w:r>
       </w:del>
-      <w:ins w:id="400" w:author="Jaeger, Florian" w:date="2023-06-07T10:03:00Z">
+      <w:ins w:id="449" w:author="Jaeger, Florian" w:date="2023-06-07T10:03:00Z">
         <w:r>
           <w:rPr>
             <w:szCs w:val="22"/>
@@ -17011,7 +17484,7 @@
           <w:t xml:space="preserve">materials for the exposure phase were identical to </w:t>
         </w:r>
       </w:ins>
-      <w:del w:id="401" w:author="Jaeger, Florian" w:date="2023-06-07T10:03:00Z">
+      <w:del w:id="450" w:author="Jaeger, Florian" w:date="2023-06-07T10:03:00Z">
         <w:r>
           <w:rPr>
             <w:szCs w:val="22"/>
@@ -17019,7 +17492,7 @@
           <w:delText xml:space="preserve"> stimuli to that</w:delText>
         </w:r>
       </w:del>
-      <w:ins w:id="402" w:author="Jaeger, Florian" w:date="2023-06-07T10:03:00Z">
+      <w:ins w:id="451" w:author="Jaeger, Florian" w:date="2023-06-07T10:03:00Z">
         <w:r>
           <w:rPr>
             <w:szCs w:val="22"/>
@@ -17033,7 +17506,7 @@
         </w:rPr>
         <w:t xml:space="preserve"> of Liu &amp; Jaeger (2018, Exp. 1a). </w:t>
       </w:r>
-      <w:ins w:id="403" w:author="Jaeger, Florian" w:date="2023-06-07T10:04:00Z">
+      <w:ins w:id="452" w:author="Jaeger, Florian" w:date="2023-06-07T10:04:00Z">
         <w:r>
           <w:rPr>
             <w:szCs w:val="22"/>
@@ -17041,7 +17514,7 @@
           <w:t xml:space="preserve">However, unlike LJ18, our test phase also employed audiovisual materials—specifically, the same stimuli as in </w:t>
         </w:r>
       </w:ins>
-      <w:del w:id="404" w:author="Jaeger, Florian" w:date="2023-06-07T10:04:00Z">
+      <w:del w:id="453" w:author="Jaeger, Florian" w:date="2023-06-07T10:04:00Z">
         <w:r>
           <w:rPr>
             <w:szCs w:val="22"/>
@@ -17059,11 +17532,11 @@
     <w:p>
       <w:pPr>
         <w:rPr>
-          <w:ins w:id="405" w:author="Jaeger, Florian" w:date="2023-06-07T10:05:00Z"/>
-          <w:szCs w:val="22"/>
-        </w:rPr>
-      </w:pPr>
-      <w:ins w:id="406" w:author="Jaeger, Florian" w:date="2023-06-07T10:10:00Z">
+          <w:ins w:id="454" w:author="Jaeger, Florian" w:date="2023-06-07T10:05:00Z"/>
+          <w:szCs w:val="22"/>
+        </w:rPr>
+      </w:pPr>
+      <w:ins w:id="455" w:author="Jaeger, Florian" w:date="2023-06-07T10:10:00Z">
         <w:r>
           <w:rPr>
             <w:szCs w:val="22"/>
@@ -17080,7 +17553,7 @@
           <w:t>…</w:t>
         </w:r>
       </w:ins>
-      <w:ins w:id="407" w:author="Jaeger, Florian" w:date="2023-06-07T10:03:00Z">
+      <w:ins w:id="456" w:author="Jaeger, Florian" w:date="2023-06-07T10:03:00Z">
         <w:r>
           <w:rPr>
             <w:szCs w:val="22"/>
@@ -17107,12 +17580,12 @@
     <w:p>
       <w:pPr>
         <w:rPr>
-          <w:ins w:id="408" w:author="Jaeger, Florian" w:date="2023-06-07T10:06:00Z"/>
+          <w:ins w:id="457" w:author="Jaeger, Florian" w:date="2023-06-07T10:06:00Z"/>
           <w:szCs w:val="22"/>
           <w:shd w:val="clear" w:color="auto" w:fill="EFEFEF"/>
         </w:rPr>
       </w:pPr>
-      <w:ins w:id="409" w:author="Jaeger, Florian" w:date="2023-06-07T10:05:00Z">
+      <w:ins w:id="458" w:author="Jaeger, Florian" w:date="2023-06-07T10:05:00Z">
         <w:r>
           <w:rPr>
             <w:szCs w:val="22"/>
@@ -17135,7 +17608,7 @@
           <w:t>in Liu and Jaeger (2018), the experiment employed catch trials during exposure</w:t>
         </w:r>
       </w:ins>
-      <w:ins w:id="410" w:author="Jaeger, Florian" w:date="2023-06-07T10:07:00Z">
+      <w:ins w:id="459" w:author="Jaeger, Florian" w:date="2023-06-07T10:07:00Z">
         <w:r>
           <w:rPr>
             <w:szCs w:val="22"/>
@@ -17144,7 +17617,7 @@
           <w:t>. The materials for thos</w:t>
         </w:r>
       </w:ins>
-      <w:ins w:id="411" w:author="Jaeger, Florian" w:date="2023-06-07T10:08:00Z">
+      <w:ins w:id="460" w:author="Jaeger, Florian" w:date="2023-06-07T10:08:00Z">
         <w:r>
           <w:rPr>
             <w:szCs w:val="22"/>
@@ -17153,7 +17626,7 @@
           <w:t xml:space="preserve">e catch trials were identical to filler word and non-word videos with one exception. </w:t>
         </w:r>
       </w:ins>
-      <w:ins w:id="412" w:author="Jaeger, Florian" w:date="2023-06-07T10:09:00Z">
+      <w:ins w:id="461" w:author="Jaeger, Florian" w:date="2023-06-07T10:09:00Z">
         <w:r>
           <w:rPr>
             <w:szCs w:val="22"/>
@@ -17162,7 +17635,7 @@
           <w:t>While the video was playing, a</w:t>
         </w:r>
       </w:ins>
-      <w:ins w:id="413" w:author="Jaeger, Florian" w:date="2023-06-07T10:05:00Z">
+      <w:ins w:id="462" w:author="Jaeger, Florian" w:date="2023-06-07T10:05:00Z">
         <w:r>
           <w:rPr>
             <w:szCs w:val="22"/>
@@ -17185,7 +17658,7 @@
           <w:t xml:space="preserve">the region of the video </w:t>
         </w:r>
       </w:ins>
-      <w:ins w:id="414" w:author="Jaeger, Florian" w:date="2023-06-07T10:09:00Z">
+      <w:ins w:id="463" w:author="Jaeger, Florian" w:date="2023-06-07T10:09:00Z">
         <w:r>
           <w:rPr>
             <w:szCs w:val="22"/>
@@ -17194,7 +17667,7 @@
           <w:t>in which the pen appeared when it was in the talker’s mouth</w:t>
         </w:r>
       </w:ins>
-      <w:ins w:id="415" w:author="Jaeger, Florian" w:date="2023-06-07T10:05:00Z">
+      <w:ins w:id="464" w:author="Jaeger, Florian" w:date="2023-06-07T10:05:00Z">
         <w:r>
           <w:rPr>
             <w:szCs w:val="22"/>
@@ -17203,7 +17676,7 @@
           <w:t>.</w:t>
         </w:r>
       </w:ins>
-      <w:ins w:id="416" w:author="Jaeger, Florian" w:date="2023-06-07T10:06:00Z">
+      <w:ins w:id="465" w:author="Jaeger, Florian" w:date="2023-06-07T10:06:00Z">
         <w:r>
           <w:rPr>
             <w:szCs w:val="22"/>
@@ -17212,7 +17685,7 @@
           <w:t xml:space="preserve"> </w:t>
         </w:r>
       </w:ins>
-      <w:ins w:id="417" w:author="Jaeger, Florian" w:date="2023-06-07T10:07:00Z">
+      <w:ins w:id="466" w:author="Jaeger, Florian" w:date="2023-06-07T10:07:00Z">
         <w:r>
           <w:rPr>
             <w:szCs w:val="22"/>
@@ -17221,7 +17694,7 @@
           <w:t>Because of changes we made to the list generation, w</w:t>
         </w:r>
       </w:ins>
-      <w:ins w:id="418" w:author="Jaeger, Florian" w:date="2023-06-07T10:06:00Z">
+      <w:ins w:id="467" w:author="Jaeger, Florian" w:date="2023-06-07T10:06:00Z">
         <w:r>
           <w:rPr>
             <w:szCs w:val="22"/>
@@ -17230,7 +17703,7 @@
           <w:t xml:space="preserve">e use 10 of the 12 catch </w:t>
         </w:r>
       </w:ins>
-      <w:ins w:id="419" w:author="Jaeger, Florian" w:date="2023-06-07T10:07:00Z">
+      <w:ins w:id="468" w:author="Jaeger, Florian" w:date="2023-06-07T10:07:00Z">
         <w:r>
           <w:rPr>
             <w:szCs w:val="22"/>
@@ -17239,7 +17712,7 @@
           <w:t>videos</w:t>
         </w:r>
       </w:ins>
-      <w:ins w:id="420" w:author="Jaeger, Florian" w:date="2023-06-07T10:06:00Z">
+      <w:ins w:id="469" w:author="Jaeger, Florian" w:date="2023-06-07T10:06:00Z">
         <w:r>
           <w:rPr>
             <w:szCs w:val="22"/>
@@ -17248,7 +17721,7 @@
           <w:t xml:space="preserve"> developed in LJ18</w:t>
         </w:r>
       </w:ins>
-      <w:ins w:id="421" w:author="Jaeger, Florian" w:date="2023-06-07T10:58:00Z">
+      <w:ins w:id="470" w:author="Jaeger, Florian" w:date="2023-06-07T10:58:00Z">
         <w:r>
           <w:rPr>
             <w:szCs w:val="22"/>
@@ -17257,7 +17730,7 @@
           <w:t>.</w:t>
         </w:r>
       </w:ins>
-      <w:ins w:id="422" w:author="Jaeger, Florian" w:date="2023-06-07T10:10:00Z">
+      <w:ins w:id="471" w:author="Jaeger, Florian" w:date="2023-06-07T10:10:00Z">
         <w:r>
           <w:rPr>
             <w:szCs w:val="22"/>
@@ -17266,7 +17739,7 @@
           <w:t xml:space="preserve"> </w:t>
         </w:r>
       </w:ins>
-      <w:ins w:id="423" w:author="Jaeger, Florian" w:date="2023-06-07T11:00:00Z">
+      <w:ins w:id="472" w:author="Jaeger, Florian" w:date="2023-06-07T11:00:00Z">
         <w:r>
           <w:rPr>
             <w:szCs w:val="22"/>
@@ -17275,7 +17748,7 @@
           <w:t>Half</w:t>
         </w:r>
       </w:ins>
-      <w:ins w:id="424" w:author="Jaeger, Florian" w:date="2023-06-07T10:10:00Z">
+      <w:ins w:id="473" w:author="Jaeger, Florian" w:date="2023-06-07T10:10:00Z">
         <w:r>
           <w:rPr>
             <w:szCs w:val="22"/>
@@ -17284,7 +17757,7 @@
           <w:t xml:space="preserve"> </w:t>
         </w:r>
       </w:ins>
-      <w:ins w:id="425" w:author="Jaeger, Florian" w:date="2023-06-07T10:59:00Z">
+      <w:ins w:id="474" w:author="Jaeger, Florian" w:date="2023-06-07T10:59:00Z">
         <w:r>
           <w:rPr>
             <w:szCs w:val="22"/>
@@ -17293,7 +17766,7 @@
           <w:t xml:space="preserve">of the catch videos contained </w:t>
         </w:r>
       </w:ins>
-      <w:ins w:id="426" w:author="Jaeger, Florian" w:date="2023-06-07T10:10:00Z">
+      <w:ins w:id="475" w:author="Jaeger, Florian" w:date="2023-06-07T10:10:00Z">
         <w:r>
           <w:rPr>
             <w:szCs w:val="22"/>
@@ -17302,7 +17775,7 @@
           <w:t>filler word</w:t>
         </w:r>
       </w:ins>
-      <w:ins w:id="427" w:author="Jaeger, Florian" w:date="2023-06-07T10:59:00Z">
+      <w:ins w:id="476" w:author="Jaeger, Florian" w:date="2023-06-07T10:59:00Z">
         <w:r>
           <w:rPr>
             <w:szCs w:val="22"/>
@@ -17311,7 +17784,7 @@
           <w:t xml:space="preserve">s recordings </w:t>
         </w:r>
       </w:ins>
-      <w:ins w:id="428" w:author="Jaeger, Florian" w:date="2023-06-07T10:10:00Z">
+      <w:ins w:id="477" w:author="Jaeger, Florian" w:date="2023-06-07T10:10:00Z">
         <w:r>
           <w:rPr>
             <w:szCs w:val="22"/>
@@ -17320,7 +17793,7 @@
           <w:t xml:space="preserve">and </w:t>
         </w:r>
       </w:ins>
-      <w:ins w:id="429" w:author="Jaeger, Florian" w:date="2023-06-07T11:00:00Z">
+      <w:ins w:id="478" w:author="Jaeger, Florian" w:date="2023-06-07T11:00:00Z">
         <w:r>
           <w:rPr>
             <w:szCs w:val="22"/>
@@ -17329,7 +17802,7 @@
           <w:t>half</w:t>
         </w:r>
       </w:ins>
-      <w:ins w:id="430" w:author="Jaeger, Florian" w:date="2023-06-07T10:10:00Z">
+      <w:ins w:id="479" w:author="Jaeger, Florian" w:date="2023-06-07T10:10:00Z">
         <w:r>
           <w:rPr>
             <w:szCs w:val="22"/>
@@ -17338,7 +17811,7 @@
           <w:t xml:space="preserve"> </w:t>
         </w:r>
       </w:ins>
-      <w:ins w:id="431" w:author="Jaeger, Florian" w:date="2023-06-07T10:59:00Z">
+      <w:ins w:id="480" w:author="Jaeger, Florian" w:date="2023-06-07T10:59:00Z">
         <w:r>
           <w:rPr>
             <w:szCs w:val="22"/>
@@ -17347,7 +17820,7 @@
           <w:t xml:space="preserve">contained </w:t>
         </w:r>
       </w:ins>
-      <w:ins w:id="432" w:author="Jaeger, Florian" w:date="2023-06-07T10:10:00Z">
+      <w:ins w:id="481" w:author="Jaeger, Florian" w:date="2023-06-07T10:10:00Z">
         <w:r>
           <w:rPr>
             <w:szCs w:val="22"/>
@@ -17356,7 +17829,7 @@
           <w:t xml:space="preserve">filler non-word </w:t>
         </w:r>
       </w:ins>
-      <w:ins w:id="433" w:author="Jaeger, Florian" w:date="2023-06-07T10:59:00Z">
+      <w:ins w:id="482" w:author="Jaeger, Florian" w:date="2023-06-07T10:59:00Z">
         <w:r>
           <w:rPr>
             <w:szCs w:val="22"/>
@@ -17365,7 +17838,7 @@
           <w:t xml:space="preserve">recordings. </w:t>
         </w:r>
       </w:ins>
-      <w:ins w:id="434" w:author="Jaeger, Florian" w:date="2023-06-07T11:00:00Z">
+      <w:ins w:id="483" w:author="Jaeger, Florian" w:date="2023-06-07T11:00:00Z">
         <w:r>
           <w:rPr>
             <w:szCs w:val="22"/>
@@ -17374,7 +17847,7 @@
           <w:t>T</w:t>
         </w:r>
       </w:ins>
-      <w:ins w:id="435" w:author="Jaeger, Florian" w:date="2023-06-07T10:59:00Z">
+      <w:ins w:id="484" w:author="Jaeger, Florian" w:date="2023-06-07T10:59:00Z">
         <w:r>
           <w:rPr>
             <w:szCs w:val="22"/>
@@ -17383,7 +17856,7 @@
           <w:t xml:space="preserve">he pen was in the </w:t>
         </w:r>
       </w:ins>
-      <w:ins w:id="436" w:author="Jaeger, Florian" w:date="2023-06-07T11:00:00Z">
+      <w:ins w:id="485" w:author="Jaeger, Florian" w:date="2023-06-07T11:00:00Z">
         <w:r>
           <w:rPr>
             <w:szCs w:val="22"/>
@@ -17392,7 +17865,7 @@
           <w:t xml:space="preserve">talker’s </w:t>
         </w:r>
       </w:ins>
-      <w:ins w:id="437" w:author="Jaeger, Florian" w:date="2023-06-07T10:59:00Z">
+      <w:ins w:id="486" w:author="Jaeger, Florian" w:date="2023-06-07T10:59:00Z">
         <w:r>
           <w:rPr>
             <w:szCs w:val="22"/>
@@ -17401,7 +17874,7 @@
           <w:t>mouth on half of the catch trial videos, and in the talker</w:t>
         </w:r>
       </w:ins>
-      <w:ins w:id="438" w:author="Jaeger, Florian" w:date="2023-06-07T11:00:00Z">
+      <w:ins w:id="487" w:author="Jaeger, Florian" w:date="2023-06-07T11:00:00Z">
         <w:r>
           <w:rPr>
             <w:szCs w:val="22"/>
@@ -17410,9 +17883,9 @@
           <w:t>’s hand on the other half</w:t>
         </w:r>
       </w:ins>
-      <w:moveToRangeStart w:id="439" w:author="Jaeger, Florian" w:date="2023-06-07T10:59:00Z" w:name="move137027988"/>
-      <w:moveTo w:id="440" w:author="Jaeger, Florian" w:date="2023-06-07T10:59:00Z">
-        <w:del w:id="441" w:author="Jaeger, Florian" w:date="2023-06-07T11:00:00Z">
+      <w:moveToRangeStart w:id="488" w:author="Jaeger, Florian" w:date="2023-06-07T10:59:00Z" w:name="move137027988"/>
+      <w:moveTo w:id="489" w:author="Jaeger, Florian" w:date="2023-06-07T10:59:00Z">
+        <w:del w:id="490" w:author="Jaeger, Florian" w:date="2023-06-07T11:00:00Z">
           <w:r>
             <w:rPr>
               <w:szCs w:val="22"/>
@@ -17429,20 +17902,20 @@
           <w:t>.</w:t>
         </w:r>
       </w:moveTo>
-      <w:moveToRangeEnd w:id="439"/>
-    </w:p>
-    <w:p>
-      <w:pPr>
-        <w:rPr>
-          <w:del w:id="442" w:author="Jaeger, Florian" w:date="2023-06-07T10:11:00Z"/>
+      <w:moveToRangeEnd w:id="488"/>
+    </w:p>
+    <w:p>
+      <w:pPr>
+        <w:rPr>
+          <w:del w:id="491" w:author="Jaeger, Florian" w:date="2023-06-07T10:11:00Z"/>
           <w:i/>
           <w:iCs/>
           <w:szCs w:val="22"/>
         </w:rPr>
       </w:pPr>
-      <w:moveToRangeStart w:id="443" w:author="Jaeger, Florian" w:date="2023-06-07T10:06:00Z" w:name="move137024828"/>
-      <w:moveTo w:id="444" w:author="Jaeger, Florian" w:date="2023-06-07T10:06:00Z">
-        <w:del w:id="445" w:author="Jaeger, Florian" w:date="2023-06-07T10:11:00Z">
+      <w:moveToRangeStart w:id="492" w:author="Jaeger, Florian" w:date="2023-06-07T10:06:00Z" w:name="move137024828"/>
+      <w:moveTo w:id="493" w:author="Jaeger, Florian" w:date="2023-06-07T10:06:00Z">
+        <w:del w:id="494" w:author="Jaeger, Florian" w:date="2023-06-07T10:11:00Z">
           <w:r>
             <w:rPr>
               <w:szCs w:val="22"/>
@@ -17452,17 +17925,14 @@
           </w:r>
         </w:del>
       </w:moveTo>
-      <w:moveToRangeEnd w:id="443"/>
-    </w:p>
-    <w:p>
-      <w:pPr>
-        <w:rPr>
-          <w:del w:id="446" w:author="Jaeger, Florian" w:date="2023-06-07T09:54:00Z"/>
-          <w:szCs w:val="22"/>
-        </w:rPr>
-        <w:pPrChange w:id="447" w:author="Jaeger, Florian" w:date="2023-06-07T10:01:00Z">
-          <w:pPr/>
-        </w:pPrChange>
+      <w:moveToRangeEnd w:id="492"/>
+    </w:p>
+    <w:p>
+      <w:pPr>
+        <w:rPr>
+          <w:del w:id="495" w:author="Jaeger, Florian" w:date="2023-06-07T09:54:00Z"/>
+          <w:szCs w:val="22"/>
+        </w:rPr>
       </w:pPr>
       <w:r>
         <w:rPr>
@@ -17480,7 +17950,7 @@
         </w:rPr>
         <w:t>Our web-based procedure closely followed</w:t>
       </w:r>
-      <w:del w:id="448" w:author="Jaeger, Florian" w:date="2023-06-07T10:13:00Z">
+      <w:del w:id="496" w:author="Jaeger, Florian" w:date="2023-06-07T10:13:00Z">
         <w:r>
           <w:rPr>
             <w:szCs w:val="22"/>
@@ -17488,7 +17958,7 @@
           <w:delText xml:space="preserve"> </w:delText>
         </w:r>
       </w:del>
-      <w:del w:id="449" w:author="Jaeger, Florian" w:date="2023-06-07T10:12:00Z">
+      <w:del w:id="497" w:author="Jaeger, Florian" w:date="2023-06-07T10:12:00Z">
         <w:r>
           <w:rPr>
             <w:szCs w:val="22"/>
@@ -17496,7 +17966,7 @@
           <w:delText>Liu and Jaeger (2018)</w:delText>
         </w:r>
       </w:del>
-      <w:del w:id="450" w:author="Jaeger, Florian" w:date="2023-06-07T10:13:00Z">
+      <w:del w:id="498" w:author="Jaeger, Florian" w:date="2023-06-07T10:13:00Z">
         <w:r>
           <w:rPr>
             <w:szCs w:val="22"/>
@@ -17504,7 +17974,7 @@
           <w:delText xml:space="preserve">. </w:delText>
         </w:r>
       </w:del>
-      <w:del w:id="451" w:author="Jaeger, Florian" w:date="2023-06-07T10:12:00Z">
+      <w:del w:id="499" w:author="Jaeger, Florian" w:date="2023-06-07T10:12:00Z">
         <w:r>
           <w:rPr>
             <w:szCs w:val="22"/>
@@ -17513,7 +17983,7 @@
           <w:delText>We used the same HTML, CSS, and Java</w:delText>
         </w:r>
       </w:del>
-      <w:del w:id="452" w:author="Jaeger, Florian" w:date="2023-06-07T09:54:00Z">
+      <w:del w:id="500" w:author="Jaeger, Florian" w:date="2023-06-07T09:54:00Z">
         <w:r>
           <w:rPr>
             <w:szCs w:val="22"/>
@@ -17522,7 +17992,7 @@
           <w:delText>s</w:delText>
         </w:r>
       </w:del>
-      <w:del w:id="453" w:author="Jaeger, Florian" w:date="2023-06-07T10:12:00Z">
+      <w:del w:id="501" w:author="Jaeger, Florian" w:date="2023-06-07T10:12:00Z">
         <w:r>
           <w:rPr>
             <w:szCs w:val="22"/>
@@ -17531,7 +18001,7 @@
           <w:delText xml:space="preserve">cript code (with the modifications necessary to accommodate our design) and same recruitment language for the HIT. </w:delText>
         </w:r>
       </w:del>
-      <w:del w:id="454" w:author="Jaeger, Florian" w:date="2023-06-07T10:13:00Z">
+      <w:del w:id="502" w:author="Jaeger, Florian" w:date="2023-06-07T10:13:00Z">
         <w:r>
           <w:rPr>
             <w:szCs w:val="22"/>
@@ -17540,7 +18010,7 @@
           <w:delText>The experiment</w:delText>
         </w:r>
       </w:del>
-      <w:ins w:id="455" w:author="Jaeger, Florian" w:date="2023-06-07T10:13:00Z">
+      <w:ins w:id="503" w:author="Jaeger, Florian" w:date="2023-06-07T10:13:00Z">
         <w:r>
           <w:rPr>
             <w:szCs w:val="22"/>
@@ -17555,7 +18025,7 @@
         </w:rPr>
         <w:t xml:space="preserve"> </w:t>
       </w:r>
-      <w:del w:id="456" w:author="Jaeger, Florian" w:date="2023-06-07T10:12:00Z">
+      <w:del w:id="504" w:author="Jaeger, Florian" w:date="2023-06-07T10:12:00Z">
         <w:r>
           <w:rPr>
             <w:szCs w:val="22"/>
@@ -17571,7 +18041,7 @@
         </w:rPr>
         <w:t>largely looked identical</w:t>
       </w:r>
-      <w:ins w:id="457" w:author="Jaeger, Florian" w:date="2023-06-07T10:13:00Z">
+      <w:ins w:id="505" w:author="Jaeger, Florian" w:date="2023-06-07T10:13:00Z">
         <w:r>
           <w:rPr>
             <w:szCs w:val="22"/>
@@ -17587,7 +18057,7 @@
         </w:rPr>
         <w:t xml:space="preserve"> </w:t>
       </w:r>
-      <w:ins w:id="458" w:author="Jaeger, Florian" w:date="2023-06-07T10:13:00Z">
+      <w:ins w:id="506" w:author="Jaeger, Florian" w:date="2023-06-07T10:13:00Z">
         <w:r>
           <w:rPr>
             <w:szCs w:val="22"/>
@@ -17596,7 +18066,7 @@
           <w:t xml:space="preserve">Experiment 1a in </w:t>
         </w:r>
       </w:ins>
-      <w:del w:id="459" w:author="Jaeger, Florian" w:date="2023-06-07T10:12:00Z">
+      <w:del w:id="507" w:author="Jaeger, Florian" w:date="2023-06-07T10:12:00Z">
         <w:r>
           <w:rPr>
             <w:szCs w:val="22"/>
@@ -17605,7 +18075,7 @@
           <w:delText>to Liu and Jaeger (2018)</w:delText>
         </w:r>
       </w:del>
-      <w:ins w:id="460" w:author="Jaeger, Florian" w:date="2023-06-07T10:12:00Z">
+      <w:ins w:id="508" w:author="Jaeger, Florian" w:date="2023-06-07T10:12:00Z">
         <w:r>
           <w:rPr>
             <w:szCs w:val="22"/>
@@ -17614,7 +18084,7 @@
           <w:t>LJ18</w:t>
         </w:r>
       </w:ins>
-      <w:del w:id="461" w:author="Jaeger, Florian" w:date="2023-06-07T10:13:00Z">
+      <w:del w:id="509" w:author="Jaeger, Florian" w:date="2023-06-07T10:13:00Z">
         <w:r>
           <w:rPr>
             <w:szCs w:val="22"/>
@@ -17643,7 +18113,7 @@
         </w:rPr>
         <w:t xml:space="preserve">The experiment consisted of (1) instructions, followed by (2) </w:t>
       </w:r>
-      <w:ins w:id="462" w:author="Jaeger, Florian" w:date="2023-06-07T10:00:00Z">
+      <w:ins w:id="510" w:author="Jaeger, Florian" w:date="2023-06-07T10:00:00Z">
         <w:r>
           <w:rPr>
             <w:szCs w:val="22"/>
@@ -17651,7 +18121,7 @@
           <w:t>a practice</w:t>
         </w:r>
       </w:ins>
-      <w:ins w:id="463" w:author="Jaeger, Florian" w:date="2023-06-07T10:01:00Z">
+      <w:ins w:id="511" w:author="Jaeger, Florian" w:date="2023-06-07T10:01:00Z">
         <w:r>
           <w:rPr>
             <w:szCs w:val="22"/>
@@ -17659,7 +18129,7 @@
           <w:t xml:space="preserve"> phase</w:t>
         </w:r>
       </w:ins>
-      <w:ins w:id="464" w:author="Jaeger, Florian" w:date="2023-06-07T10:00:00Z">
+      <w:ins w:id="512" w:author="Jaeger, Florian" w:date="2023-06-07T10:00:00Z">
         <w:r>
           <w:rPr>
             <w:szCs w:val="22"/>
@@ -17667,7 +18137,7 @@
           <w:t>, (3)</w:t>
         </w:r>
       </w:ins>
-      <w:del w:id="465" w:author="Jaeger, Florian" w:date="2023-06-07T10:00:00Z">
+      <w:del w:id="513" w:author="Jaeger, Florian" w:date="2023-06-07T10:00:00Z">
         <w:r>
           <w:rPr>
             <w:szCs w:val="22"/>
@@ -17687,7 +18157,7 @@
         </w:rPr>
         <w:t xml:space="preserve"> exposure phase, (</w:t>
       </w:r>
-      <w:ins w:id="466" w:author="Jaeger, Florian" w:date="2023-06-07T10:01:00Z">
+      <w:ins w:id="514" w:author="Jaeger, Florian" w:date="2023-06-07T10:01:00Z">
         <w:r>
           <w:rPr>
             <w:szCs w:val="22"/>
@@ -17695,7 +18165,7 @@
           <w:t>4</w:t>
         </w:r>
       </w:ins>
-      <w:del w:id="467" w:author="Jaeger, Florian" w:date="2023-06-07T10:01:00Z">
+      <w:del w:id="515" w:author="Jaeger, Florian" w:date="2023-06-07T10:01:00Z">
         <w:r>
           <w:rPr>
             <w:szCs w:val="22"/>
@@ -17727,7 +18197,7 @@
         </w:rPr>
         <w:t xml:space="preserve"> and (</w:t>
       </w:r>
-      <w:ins w:id="468" w:author="Jaeger, Florian" w:date="2023-06-07T10:01:00Z">
+      <w:ins w:id="516" w:author="Jaeger, Florian" w:date="2023-06-07T10:01:00Z">
         <w:r>
           <w:rPr>
             <w:szCs w:val="22"/>
@@ -17741,7 +18211,7 @@
         </w:rPr>
         <w:t xml:space="preserve">) a post-experiment survey. </w:t>
       </w:r>
-      <w:del w:id="469" w:author="Jaeger, Florian" w:date="2023-06-07T09:54:00Z">
+      <w:del w:id="517" w:author="Jaeger, Florian" w:date="2023-06-07T09:54:00Z">
         <w:r>
           <w:rPr>
             <w:szCs w:val="22"/>
@@ -17784,15 +18254,12 @@
     <w:p>
       <w:pPr>
         <w:rPr>
-          <w:del w:id="470" w:author="Jaeger, Florian" w:date="2023-06-07T09:54:00Z"/>
+          <w:del w:id="518" w:author="Jaeger, Florian" w:date="2023-06-07T09:54:00Z"/>
           <w:szCs w:val="22"/>
           <w:shd w:val="clear" w:color="auto" w:fill="EFEFEF"/>
         </w:rPr>
-        <w:pPrChange w:id="471" w:author="Jaeger, Florian" w:date="2023-06-07T10:01:00Z">
-          <w:pPr/>
-        </w:pPrChange>
-      </w:pPr>
-      <w:del w:id="472" w:author="Jaeger, Florian" w:date="2023-06-07T09:54:00Z">
+      </w:pPr>
+      <w:del w:id="519" w:author="Jaeger, Florian" w:date="2023-06-07T09:54:00Z">
         <w:r>
           <w:rPr>
             <w:szCs w:val="22"/>
@@ -17811,7 +18278,7 @@
           <w:iCs/>
           <w:szCs w:val="22"/>
         </w:rPr>
-        <w:pPrChange w:id="473" w:author="Jaeger, Florian" w:date="2023-06-07T10:01:00Z">
+        <w:pPrChange w:id="520" w:author="Jaeger, Florian" w:date="2023-06-07T10:01:00Z">
           <w:pPr>
             <w:ind w:firstLine="0"/>
           </w:pPr>
@@ -17832,7 +18299,7 @@
         </w:rPr>
         <w:t xml:space="preserve">Instructions. </w:t>
       </w:r>
-      <w:ins w:id="474" w:author="Jaeger, Florian" w:date="2023-06-07T10:13:00Z">
+      <w:ins w:id="521" w:author="Jaeger, Florian" w:date="2023-06-07T10:13:00Z">
         <w:r>
           <w:rPr>
             <w:szCs w:val="22"/>
@@ -17840,7 +18307,7 @@
           <w:t xml:space="preserve">The instructions were identical </w:t>
         </w:r>
       </w:ins>
-      <w:ins w:id="475" w:author="Jaeger, Florian" w:date="2023-06-07T10:14:00Z">
+      <w:ins w:id="522" w:author="Jaeger, Florian" w:date="2023-06-07T10:14:00Z">
         <w:r>
           <w:rPr>
             <w:szCs w:val="22"/>
@@ -17851,7 +18318,7 @@
           <w:rPr>
             <w:szCs w:val="22"/>
             <w:highlight w:val="cyan"/>
-            <w:rPrChange w:id="476" w:author="Jaeger, Florian" w:date="2023-06-07T10:14:00Z">
+            <w:rPrChange w:id="523" w:author="Jaeger, Florian" w:date="2023-06-07T10:14:00Z">
               <w:rPr>
                 <w:szCs w:val="22"/>
               </w:rPr>
@@ -17860,13 +18327,21 @@
           <w:t>[DESCRIBE HERE]</w:t>
         </w:r>
       </w:ins>
-      <w:ins w:id="477" w:author="Jaeger, Florian" w:date="2023-06-07T10:16:00Z">
+      <w:ins w:id="524" w:author="Jaeger, Florian" w:date="2023-06-07T10:16:00Z">
         <w:r>
           <w:rPr>
             <w:szCs w:val="22"/>
             <w:highlight w:val="cyan"/>
           </w:rPr>
-          <w:t xml:space="preserve"> Participants were also informed that the experiment contained catch trials that were </w:t>
+          <w:t xml:space="preserve"> Participants were also informed that the experiment contained catch trials that </w:t>
+        </w:r>
+        <w:r>
+          <w:rPr>
+            <w:szCs w:val="22"/>
+            <w:highlight w:val="cyan"/>
+          </w:rPr>
+          <w:lastRenderedPageBreak/>
+          <w:t xml:space="preserve">were </w:t>
         </w:r>
         <w:r>
           <w:rPr>
@@ -17886,7 +18361,7 @@
             <w:szCs w:val="22"/>
             <w:highlight w:val="yellow"/>
             <w:shd w:val="clear" w:color="auto" w:fill="EFEFEF"/>
-            <w:rPrChange w:id="478" w:author="Jaeger, Florian" w:date="2023-06-07T10:17:00Z">
+            <w:rPrChange w:id="525" w:author="Jaeger, Florian" w:date="2023-06-07T10:17:00Z">
               <w:rPr>
                 <w:szCs w:val="22"/>
                 <w:shd w:val="clear" w:color="auto" w:fill="EFEFEF"/>
@@ -17903,7 +18378,7 @@
           <w:t>)</w:t>
         </w:r>
       </w:ins>
-      <w:ins w:id="479" w:author="Jaeger, Florian" w:date="2023-06-07T10:17:00Z">
+      <w:ins w:id="526" w:author="Jaeger, Florian" w:date="2023-06-07T10:17:00Z">
         <w:r>
           <w:rPr>
             <w:szCs w:val="22"/>
@@ -17912,7 +18387,7 @@
           <w:t>.</w:t>
         </w:r>
       </w:ins>
-      <w:del w:id="480" w:author="Jaeger, Florian" w:date="2023-06-07T10:14:00Z">
+      <w:del w:id="527" w:author="Jaeger, Florian" w:date="2023-06-07T10:14:00Z">
         <w:r>
           <w:rPr>
             <w:b/>
@@ -17921,7 +18396,7 @@
             <w:iCs/>
             <w:szCs w:val="22"/>
             <w:highlight w:val="cyan"/>
-            <w:rPrChange w:id="481" w:author="Jaeger, Florian" w:date="2023-06-07T10:14:00Z">
+            <w:rPrChange w:id="528" w:author="Jaeger, Florian" w:date="2023-06-07T10:14:00Z">
               <w:rPr>
                 <w:b/>
                 <w:bCs/>
@@ -17938,7 +18413,7 @@
           <w:rPr>
             <w:szCs w:val="22"/>
             <w:highlight w:val="cyan"/>
-            <w:rPrChange w:id="482" w:author="Jaeger, Florian" w:date="2023-06-07T10:14:00Z">
+            <w:rPrChange w:id="529" w:author="Jaeger, Florian" w:date="2023-06-07T10:14:00Z">
               <w:rPr>
                 <w:szCs w:val="22"/>
                 <w:highlight w:val="yellow"/>
@@ -17952,14 +18427,14 @@
     <w:p>
       <w:pPr>
         <w:rPr>
-          <w:ins w:id="483" w:author="Jaeger, Florian" w:date="2023-06-07T10:01:00Z"/>
+          <w:ins w:id="530" w:author="Jaeger, Florian" w:date="2023-06-07T10:01:00Z"/>
           <w:i/>
           <w:iCs/>
           <w:szCs w:val="22"/>
           <w:shd w:val="clear" w:color="auto" w:fill="EFEFEF"/>
         </w:rPr>
       </w:pPr>
-      <w:ins w:id="484" w:author="Jaeger, Florian" w:date="2023-06-07T10:01:00Z">
+      <w:ins w:id="531" w:author="Jaeger, Florian" w:date="2023-06-07T10:01:00Z">
         <w:r>
           <w:rPr>
             <w:i/>
@@ -17970,12 +18445,12 @@
           <w:t>Practice.</w:t>
         </w:r>
       </w:ins>
-      <w:ins w:id="485" w:author="Jaeger, Florian" w:date="2023-06-07T10:15:00Z">
+      <w:ins w:id="532" w:author="Jaeger, Florian" w:date="2023-06-07T10:15:00Z">
         <w:r>
           <w:rPr>
             <w:szCs w:val="22"/>
             <w:shd w:val="clear" w:color="auto" w:fill="EFEFEF"/>
-            <w:rPrChange w:id="486" w:author="Jaeger, Florian" w:date="2023-06-07T10:15:00Z">
+            <w:rPrChange w:id="533" w:author="Jaeger, Florian" w:date="2023-06-07T10:15:00Z">
               <w:rPr>
                 <w:i/>
                 <w:iCs/>
@@ -17991,7 +18466,7 @@
             <w:szCs w:val="22"/>
             <w:highlight w:val="cyan"/>
             <w:shd w:val="clear" w:color="auto" w:fill="EFEFEF"/>
-            <w:rPrChange w:id="487" w:author="Jaeger, Florian" w:date="2023-06-07T10:15:00Z">
+            <w:rPrChange w:id="534" w:author="Jaeger, Florian" w:date="2023-06-07T10:15:00Z">
               <w:rPr>
                 <w:i/>
                 <w:iCs/>
@@ -18023,123 +18498,112 @@
             <w:szCs w:val="22"/>
             <w:shd w:val="clear" w:color="auto" w:fill="EFEFEF"/>
           </w:rPr>
-          <w:t xml:space="preserve">was a catch </w:t>
+          <w:t xml:space="preserve">was a catch trial and thus </w:t>
         </w:r>
         <w:r>
           <w:rPr>
             <w:szCs w:val="22"/>
             <w:shd w:val="clear" w:color="auto" w:fill="EFEFEF"/>
           </w:rPr>
-          <w:lastRenderedPageBreak/>
-          <w:t xml:space="preserve">trial and thus </w:t>
+          <w:t>contained a white dot</w:t>
         </w:r>
         <w:r>
           <w:rPr>
             <w:szCs w:val="22"/>
             <w:shd w:val="clear" w:color="auto" w:fill="EFEFEF"/>
           </w:rPr>
-          <w:t>contained a white dot</w:t>
+          <w:t>.</w:t>
         </w:r>
         <w:r>
           <w:rPr>
             <w:szCs w:val="22"/>
             <w:shd w:val="clear" w:color="auto" w:fill="EFEFEF"/>
           </w:rPr>
+          <w:t xml:space="preserve"> </w:t>
+        </w:r>
+      </w:ins>
+      <w:ins w:id="535" w:author="Jaeger, Florian" w:date="2023-06-07T10:18:00Z">
+        <w:r>
+          <w:rPr>
+            <w:szCs w:val="22"/>
+            <w:shd w:val="clear" w:color="auto" w:fill="EFEFEF"/>
+          </w:rPr>
+          <w:t>P</w:t>
+        </w:r>
+      </w:ins>
+      <w:ins w:id="536" w:author="Jaeger, Florian" w:date="2023-06-07T10:15:00Z">
+        <w:r>
+          <w:rPr>
+            <w:szCs w:val="22"/>
+            <w:shd w:val="clear" w:color="auto" w:fill="EFEFEF"/>
+          </w:rPr>
+          <w:t xml:space="preserve">articipants were instructed to press </w:t>
+        </w:r>
+      </w:ins>
+      <w:ins w:id="537" w:author="Jaeger, Florian" w:date="2023-06-07T10:18:00Z">
+        <w:r>
+          <w:rPr>
+            <w:szCs w:val="22"/>
+            <w:shd w:val="clear" w:color="auto" w:fill="EFEFEF"/>
+          </w:rPr>
+          <w:t>“</w:t>
+        </w:r>
+      </w:ins>
+      <w:ins w:id="538" w:author="Jaeger, Florian" w:date="2023-06-07T10:15:00Z">
+        <w:r>
+          <w:rPr>
+            <w:szCs w:val="22"/>
+            <w:shd w:val="clear" w:color="auto" w:fill="EFEFEF"/>
+          </w:rPr>
+          <w:t>B</w:t>
+        </w:r>
+      </w:ins>
+      <w:ins w:id="539" w:author="Jaeger, Florian" w:date="2023-06-07T10:18:00Z">
+        <w:r>
+          <w:rPr>
+            <w:szCs w:val="22"/>
+            <w:shd w:val="clear" w:color="auto" w:fill="EFEFEF"/>
+          </w:rPr>
+          <w:t>”</w:t>
+        </w:r>
+      </w:ins>
+      <w:ins w:id="540" w:author="Jaeger, Florian" w:date="2023-06-07T10:15:00Z">
+        <w:r>
+          <w:rPr>
+            <w:szCs w:val="22"/>
+            <w:shd w:val="clear" w:color="auto" w:fill="EFEFEF"/>
+          </w:rPr>
+          <w:t xml:space="preserve"> when they noticed the white dot</w:t>
+        </w:r>
+      </w:ins>
+      <w:ins w:id="541" w:author="Jaeger, Florian" w:date="2023-06-07T10:18:00Z">
+        <w:r>
+          <w:rPr>
+            <w:szCs w:val="22"/>
+            <w:shd w:val="clear" w:color="auto" w:fill="EFEFEF"/>
+          </w:rPr>
+          <w:t xml:space="preserve"> (instead of “X” or “M”)</w:t>
+        </w:r>
+      </w:ins>
+      <w:ins w:id="542" w:author="Jaeger, Florian" w:date="2023-06-07T10:16:00Z">
+        <w:r>
+          <w:rPr>
+            <w:szCs w:val="22"/>
+            <w:shd w:val="clear" w:color="auto" w:fill="EFEFEF"/>
+          </w:rPr>
           <w:t>.</w:t>
         </w:r>
-        <w:r>
-          <w:rPr>
-            <w:szCs w:val="22"/>
-            <w:shd w:val="clear" w:color="auto" w:fill="EFEFEF"/>
-          </w:rPr>
-          <w:t xml:space="preserve"> </w:t>
-        </w:r>
       </w:ins>
-      <w:ins w:id="488" w:author="Jaeger, Florian" w:date="2023-06-07T10:18:00Z">
-        <w:r>
-          <w:rPr>
-            <w:szCs w:val="22"/>
-            <w:shd w:val="clear" w:color="auto" w:fill="EFEFEF"/>
-          </w:rPr>
-          <w:t>P</w:t>
-        </w:r>
-      </w:ins>
-      <w:ins w:id="489" w:author="Jaeger, Florian" w:date="2023-06-07T10:15:00Z">
-        <w:r>
-          <w:rPr>
-            <w:szCs w:val="22"/>
-            <w:shd w:val="clear" w:color="auto" w:fill="EFEFEF"/>
-          </w:rPr>
-          <w:t xml:space="preserve">articipants were instructed to press </w:t>
-        </w:r>
-      </w:ins>
-      <w:ins w:id="490" w:author="Jaeger, Florian" w:date="2023-06-07T10:18:00Z">
-        <w:r>
-          <w:rPr>
-            <w:szCs w:val="22"/>
-            <w:shd w:val="clear" w:color="auto" w:fill="EFEFEF"/>
-          </w:rPr>
-          <w:t>“</w:t>
-        </w:r>
-      </w:ins>
-      <w:ins w:id="491" w:author="Jaeger, Florian" w:date="2023-06-07T10:15:00Z">
-        <w:r>
-          <w:rPr>
-            <w:szCs w:val="22"/>
-            <w:shd w:val="clear" w:color="auto" w:fill="EFEFEF"/>
-          </w:rPr>
-          <w:t>B</w:t>
-        </w:r>
-      </w:ins>
-      <w:ins w:id="492" w:author="Jaeger, Florian" w:date="2023-06-07T10:18:00Z">
-        <w:r>
-          <w:rPr>
-            <w:szCs w:val="22"/>
-            <w:shd w:val="clear" w:color="auto" w:fill="EFEFEF"/>
-          </w:rPr>
-          <w:t>”</w:t>
-        </w:r>
-      </w:ins>
-      <w:ins w:id="493" w:author="Jaeger, Florian" w:date="2023-06-07T10:15:00Z">
-        <w:r>
-          <w:rPr>
-            <w:szCs w:val="22"/>
-            <w:shd w:val="clear" w:color="auto" w:fill="EFEFEF"/>
-          </w:rPr>
-          <w:t xml:space="preserve"> when they noticed the white dot</w:t>
-        </w:r>
-      </w:ins>
-      <w:ins w:id="494" w:author="Jaeger, Florian" w:date="2023-06-07T10:18:00Z">
-        <w:r>
-          <w:rPr>
-            <w:szCs w:val="22"/>
-            <w:shd w:val="clear" w:color="auto" w:fill="EFEFEF"/>
-          </w:rPr>
-          <w:t xml:space="preserve"> (instead of “X” or “M”)</w:t>
-        </w:r>
-      </w:ins>
-      <w:ins w:id="495" w:author="Jaeger, Florian" w:date="2023-06-07T10:16:00Z">
-        <w:r>
-          <w:rPr>
-            <w:szCs w:val="22"/>
-            <w:shd w:val="clear" w:color="auto" w:fill="EFEFEF"/>
-          </w:rPr>
-          <w:t>.</w:t>
-        </w:r>
-      </w:ins>
-    </w:p>
-    <w:p>
-      <w:pPr>
-        <w:rPr>
-          <w:del w:id="496" w:author="Jaeger, Florian" w:date="2023-06-07T09:54:00Z"/>
+    </w:p>
+    <w:p>
+      <w:pPr>
+        <w:rPr>
+          <w:del w:id="543" w:author="Jaeger, Florian" w:date="2023-06-07T09:54:00Z"/>
           <w:i/>
           <w:iCs/>
           <w:szCs w:val="22"/>
           <w:shd w:val="clear" w:color="auto" w:fill="EFEFEF"/>
         </w:rPr>
-        <w:pPrChange w:id="497" w:author="Jaeger, Florian" w:date="2023-06-07T11:00:00Z">
-          <w:pPr/>
-        </w:pPrChange>
       </w:pPr>
       <w:r>
         <w:rPr>
@@ -18150,7 +18614,7 @@
         </w:rPr>
         <w:t>Exposure</w:t>
       </w:r>
-      <w:ins w:id="498" w:author="Jaeger, Florian" w:date="2023-06-07T09:54:00Z">
+      <w:ins w:id="544" w:author="Jaeger, Florian" w:date="2023-06-07T09:54:00Z">
         <w:r>
           <w:rPr>
             <w:szCs w:val="22"/>
@@ -18159,7 +18623,7 @@
           <w:t>.</w:t>
         </w:r>
       </w:ins>
-      <w:ins w:id="499" w:author="Jaeger, Florian" w:date="2023-06-07T09:55:00Z">
+      <w:ins w:id="545" w:author="Jaeger, Florian" w:date="2023-06-07T09:55:00Z">
         <w:r>
           <w:rPr>
             <w:szCs w:val="22"/>
@@ -18172,15 +18636,12 @@
     <w:p>
       <w:pPr>
         <w:rPr>
-          <w:del w:id="500" w:author="Jaeger, Florian" w:date="2023-06-07T10:17:00Z"/>
+          <w:del w:id="546" w:author="Jaeger, Florian" w:date="2023-06-07T10:17:00Z"/>
           <w:szCs w:val="22"/>
           <w:shd w:val="clear" w:color="auto" w:fill="EFEFEF"/>
         </w:rPr>
-        <w:pPrChange w:id="501" w:author="Jaeger, Florian" w:date="2023-06-07T11:00:00Z">
-          <w:pPr/>
-        </w:pPrChange>
-      </w:pPr>
-      <w:del w:id="502" w:author="Jaeger, Florian" w:date="2023-06-07T10:05:00Z">
+      </w:pPr>
+      <w:del w:id="547" w:author="Jaeger, Florian" w:date="2023-06-07T10:05:00Z">
         <w:r>
           <w:rPr>
             <w:szCs w:val="22"/>
@@ -18189,7 +18650,7 @@
           <w:delText>Although not reported in Liu and Jaeger (2018), the experiment employed catch trials during exposure. On those catch trials, a white dot appeared in the video. The dot appeared roughly in the center of the video, close to the talker's mouth</w:delText>
         </w:r>
       </w:del>
-      <w:del w:id="503" w:author="Jaeger, Florian" w:date="2023-06-07T09:55:00Z">
+      <w:del w:id="548" w:author="Jaeger, Florian" w:date="2023-06-07T09:55:00Z">
         <w:r>
           <w:rPr>
             <w:szCs w:val="22"/>
@@ -18198,7 +18659,7 @@
           <w:delText>---</w:delText>
         </w:r>
       </w:del>
-      <w:del w:id="504" w:author="Jaeger, Florian" w:date="2023-06-07T10:05:00Z">
+      <w:del w:id="549" w:author="Jaeger, Florian" w:date="2023-06-07T10:05:00Z">
         <w:r>
           <w:rPr>
             <w:szCs w:val="22"/>
@@ -18207,7 +18668,7 @@
           <w:delText>the region of the video that indicates the presence of an alternative cause for unexpected pronunciations (the pen in the mouth). P</w:delText>
         </w:r>
       </w:del>
-      <w:del w:id="505" w:author="Jaeger, Florian" w:date="2023-06-07T10:15:00Z">
+      <w:del w:id="550" w:author="Jaeger, Florian" w:date="2023-06-07T10:15:00Z">
         <w:r>
           <w:rPr>
             <w:szCs w:val="22"/>
@@ -18216,7 +18677,7 @@
           <w:delText xml:space="preserve">articipants were instructed to press "B" when they noticed the white dot, and that this task served to distinguish human participants from robots (catch trials with similar language are not uncommon on Mechanical Turk). </w:delText>
         </w:r>
       </w:del>
-      <w:del w:id="506" w:author="Jaeger, Florian" w:date="2023-06-07T10:17:00Z">
+      <w:del w:id="551" w:author="Jaeger, Florian" w:date="2023-06-07T10:17:00Z">
         <w:r>
           <w:rPr>
             <w:szCs w:val="22"/>
@@ -18225,7 +18686,7 @@
           <w:delText>These instructions were first provided for the practice block, and remained in place during both the exposure and test block.</w:delText>
         </w:r>
       </w:del>
-      <w:del w:id="507" w:author="Jaeger, Florian" w:date="2023-06-07T10:15:00Z">
+      <w:del w:id="552" w:author="Jaeger, Florian" w:date="2023-06-07T10:15:00Z">
         <w:r>
           <w:rPr>
             <w:szCs w:val="22"/>
@@ -18234,7 +18695,7 @@
           <w:delText xml:space="preserve"> One of the two videos during the practice phase contained a white dot</w:delText>
         </w:r>
       </w:del>
-      <w:del w:id="508" w:author="Jaeger, Florian" w:date="2023-06-07T10:17:00Z">
+      <w:del w:id="553" w:author="Jaeger, Florian" w:date="2023-06-07T10:17:00Z">
         <w:r>
           <w:rPr>
             <w:szCs w:val="22"/>
@@ -18243,9 +18704,9 @@
           <w:delText xml:space="preserve">, as did 12 videos during the exposure phase: six catch trials occurred with filler word videos and six occurred on filler non-word videos. </w:delText>
         </w:r>
       </w:del>
-      <w:moveFromRangeStart w:id="509" w:author="Jaeger, Florian" w:date="2023-06-07T10:06:00Z" w:name="move137024828"/>
-      <w:moveFrom w:id="510" w:author="Jaeger, Florian" w:date="2023-06-07T10:06:00Z">
-        <w:del w:id="511" w:author="Jaeger, Florian" w:date="2023-06-07T10:17:00Z">
+      <w:moveFromRangeStart w:id="554" w:author="Jaeger, Florian" w:date="2023-06-07T10:06:00Z" w:name="move137024828"/>
+      <w:moveFrom w:id="555" w:author="Jaeger, Florian" w:date="2023-06-07T10:06:00Z">
+        <w:del w:id="556" w:author="Jaeger, Florian" w:date="2023-06-07T10:17:00Z">
           <w:r>
             <w:rPr>
               <w:szCs w:val="22"/>
@@ -18255,8 +18716,8 @@
           </w:r>
         </w:del>
       </w:moveFrom>
-      <w:moveFromRangeEnd w:id="509"/>
-      <w:del w:id="512" w:author="Jaeger, Florian" w:date="2023-06-07T10:17:00Z">
+      <w:moveFromRangeEnd w:id="554"/>
+      <w:del w:id="557" w:author="Jaeger, Florian" w:date="2023-06-07T10:17:00Z">
         <w:r>
           <w:rPr>
             <w:szCs w:val="22"/>
@@ -18269,15 +18730,12 @@
     <w:p>
       <w:pPr>
         <w:rPr>
-          <w:del w:id="513" w:author="Jaeger, Florian" w:date="2023-06-07T10:51:00Z"/>
+          <w:del w:id="558" w:author="Jaeger, Florian" w:date="2023-06-07T10:51:00Z"/>
           <w:szCs w:val="22"/>
           <w:shd w:val="clear" w:color="auto" w:fill="EFEFEF"/>
         </w:rPr>
-        <w:pPrChange w:id="514" w:author="Jaeger, Florian" w:date="2023-06-07T11:00:00Z">
-          <w:pPr/>
-        </w:pPrChange>
-      </w:pPr>
-      <w:del w:id="515" w:author="Jaeger, Florian" w:date="2023-06-07T09:57:00Z">
+      </w:pPr>
+      <w:del w:id="559" w:author="Jaeger, Florian" w:date="2023-06-07T09:57:00Z">
         <w:r>
           <w:rPr>
             <w:szCs w:val="22"/>
@@ -18286,7 +18744,7 @@
           <w:delText>W</w:delText>
         </w:r>
       </w:del>
-      <w:del w:id="516" w:author="Jaeger, Florian" w:date="2023-06-07T10:51:00Z">
+      <w:del w:id="560" w:author="Jaeger, Florian" w:date="2023-06-07T10:51:00Z">
         <w:r>
           <w:rPr>
             <w:szCs w:val="22"/>
@@ -18295,7 +18753,7 @@
           <w:delText xml:space="preserve">e </w:delText>
         </w:r>
       </w:del>
-      <w:del w:id="517" w:author="Jaeger, Florian" w:date="2023-06-07T09:57:00Z">
+      <w:del w:id="561" w:author="Jaeger, Florian" w:date="2023-06-07T09:57:00Z">
         <w:r>
           <w:rPr>
             <w:szCs w:val="22"/>
@@ -18304,7 +18762,7 @@
           <w:delText xml:space="preserve">also </w:delText>
         </w:r>
       </w:del>
-      <w:del w:id="518" w:author="Jaeger, Florian" w:date="2023-06-07T10:51:00Z">
+      <w:del w:id="562" w:author="Jaeger, Florian" w:date="2023-06-07T10:51:00Z">
         <w:r>
           <w:rPr>
             <w:szCs w:val="22"/>
@@ -18313,7 +18771,7 @@
           <w:delText xml:space="preserve">realized that having the participants press X or M after pressing B created </w:delText>
         </w:r>
       </w:del>
-      <w:del w:id="519" w:author="Jaeger, Florian" w:date="2023-06-07T09:58:00Z">
+      <w:del w:id="563" w:author="Jaeger, Florian" w:date="2023-06-07T09:58:00Z">
         <w:r>
           <w:rPr>
             <w:szCs w:val="22"/>
@@ -18322,7 +18780,7 @@
           <w:delText xml:space="preserve">some </w:delText>
         </w:r>
       </w:del>
-      <w:del w:id="520" w:author="Jaeger, Florian" w:date="2023-06-07T10:51:00Z">
+      <w:del w:id="564" w:author="Jaeger, Florian" w:date="2023-06-07T10:51:00Z">
         <w:r>
           <w:rPr>
             <w:szCs w:val="22"/>
@@ -18331,7 +18789,7 @@
           <w:delText>confusion</w:delText>
         </w:r>
       </w:del>
-      <w:del w:id="521" w:author="Jaeger, Florian" w:date="2023-06-07T09:56:00Z">
+      <w:del w:id="565" w:author="Jaeger, Florian" w:date="2023-06-07T09:56:00Z">
         <w:r>
           <w:rPr>
             <w:szCs w:val="22"/>
@@ -18340,7 +18798,7 @@
           <w:delText>: they had to wait before clicking X or M, or else sometimes the exposure phase would not proceed</w:delText>
         </w:r>
       </w:del>
-      <w:del w:id="522" w:author="Jaeger, Florian" w:date="2023-06-07T10:51:00Z">
+      <w:del w:id="566" w:author="Jaeger, Florian" w:date="2023-06-07T10:51:00Z">
         <w:r>
           <w:rPr>
             <w:szCs w:val="22"/>
@@ -18349,7 +18807,7 @@
           <w:delText xml:space="preserve">. Thus, unlike Liu and Jaeger (2018), the catch trials in the present experiment end when "B" </w:delText>
         </w:r>
       </w:del>
-      <w:del w:id="523" w:author="Jaeger, Florian" w:date="2023-06-07T09:59:00Z">
+      <w:del w:id="567" w:author="Jaeger, Florian" w:date="2023-06-07T09:59:00Z">
         <w:r>
           <w:rPr>
             <w:szCs w:val="22"/>
@@ -18358,7 +18816,7 @@
           <w:delText xml:space="preserve">is pressed </w:delText>
         </w:r>
       </w:del>
-      <w:del w:id="524" w:author="Jaeger, Florian" w:date="2023-06-07T10:51:00Z">
+      <w:del w:id="568" w:author="Jaeger, Florian" w:date="2023-06-07T10:51:00Z">
         <w:r>
           <w:rPr>
             <w:szCs w:val="22"/>
@@ -18367,14 +18825,14 @@
           <w:delText xml:space="preserve">whereas participants in Liu and Jaeger (2018) had to </w:delText>
         </w:r>
       </w:del>
-      <w:del w:id="525" w:author="Jaeger, Florian" w:date="2023-06-07T09:57:00Z">
+      <w:del w:id="569" w:author="Jaeger, Florian" w:date="2023-06-07T09:57:00Z">
         <w:r>
           <w:rPr>
             <w:i/>
             <w:iCs/>
             <w:szCs w:val="22"/>
             <w:shd w:val="clear" w:color="auto" w:fill="EFEFEF"/>
-            <w:rPrChange w:id="526" w:author="Jaeger, Florian" w:date="2023-06-07T09:57:00Z">
+            <w:rPrChange w:id="570" w:author="Jaeger, Florian" w:date="2023-06-07T09:57:00Z">
               <w:rPr>
                 <w:szCs w:val="22"/>
                 <w:shd w:val="clear" w:color="auto" w:fill="EFEFEF"/>
@@ -18384,14 +18842,14 @@
           <w:delText>*</w:delText>
         </w:r>
       </w:del>
-      <w:del w:id="527" w:author="Jaeger, Florian" w:date="2023-06-07T10:51:00Z">
+      <w:del w:id="571" w:author="Jaeger, Florian" w:date="2023-06-07T10:51:00Z">
         <w:r>
           <w:rPr>
             <w:i/>
             <w:iCs/>
             <w:szCs w:val="22"/>
             <w:shd w:val="clear" w:color="auto" w:fill="EFEFEF"/>
-            <w:rPrChange w:id="528" w:author="Jaeger, Florian" w:date="2023-06-07T09:57:00Z">
+            <w:rPrChange w:id="572" w:author="Jaeger, Florian" w:date="2023-06-07T09:57:00Z">
               <w:rPr>
                 <w:szCs w:val="22"/>
                 <w:shd w:val="clear" w:color="auto" w:fill="EFEFEF"/>
@@ -18401,14 +18859,14 @@
           <w:delText>additionally</w:delText>
         </w:r>
       </w:del>
-      <w:del w:id="529" w:author="Jaeger, Florian" w:date="2023-06-07T09:57:00Z">
+      <w:del w:id="573" w:author="Jaeger, Florian" w:date="2023-06-07T09:57:00Z">
         <w:r>
           <w:rPr>
             <w:i/>
             <w:iCs/>
             <w:szCs w:val="22"/>
             <w:shd w:val="clear" w:color="auto" w:fill="EFEFEF"/>
-            <w:rPrChange w:id="530" w:author="Jaeger, Florian" w:date="2023-06-07T09:57:00Z">
+            <w:rPrChange w:id="574" w:author="Jaeger, Florian" w:date="2023-06-07T09:57:00Z">
               <w:rPr>
                 <w:szCs w:val="22"/>
                 <w:shd w:val="clear" w:color="auto" w:fill="EFEFEF"/>
@@ -18418,7 +18876,7 @@
           <w:delText>*</w:delText>
         </w:r>
       </w:del>
-      <w:del w:id="531" w:author="Jaeger, Florian" w:date="2023-06-07T10:51:00Z">
+      <w:del w:id="575" w:author="Jaeger, Florian" w:date="2023-06-07T10:51:00Z">
         <w:r>
           <w:rPr>
             <w:szCs w:val="22"/>
@@ -18427,7 +18885,7 @@
           <w:delText xml:space="preserve"> answer the word vs. non-word question. </w:delText>
         </w:r>
       </w:del>
-      <w:del w:id="532" w:author="Jaeger, Florian" w:date="2023-06-07T09:58:00Z">
+      <w:del w:id="576" w:author="Jaeger, Florian" w:date="2023-06-07T09:58:00Z">
         <w:r>
           <w:rPr>
             <w:szCs w:val="22"/>
@@ -18436,7 +18894,7 @@
           <w:delText xml:space="preserve">We removed the latter task from the catch trials since our piloting showed that this trial structure---the need to press two buttons on some trials---was confusing. </w:delText>
         </w:r>
       </w:del>
-      <w:del w:id="533" w:author="Jaeger, Florian" w:date="2023-06-07T10:47:00Z">
+      <w:del w:id="577" w:author="Jaeger, Florian" w:date="2023-06-07T10:47:00Z">
         <w:r>
           <w:rPr>
             <w:szCs w:val="22"/>
@@ -18445,7 +18903,7 @@
           <w:delText xml:space="preserve">As a consequence, the lexical decision accuracies and reaction times we report below for the exposure phase are based on 88, rather than all 100, trials per participant. </w:delText>
         </w:r>
       </w:del>
-      <w:del w:id="534" w:author="Jaeger, Florian" w:date="2023-06-07T10:18:00Z">
+      <w:del w:id="578" w:author="Jaeger, Florian" w:date="2023-06-07T10:18:00Z">
         <w:r>
           <w:rPr>
             <w:szCs w:val="22"/>
@@ -18458,15 +18916,12 @@
     <w:p>
       <w:pPr>
         <w:rPr>
-          <w:del w:id="535" w:author="Jaeger, Florian" w:date="2023-06-07T10:55:00Z"/>
+          <w:del w:id="579" w:author="Jaeger, Florian" w:date="2023-06-07T10:55:00Z"/>
           <w:szCs w:val="22"/>
           <w:shd w:val="clear" w:color="auto" w:fill="EFEFEF"/>
         </w:rPr>
-        <w:pPrChange w:id="536" w:author="Jaeger, Florian" w:date="2023-06-07T11:00:00Z">
-          <w:pPr/>
-        </w:pPrChange>
-      </w:pPr>
-      <w:del w:id="537" w:author="Jaeger, Florian" w:date="2023-06-07T10:51:00Z">
+      </w:pPr>
+      <w:del w:id="580" w:author="Jaeger, Florian" w:date="2023-06-07T10:51:00Z">
         <w:r>
           <w:rPr>
             <w:szCs w:val="22"/>
@@ -18475,7 +18930,7 @@
           <w:delText>Following LJ18, w</w:delText>
         </w:r>
       </w:del>
-      <w:ins w:id="538" w:author="Jaeger, Florian" w:date="2023-06-07T10:51:00Z">
+      <w:ins w:id="581" w:author="Jaeger, Florian" w:date="2023-06-07T10:51:00Z">
         <w:r>
           <w:rPr>
             <w:szCs w:val="22"/>
@@ -18491,7 +18946,7 @@
         </w:rPr>
         <w:t>e use</w:t>
       </w:r>
-      <w:ins w:id="539" w:author="Jaeger, Florian" w:date="2023-06-07T11:00:00Z">
+      <w:ins w:id="582" w:author="Jaeger, Florian" w:date="2023-06-07T11:00:00Z">
         <w:r>
           <w:rPr>
             <w:szCs w:val="22"/>
@@ -18507,7 +18962,7 @@
         </w:rPr>
         <w:t xml:space="preserve"> 100 exposure trials, consisting of 10 words with typical fricatives, 10 words with shifted fricatives, 30 filler words, and 50 filler non-words. This is the same proportion of typical, shifted, and filler trials used in other previous studies (Kraljic et al., 2008; Kraljic &amp; Samuel, 2011</w:t>
       </w:r>
-      <w:ins w:id="540" w:author="Jaeger, Florian" w:date="2023-06-07T10:51:00Z">
+      <w:ins w:id="583" w:author="Jaeger, Florian" w:date="2023-06-07T10:51:00Z">
         <w:r>
           <w:rPr>
             <w:szCs w:val="22"/>
@@ -18523,7 +18978,7 @@
         </w:rPr>
         <w:t xml:space="preserve">). </w:t>
       </w:r>
-      <w:ins w:id="541" w:author="Jaeger, Florian" w:date="2023-06-07T10:55:00Z">
+      <w:ins w:id="584" w:author="Jaeger, Florian" w:date="2023-06-07T10:55:00Z">
         <w:r>
           <w:rPr>
             <w:szCs w:val="22"/>
@@ -18578,7 +19033,7 @@
           <w:t xml:space="preserve">/ or /s/ depending on the exposure condition), three filler words, and five filler non-words. </w:t>
         </w:r>
       </w:ins>
-      <w:del w:id="542" w:author="Jaeger, Florian" w:date="2023-06-07T10:55:00Z">
+      <w:del w:id="585" w:author="Jaeger, Florian" w:date="2023-06-07T10:55:00Z">
         <w:r>
           <w:rPr>
             <w:szCs w:val="22"/>
@@ -18587,7 +19042,7 @@
           <w:delText>LJ18 generated two pseudo-randomized stimulus orders for exposure. These lists and their respective reverse orders formed four different exposure orders. Key binding</w:delText>
         </w:r>
       </w:del>
-      <w:del w:id="543" w:author="Jaeger, Florian" w:date="2023-06-07T10:50:00Z">
+      <w:del w:id="586" w:author="Jaeger, Florian" w:date="2023-06-07T10:50:00Z">
         <w:r>
           <w:rPr>
             <w:szCs w:val="22"/>
@@ -18596,7 +19051,7 @@
           <w:delText>---</w:delText>
         </w:r>
       </w:del>
-      <w:del w:id="544" w:author="Jaeger, Florian" w:date="2023-06-07T10:55:00Z">
+      <w:del w:id="587" w:author="Jaeger, Florian" w:date="2023-06-07T10:55:00Z">
         <w:r>
           <w:rPr>
             <w:szCs w:val="22"/>
@@ -18605,7 +19060,7 @@
           <w:delText>whether "X" and "M" corresponds to a word response or a non-word response, respectively, or vice versa</w:delText>
         </w:r>
       </w:del>
-      <w:del w:id="545" w:author="Jaeger, Florian" w:date="2023-06-07T10:50:00Z">
+      <w:del w:id="588" w:author="Jaeger, Florian" w:date="2023-06-07T10:50:00Z">
         <w:r>
           <w:rPr>
             <w:szCs w:val="22"/>
@@ -18614,7 +19069,7 @@
           <w:delText>---</w:delText>
         </w:r>
       </w:del>
-      <w:del w:id="546" w:author="Jaeger, Florian" w:date="2023-06-07T10:55:00Z">
+      <w:del w:id="589" w:author="Jaeger, Florian" w:date="2023-06-07T10:55:00Z">
         <w:r>
           <w:rPr>
             <w:szCs w:val="22"/>
@@ -18627,7 +19082,7 @@
     <w:p>
       <w:pPr>
         <w:rPr>
-          <w:ins w:id="547" w:author="Jaeger, Florian" w:date="2023-06-07T10:58:00Z"/>
+          <w:ins w:id="590" w:author="Jaeger, Florian" w:date="2023-06-07T10:58:00Z"/>
           <w:szCs w:val="22"/>
           <w:shd w:val="clear" w:color="auto" w:fill="EFEFEF"/>
         </w:rPr>
@@ -18639,7 +19094,7 @@
         </w:rPr>
         <w:t>Catch trials were evenly distributed across the ten blocks, with one catch trial per block. For each block, a random coin flip determined whether the catch trial was on a filler word or non-word</w:t>
       </w:r>
-      <w:ins w:id="548" w:author="Jaeger, Florian" w:date="2023-06-07T11:10:00Z">
+      <w:ins w:id="591" w:author="Jaeger, Florian" w:date="2023-06-07T11:10:00Z">
         <w:r>
           <w:rPr>
             <w:szCs w:val="22"/>
@@ -18648,7 +19103,7 @@
           <w:t xml:space="preserve">, and whether the pen was in the </w:t>
         </w:r>
       </w:ins>
-      <w:ins w:id="549" w:author="Jaeger, Florian" w:date="2023-06-07T11:11:00Z">
+      <w:ins w:id="592" w:author="Jaeger, Florian" w:date="2023-06-07T11:11:00Z">
         <w:r>
           <w:rPr>
             <w:szCs w:val="22"/>
@@ -18657,7 +19112,7 @@
           <w:t xml:space="preserve">talker’s </w:t>
         </w:r>
       </w:ins>
-      <w:ins w:id="550" w:author="Jaeger, Florian" w:date="2023-06-07T11:10:00Z">
+      <w:ins w:id="593" w:author="Jaeger, Florian" w:date="2023-06-07T11:10:00Z">
         <w:r>
           <w:rPr>
             <w:szCs w:val="22"/>
@@ -18673,7 +19128,7 @@
         </w:rPr>
         <w:t xml:space="preserve">. </w:t>
       </w:r>
-      <w:del w:id="551" w:author="Jaeger, Florian" w:date="2023-06-07T10:58:00Z">
+      <w:del w:id="594" w:author="Jaeger, Florian" w:date="2023-06-07T10:58:00Z">
         <w:r>
           <w:rPr>
             <w:szCs w:val="22"/>
@@ -18682,8 +19137,8 @@
           <w:delText xml:space="preserve">Across the 10 blocks, catch trials occurred on exactly 5 filler words and 5 filler non-words. </w:delText>
         </w:r>
       </w:del>
-      <w:moveFromRangeStart w:id="552" w:author="Jaeger, Florian" w:date="2023-06-07T10:59:00Z" w:name="move137027988"/>
-      <w:moveFrom w:id="553" w:author="Jaeger, Florian" w:date="2023-06-07T10:59:00Z">
+      <w:moveFromRangeStart w:id="595" w:author="Jaeger, Florian" w:date="2023-06-07T10:59:00Z" w:name="move137027988"/>
+      <w:moveFrom w:id="596" w:author="Jaeger, Florian" w:date="2023-06-07T10:59:00Z">
         <w:r>
           <w:rPr>
             <w:szCs w:val="22"/>
@@ -18692,7 +19147,7 @@
           <w:t>Half of the catch trials occurred with the pen in the mouth and half with the pen in the hand.</w:t>
         </w:r>
       </w:moveFrom>
-      <w:moveFromRangeEnd w:id="552"/>
+      <w:moveFromRangeEnd w:id="595"/>
     </w:p>
     <w:p>
       <w:pPr>
@@ -18701,7 +19156,7 @@
           <w:shd w:val="clear" w:color="auto" w:fill="EFEFEF"/>
         </w:rPr>
       </w:pPr>
-      <w:ins w:id="554" w:author="Jaeger, Florian" w:date="2023-06-07T10:58:00Z">
+      <w:ins w:id="597" w:author="Jaeger, Florian" w:date="2023-06-07T10:58:00Z">
         <w:r>
           <w:rPr>
             <w:szCs w:val="22"/>
@@ -18731,7 +19186,7 @@
           <w:t xml:space="preserve">for example, which of the 10 words with a typical fricative was assigned to </w:t>
         </w:r>
       </w:ins>
-      <w:ins w:id="555" w:author="Jaeger, Florian" w:date="2023-06-07T11:10:00Z">
+      <w:ins w:id="598" w:author="Jaeger, Florian" w:date="2023-06-07T11:10:00Z">
         <w:r>
           <w:rPr>
             <w:szCs w:val="22"/>
@@ -18740,7 +19195,7 @@
           <w:t>the first block</w:t>
         </w:r>
       </w:ins>
-      <w:ins w:id="556" w:author="Jaeger, Florian" w:date="2023-06-07T10:58:00Z">
+      <w:ins w:id="599" w:author="Jaeger, Florian" w:date="2023-06-07T10:58:00Z">
         <w:r>
           <w:rPr>
             <w:szCs w:val="22"/>
@@ -18776,7 +19231,7 @@
         <w:rPr>
           <w:szCs w:val="22"/>
           <w:shd w:val="clear" w:color="auto" w:fill="EFEFEF"/>
-          <w:rPrChange w:id="557" w:author="Jaeger, Florian" w:date="2023-06-07T11:04:00Z">
+          <w:rPrChange w:id="600" w:author="Jaeger, Florian" w:date="2023-06-07T11:04:00Z">
             <w:rPr>
               <w:i/>
               <w:iCs/>
@@ -18795,7 +19250,7 @@
         </w:rPr>
         <w:t>Test</w:t>
       </w:r>
-      <w:ins w:id="558" w:author="Jaeger, Florian" w:date="2023-06-07T11:04:00Z">
+      <w:ins w:id="601" w:author="Jaeger, Florian" w:date="2023-06-07T11:04:00Z">
         <w:r>
           <w:rPr>
             <w:i/>
@@ -18813,7 +19268,7 @@
           <w:t>The</w:t>
         </w:r>
       </w:ins>
-      <w:ins w:id="559" w:author="Jaeger, Florian" w:date="2023-06-07T11:05:00Z">
+      <w:ins w:id="602" w:author="Jaeger, Florian" w:date="2023-06-07T11:05:00Z">
         <w:r>
           <w:rPr>
             <w:szCs w:val="22"/>
@@ -18833,12 +19288,12 @@
     <w:p>
       <w:pPr>
         <w:rPr>
-          <w:del w:id="560" w:author="Jaeger, Florian" w:date="2023-06-07T11:04:00Z"/>
+          <w:del w:id="603" w:author="Jaeger, Florian" w:date="2023-06-07T11:04:00Z"/>
           <w:szCs w:val="22"/>
           <w:shd w:val="clear" w:color="auto" w:fill="EFEFEF"/>
         </w:rPr>
       </w:pPr>
-      <w:del w:id="561" w:author="Jaeger, Florian" w:date="2023-06-07T11:04:00Z">
+      <w:del w:id="604" w:author="Jaeger, Florian" w:date="2023-06-07T11:04:00Z">
         <w:r>
           <w:rPr>
             <w:szCs w:val="22"/>
@@ -18851,12 +19306,12 @@
     <w:p>
       <w:pPr>
         <w:rPr>
-          <w:del w:id="562" w:author="Jaeger, Florian" w:date="2023-06-07T11:04:00Z"/>
+          <w:del w:id="605" w:author="Jaeger, Florian" w:date="2023-06-07T11:04:00Z"/>
           <w:szCs w:val="22"/>
           <w:shd w:val="clear" w:color="auto" w:fill="EFEFEF"/>
         </w:rPr>
       </w:pPr>
-      <w:del w:id="563" w:author="Jaeger, Florian" w:date="2023-06-07T11:04:00Z">
+      <w:del w:id="606" w:author="Jaeger, Florian" w:date="2023-06-07T11:04:00Z">
         <w:r>
           <w:rPr>
             <w:szCs w:val="22"/>
@@ -18869,14 +19324,14 @@
     <w:p>
       <w:pPr>
         <w:rPr>
-          <w:del w:id="564" w:author="Jaeger, Florian" w:date="2023-06-07T10:25:00Z"/>
+          <w:del w:id="607" w:author="Jaeger, Florian" w:date="2023-06-07T10:25:00Z"/>
           <w:i/>
           <w:iCs/>
           <w:szCs w:val="22"/>
           <w:shd w:val="clear" w:color="auto" w:fill="EFEFEF"/>
         </w:rPr>
       </w:pPr>
-      <w:del w:id="565" w:author="Jaeger, Florian" w:date="2023-06-07T11:05:00Z">
+      <w:del w:id="608" w:author="Jaeger, Florian" w:date="2023-06-07T11:05:00Z">
         <w:r>
           <w:rPr>
             <w:i/>
@@ -18887,7 +19342,7 @@
           <w:delText>Post-experiment</w:delText>
         </w:r>
       </w:del>
-      <w:ins w:id="566" w:author="Jaeger, Florian" w:date="2023-06-07T11:05:00Z">
+      <w:ins w:id="609" w:author="Jaeger, Florian" w:date="2023-06-07T11:05:00Z">
         <w:r>
           <w:rPr>
             <w:szCs w:val="22"/>
@@ -18905,7 +19360,7 @@
         </w:rPr>
         <w:t xml:space="preserve"> survey</w:t>
       </w:r>
-      <w:ins w:id="567" w:author="Jaeger, Florian" w:date="2023-06-07T10:25:00Z">
+      <w:ins w:id="610" w:author="Jaeger, Florian" w:date="2023-06-07T10:25:00Z">
         <w:r>
           <w:rPr>
             <w:i/>
@@ -18923,7 +19378,7 @@
           <w:t xml:space="preserve"> </w:t>
         </w:r>
       </w:ins>
-      <w:ins w:id="568" w:author="Jaeger, Florian" w:date="2023-06-07T10:29:00Z">
+      <w:ins w:id="611" w:author="Jaeger, Florian" w:date="2023-06-07T10:29:00Z">
         <w:r>
           <w:rPr>
             <w:szCs w:val="22"/>
@@ -18931,7 +19386,7 @@
           </w:rPr>
           <w:t xml:space="preserve">The survey was identical to that of Experiment </w:t>
         </w:r>
-        <w:commentRangeStart w:id="569"/>
+        <w:commentRangeStart w:id="612"/>
         <w:r>
           <w:rPr>
             <w:szCs w:val="22"/>
@@ -18939,12 +19394,12 @@
           </w:rPr>
           <w:t>1c</w:t>
         </w:r>
-        <w:commentRangeEnd w:id="569"/>
+        <w:commentRangeEnd w:id="612"/>
         <w:r>
           <w:rPr>
             <w:rStyle w:val="CommentReference"/>
           </w:rPr>
-          <w:commentReference w:id="569"/>
+          <w:commentReference w:id="612"/>
         </w:r>
         <w:r>
           <w:rPr>
@@ -18958,15 +19413,12 @@
     <w:p>
       <w:pPr>
         <w:rPr>
-          <w:del w:id="570" w:author="Jaeger, Florian" w:date="2023-06-07T10:27:00Z"/>
+          <w:del w:id="613" w:author="Jaeger, Florian" w:date="2023-06-07T10:27:00Z"/>
           <w:szCs w:val="22"/>
           <w:shd w:val="clear" w:color="auto" w:fill="EFEFEF"/>
         </w:rPr>
-        <w:pPrChange w:id="571" w:author="Jaeger, Florian" w:date="2023-06-07T10:29:00Z">
-          <w:pPr/>
-        </w:pPrChange>
-      </w:pPr>
-      <w:del w:id="572" w:author="Jaeger, Florian" w:date="2023-06-07T10:29:00Z">
+      </w:pPr>
+      <w:del w:id="614" w:author="Jaeger, Florian" w:date="2023-06-07T10:29:00Z">
         <w:r>
           <w:rPr>
             <w:szCs w:val="22"/>
@@ -18975,7 +19427,7 @@
           <w:delText>Following Experiment 1b, we made minor changes to the survey, with the goal to increase the clarity of our questions about internet connectivity. Specifically, we changed the two questions that asked about video or sound issues during the experiment. We clarified that these questions were asking solely about technical issues, rather than any oddities between the alignment of the video and audio (as separate questions already assessed that aspect). The revised questions were introduced by the following statement:</w:delText>
         </w:r>
       </w:del>
-      <w:del w:id="573" w:author="Jaeger, Florian" w:date="2023-06-07T10:27:00Z">
+      <w:del w:id="615" w:author="Jaeger, Florian" w:date="2023-06-07T10:27:00Z">
         <w:r>
           <w:rPr>
             <w:szCs w:val="22"/>
@@ -18988,15 +19440,12 @@
     <w:p>
       <w:pPr>
         <w:rPr>
-          <w:del w:id="574" w:author="Jaeger, Florian" w:date="2023-06-07T10:27:00Z"/>
+          <w:del w:id="616" w:author="Jaeger, Florian" w:date="2023-06-07T10:27:00Z"/>
           <w:szCs w:val="22"/>
           <w:shd w:val="clear" w:color="auto" w:fill="EFEFEF"/>
         </w:rPr>
-        <w:pPrChange w:id="575" w:author="Jaeger, Florian" w:date="2023-06-07T10:29:00Z">
-          <w:pPr/>
-        </w:pPrChange>
-      </w:pPr>
-      <w:del w:id="576" w:author="Jaeger, Florian" w:date="2023-06-07T10:29:00Z">
+      </w:pPr>
+      <w:del w:id="617" w:author="Jaeger, Florian" w:date="2023-06-07T10:29:00Z">
         <w:r>
           <w:rPr>
             <w:szCs w:val="22"/>
@@ -19005,7 +19454,7 @@
           <w:delText>"The videos and sounds in this experiment were manipulated by aligning the same video with different sound sources. As a consequence, you might have noticed some 'jumps' or slightly odd</w:delText>
         </w:r>
       </w:del>
-      <w:del w:id="577" w:author="Jaeger, Florian" w:date="2023-06-07T10:27:00Z">
+      <w:del w:id="618" w:author="Jaeger, Florian" w:date="2023-06-07T10:27:00Z">
         <w:r>
           <w:rPr>
             <w:szCs w:val="22"/>
@@ -19014,7 +19463,7 @@
           <w:delText xml:space="preserve"> </w:delText>
         </w:r>
       </w:del>
-      <w:del w:id="578" w:author="Jaeger, Florian" w:date="2023-06-07T10:29:00Z">
+      <w:del w:id="619" w:author="Jaeger, Florian" w:date="2023-06-07T10:29:00Z">
         <w:r>
           <w:rPr>
             <w:szCs w:val="22"/>
@@ -19023,7 +19472,7 @@
           <w:delText xml:space="preserve">looking moments in the video. </w:delText>
         </w:r>
       </w:del>
-      <w:del w:id="579" w:author="Jaeger, Florian" w:date="2023-06-07T10:26:00Z">
+      <w:del w:id="620" w:author="Jaeger, Florian" w:date="2023-06-07T10:26:00Z">
         <w:r>
           <w:rPr>
             <w:szCs w:val="22"/>
@@ -19032,7 +19481,7 @@
           <w:delText>**</w:delText>
         </w:r>
       </w:del>
-      <w:del w:id="580" w:author="Jaeger, Florian" w:date="2023-06-07T10:29:00Z">
+      <w:del w:id="621" w:author="Jaeger, Florian" w:date="2023-06-07T10:29:00Z">
         <w:r>
           <w:rPr>
             <w:szCs w:val="22"/>
@@ -19041,14 +19490,14 @@
           <w:delText xml:space="preserve">Here we are interested in </w:delText>
         </w:r>
       </w:del>
-      <w:del w:id="581" w:author="Jaeger, Florian" w:date="2023-06-07T10:26:00Z">
+      <w:del w:id="622" w:author="Jaeger, Florian" w:date="2023-06-07T10:26:00Z">
         <w:r>
           <w:rPr>
             <w:i/>
             <w:iCs/>
             <w:szCs w:val="22"/>
             <w:shd w:val="clear" w:color="auto" w:fill="EFEFEF"/>
-            <w:rPrChange w:id="582" w:author="Jaeger, Florian" w:date="2023-06-07T10:26:00Z">
+            <w:rPrChange w:id="623" w:author="Jaeger, Florian" w:date="2023-06-07T10:26:00Z">
               <w:rPr>
                 <w:szCs w:val="22"/>
                 <w:shd w:val="clear" w:color="auto" w:fill="EFEFEF"/>
@@ -19058,14 +19507,14 @@
           <w:delText>*</w:delText>
         </w:r>
       </w:del>
-      <w:del w:id="583" w:author="Jaeger, Florian" w:date="2023-06-07T10:29:00Z">
+      <w:del w:id="624" w:author="Jaeger, Florian" w:date="2023-06-07T10:29:00Z">
         <w:r>
           <w:rPr>
             <w:i/>
             <w:iCs/>
             <w:szCs w:val="22"/>
             <w:shd w:val="clear" w:color="auto" w:fill="EFEFEF"/>
-            <w:rPrChange w:id="584" w:author="Jaeger, Florian" w:date="2023-06-07T10:26:00Z">
+            <w:rPrChange w:id="625" w:author="Jaeger, Florian" w:date="2023-06-07T10:26:00Z">
               <w:rPr>
                 <w:szCs w:val="22"/>
                 <w:shd w:val="clear" w:color="auto" w:fill="EFEFEF"/>
@@ -19075,7 +19524,7 @@
           <w:delText>potential technical issues with the internet connection</w:delText>
         </w:r>
       </w:del>
-      <w:del w:id="585" w:author="Jaeger, Florian" w:date="2023-06-07T10:26:00Z">
+      <w:del w:id="626" w:author="Jaeger, Florian" w:date="2023-06-07T10:26:00Z">
         <w:r>
           <w:rPr>
             <w:szCs w:val="22"/>
@@ -19084,7 +19533,7 @@
           <w:delText>*</w:delText>
         </w:r>
       </w:del>
-      <w:del w:id="586" w:author="Jaeger, Florian" w:date="2023-06-07T10:29:00Z">
+      <w:del w:id="627" w:author="Jaeger, Florian" w:date="2023-06-07T10:29:00Z">
         <w:r>
           <w:rPr>
             <w:szCs w:val="22"/>
@@ -19093,7 +19542,7 @@
           <w:delText xml:space="preserve"> beyond any oddities you might have noticed about how the video and sound aligned.</w:delText>
         </w:r>
       </w:del>
-      <w:del w:id="587" w:author="Jaeger, Florian" w:date="2023-06-07T10:26:00Z">
+      <w:del w:id="628" w:author="Jaeger, Florian" w:date="2023-06-07T10:26:00Z">
         <w:r>
           <w:rPr>
             <w:szCs w:val="22"/>
@@ -19102,7 +19551,7 @@
           <w:delText>**</w:delText>
         </w:r>
       </w:del>
-      <w:del w:id="588" w:author="Jaeger, Florian" w:date="2023-06-07T10:29:00Z">
+      <w:del w:id="629" w:author="Jaeger, Florian" w:date="2023-06-07T10:29:00Z">
         <w:r>
           <w:rPr>
             <w:szCs w:val="22"/>
@@ -19115,15 +19564,12 @@
     <w:p>
       <w:pPr>
         <w:rPr>
-          <w:del w:id="589" w:author="Jaeger, Florian" w:date="2023-06-07T10:29:00Z"/>
+          <w:del w:id="630" w:author="Jaeger, Florian" w:date="2023-06-07T10:29:00Z"/>
           <w:szCs w:val="22"/>
           <w:shd w:val="clear" w:color="auto" w:fill="EFEFEF"/>
         </w:rPr>
-        <w:pPrChange w:id="590" w:author="Jaeger, Florian" w:date="2023-06-07T10:29:00Z">
-          <w:pPr/>
-        </w:pPrChange>
-      </w:pPr>
-      <w:del w:id="591" w:author="Jaeger, Florian" w:date="2023-06-07T10:27:00Z">
+      </w:pPr>
+      <w:del w:id="631" w:author="Jaeger, Florian" w:date="2023-06-07T10:27:00Z">
         <w:r>
           <w:rPr>
             <w:szCs w:val="22"/>
@@ -19132,7 +19578,7 @@
           <w:delText xml:space="preserve"> </w:delText>
         </w:r>
       </w:del>
-      <w:del w:id="592" w:author="Jaeger, Florian" w:date="2023-06-07T10:29:00Z">
+      <w:del w:id="632" w:author="Jaeger, Florian" w:date="2023-06-07T10:29:00Z">
         <w:r>
           <w:rPr>
             <w:szCs w:val="22"/>
@@ -19145,7 +19591,7 @@
     <w:p>
       <w:pPr>
         <w:rPr>
-          <w:ins w:id="593" w:author="Jaeger, Florian" w:date="2023-06-07T10:29:00Z"/>
+          <w:ins w:id="633" w:author="Jaeger, Florian" w:date="2023-06-07T10:29:00Z"/>
           <w:b/>
           <w:bCs/>
           <w:i/>
@@ -19157,14 +19603,11 @@
     <w:p>
       <w:pPr>
         <w:rPr>
-          <w:del w:id="594" w:author="Jaeger, Florian" w:date="2023-06-07T10:19:00Z"/>
-          <w:szCs w:val="22"/>
-        </w:rPr>
-        <w:pPrChange w:id="595" w:author="Jaeger, Florian" w:date="2023-06-07T10:29:00Z">
-          <w:pPr/>
-        </w:pPrChange>
-      </w:pPr>
-      <w:ins w:id="596" w:author="Jaeger, Florian" w:date="2023-06-07T10:19:00Z">
+          <w:del w:id="634" w:author="Jaeger, Florian" w:date="2023-06-07T10:19:00Z"/>
+          <w:szCs w:val="22"/>
+        </w:rPr>
+      </w:pPr>
+      <w:ins w:id="635" w:author="Jaeger, Florian" w:date="2023-06-07T10:19:00Z">
         <w:r>
           <w:rPr>
             <w:b/>
@@ -19188,7 +19631,7 @@
           <w:t xml:space="preserve"> applied </w:t>
         </w:r>
       </w:ins>
-      <w:ins w:id="597" w:author="Jaeger, Florian" w:date="2023-06-07T11:05:00Z">
+      <w:ins w:id="636" w:author="Jaeger, Florian" w:date="2023-06-07T11:05:00Z">
         <w:r>
           <w:rPr>
             <w:szCs w:val="22"/>
@@ -19196,7 +19639,7 @@
           <w:t xml:space="preserve">all </w:t>
         </w:r>
       </w:ins>
-      <w:ins w:id="598" w:author="Jaeger, Florian" w:date="2023-06-07T10:19:00Z">
+      <w:ins w:id="637" w:author="Jaeger, Florian" w:date="2023-06-07T10:19:00Z">
         <w:r>
           <w:rPr>
             <w:szCs w:val="22"/>
@@ -19204,7 +19647,7 @@
           <w:t xml:space="preserve">exclusion criteria </w:t>
         </w:r>
       </w:ins>
-      <w:ins w:id="599" w:author="Jaeger, Florian" w:date="2023-06-07T11:05:00Z">
+      <w:ins w:id="638" w:author="Jaeger, Florian" w:date="2023-06-07T11:05:00Z">
         <w:r>
           <w:rPr>
             <w:szCs w:val="22"/>
@@ -19212,7 +19655,7 @@
           <w:t xml:space="preserve">from </w:t>
         </w:r>
       </w:ins>
-      <w:ins w:id="600" w:author="Jaeger, Florian" w:date="2023-06-07T10:19:00Z">
+      <w:ins w:id="639" w:author="Jaeger, Florian" w:date="2023-06-07T10:19:00Z">
         <w:r>
           <w:rPr>
             <w:szCs w:val="22"/>
@@ -19220,7 +19663,7 @@
           <w:t>Experiments 1a-c</w:t>
         </w:r>
       </w:ins>
-      <w:ins w:id="601" w:author="Jaeger, Florian" w:date="2023-06-07T10:20:00Z">
+      <w:ins w:id="640" w:author="Jaeger, Florian" w:date="2023-06-07T10:20:00Z">
         <w:r>
           <w:rPr>
             <w:szCs w:val="22"/>
@@ -19228,7 +19671,7 @@
           <w:t>.</w:t>
         </w:r>
       </w:ins>
-      <w:del w:id="602" w:author="Jaeger, Florian" w:date="2023-06-07T10:19:00Z">
+      <w:del w:id="641" w:author="Jaeger, Florian" w:date="2023-06-07T10:19:00Z">
         <w:r>
           <w:rPr>
             <w:szCs w:val="22"/>
@@ -19240,18 +19683,18 @@
     <w:p>
       <w:pPr>
         <w:rPr>
-          <w:ins w:id="603" w:author="Jaeger, Florian" w:date="2023-06-07T10:20:00Z"/>
+          <w:ins w:id="642" w:author="Jaeger, Florian" w:date="2023-06-07T10:20:00Z"/>
           <w:szCs w:val="22"/>
           <w:shd w:val="clear" w:color="auto" w:fill="EFEFEF"/>
-          <w:rPrChange w:id="604" w:author="Jaeger, Florian" w:date="2023-06-07T10:48:00Z">
+          <w:rPrChange w:id="643" w:author="Jaeger, Florian" w:date="2023-06-07T10:48:00Z">
             <w:rPr>
-              <w:ins w:id="605" w:author="Jaeger, Florian" w:date="2023-06-07T10:20:00Z"/>
+              <w:ins w:id="644" w:author="Jaeger, Florian" w:date="2023-06-07T10:20:00Z"/>
               <w:szCs w:val="22"/>
             </w:rPr>
           </w:rPrChange>
         </w:rPr>
       </w:pPr>
-      <w:del w:id="606" w:author="Jaeger, Florian" w:date="2023-06-07T10:20:00Z">
+      <w:del w:id="645" w:author="Jaeger, Florian" w:date="2023-06-07T10:20:00Z">
         <w:r>
           <w:rPr>
             <w:b/>
@@ -19266,7 +19709,7 @@
           <w:delText>We followed the same exclusion criteria as for Experiments 1a</w:delText>
         </w:r>
       </w:del>
-      <w:del w:id="607" w:author="Jaeger, Florian" w:date="2023-06-07T10:19:00Z">
+      <w:del w:id="646" w:author="Jaeger, Florian" w:date="2023-06-07T10:19:00Z">
         <w:r>
           <w:rPr>
             <w:szCs w:val="22"/>
@@ -19274,7 +19717,7 @@
           <w:delText xml:space="preserve"> and 1b, including excluding participants who did not make the acceptance criteria but who took the experiment anyway</w:delText>
         </w:r>
       </w:del>
-      <w:del w:id="608" w:author="Jaeger, Florian" w:date="2023-06-07T10:20:00Z">
+      <w:del w:id="647" w:author="Jaeger, Florian" w:date="2023-06-07T10:20:00Z">
         <w:r>
           <w:rPr>
             <w:szCs w:val="22"/>
@@ -19286,9 +19729,16 @@
         <w:rPr>
           <w:szCs w:val="22"/>
         </w:rPr>
-        <w:t xml:space="preserve"> Additionally, we excluded participants with a less than </w:t>
-      </w:r>
-      <w:del w:id="609" w:author="Jaeger, Florian" w:date="2023-06-07T10:47:00Z">
+        <w:t xml:space="preserve"> Additionally, we </w:t>
+      </w:r>
+      <w:r>
+        <w:rPr>
+          <w:szCs w:val="22"/>
+        </w:rPr>
+        <w:lastRenderedPageBreak/>
+        <w:t xml:space="preserve">excluded participants with a less than </w:t>
+      </w:r>
+      <w:del w:id="648" w:author="Jaeger, Florian" w:date="2023-06-07T10:47:00Z">
         <w:r>
           <w:rPr>
             <w:szCs w:val="22"/>
@@ -19296,7 +19746,7 @@
           <w:delText>0.85</w:delText>
         </w:r>
       </w:del>
-      <w:ins w:id="610" w:author="Jaeger, Florian" w:date="2023-06-07T10:47:00Z">
+      <w:ins w:id="649" w:author="Jaeger, Florian" w:date="2023-06-07T10:47:00Z">
         <w:r>
           <w:rPr>
             <w:szCs w:val="22"/>
@@ -19318,7 +19768,7 @@
         </w:rPr>
         <w:t xml:space="preserve"> lexical decision accuracy in exposure</w:t>
       </w:r>
-      <w:del w:id="611" w:author="Jaeger, Florian" w:date="2023-06-07T10:49:00Z">
+      <w:del w:id="650" w:author="Jaeger, Florian" w:date="2023-06-07T10:49:00Z">
         <w:r>
           <w:rPr>
             <w:szCs w:val="22"/>
@@ -19332,7 +19782,7 @@
           <w:delText xml:space="preserve"> </w:delText>
         </w:r>
       </w:del>
-      <w:ins w:id="612" w:author="Jaeger, Florian" w:date="2023-06-07T10:49:00Z">
+      <w:ins w:id="651" w:author="Jaeger, Florian" w:date="2023-06-07T10:49:00Z">
         <w:r>
           <w:rPr>
             <w:szCs w:val="22"/>
@@ -19340,7 +19790,7 @@
           <w:t xml:space="preserve"> (</w:t>
         </w:r>
       </w:ins>
-      <w:ins w:id="613" w:author="Jaeger, Florian" w:date="2023-06-07T10:47:00Z">
+      <w:ins w:id="652" w:author="Jaeger, Florian" w:date="2023-06-07T10:47:00Z">
         <w:r>
           <w:rPr>
             <w:szCs w:val="22"/>
@@ -19348,7 +19798,7 @@
           <w:t>calc</w:t>
         </w:r>
       </w:ins>
-      <w:ins w:id="614" w:author="Jaeger, Florian" w:date="2023-06-07T10:48:00Z">
+      <w:ins w:id="653" w:author="Jaeger, Florian" w:date="2023-06-07T10:48:00Z">
         <w:r>
           <w:rPr>
             <w:szCs w:val="22"/>
@@ -19356,7 +19806,7 @@
           <w:t>ulated over all XXX non-catch trials without shifts</w:t>
         </w:r>
       </w:ins>
-      <w:ins w:id="615" w:author="Jaeger, Florian" w:date="2023-06-07T10:49:00Z">
+      <w:ins w:id="654" w:author="Jaeger, Florian" w:date="2023-06-07T10:49:00Z">
         <w:r>
           <w:rPr>
             <w:szCs w:val="22"/>
@@ -19364,7 +19814,7 @@
           <w:t>)</w:t>
         </w:r>
       </w:ins>
-      <w:ins w:id="616" w:author="Jaeger, Florian" w:date="2023-06-07T10:48:00Z">
+      <w:ins w:id="655" w:author="Jaeger, Florian" w:date="2023-06-07T10:48:00Z">
         <w:r>
           <w:rPr>
             <w:szCs w:val="22"/>
@@ -19391,7 +19841,7 @@
         </w:rPr>
         <w:t xml:space="preserve">ollowing  </w:t>
       </w:r>
-      <w:del w:id="617" w:author="Jaeger, Florian" w:date="2023-06-07T10:24:00Z">
+      <w:del w:id="656" w:author="Jaeger, Florian" w:date="2023-06-07T10:24:00Z">
         <w:r>
           <w:rPr>
             <w:szCs w:val="22"/>
@@ -19399,7 +19849,7 @@
           <w:delText>Liu and Jaeger (2018)</w:delText>
         </w:r>
       </w:del>
-      <w:ins w:id="618" w:author="Jaeger, Florian" w:date="2023-06-07T10:24:00Z">
+      <w:ins w:id="657" w:author="Jaeger, Florian" w:date="2023-06-07T10:24:00Z">
         <w:r>
           <w:rPr>
             <w:szCs w:val="22"/>
@@ -19435,7 +19885,7 @@
         </w:rPr>
         <w:t xml:space="preserve"> EXCLUSIONS</w:t>
       </w:r>
-      <w:ins w:id="619" w:author="Jaeger, Florian" w:date="2023-06-07T10:24:00Z">
+      <w:ins w:id="658" w:author="Jaeger, Florian" w:date="2023-06-07T10:24:00Z">
         <w:r>
           <w:rPr>
             <w:szCs w:val="22"/>
@@ -19443,18 +19893,98 @@
           <w:t xml:space="preserve"> </w:t>
         </w:r>
       </w:ins>
-      <w:ins w:id="620" w:author="Jaeger, Florian" w:date="2023-06-07T10:20:00Z">
-        <w:r>
-          <w:rPr>
-            <w:szCs w:val="22"/>
-          </w:rPr>
-          <w:t>This removed XXX</w:t>
-        </w:r>
-        <w:r>
-          <w:rPr>
-            <w:szCs w:val="22"/>
-          </w:rPr>
-          <w:t xml:space="preserve"> participants (</w:t>
+      <w:ins w:id="659" w:author="Jaeger, Florian" w:date="2023-06-07T10:20:00Z">
+        <w:r>
+          <w:rPr>
+            <w:szCs w:val="22"/>
+          </w:rPr>
+          <w:t xml:space="preserve">This removed XXX participants (XXX.X%; see </w:t>
+        </w:r>
+        <w:r>
+          <w:rPr>
+            <w:szCs w:val="22"/>
+          </w:rPr>
+          <w:fldChar w:fldCharType="begin"/>
+        </w:r>
+        <w:r>
+          <w:rPr>
+            <w:szCs w:val="22"/>
+          </w:rPr>
+          <w:instrText xml:space="preserve"> REF _Ref136088042 \h </w:instrText>
+        </w:r>
+      </w:ins>
+      <w:r>
+        <w:rPr>
+          <w:szCs w:val="22"/>
+        </w:rPr>
+      </w:r>
+      <w:ins w:id="660" w:author="Jaeger, Florian" w:date="2023-06-07T10:20:00Z">
+        <w:r>
+          <w:rPr>
+            <w:szCs w:val="22"/>
+          </w:rPr>
+          <w:fldChar w:fldCharType="separate"/>
+        </w:r>
+        <w:r>
+          <w:t xml:space="preserve">Table </w:t>
+        </w:r>
+        <w:r>
+          <w:rPr>
+            <w:noProof/>
+          </w:rPr>
+          <w:t>1</w:t>
+        </w:r>
+        <w:r>
+          <w:rPr>
+            <w:szCs w:val="22"/>
+          </w:rPr>
+          <w:fldChar w:fldCharType="end"/>
+        </w:r>
+        <w:r>
+          <w:rPr>
+            <w:szCs w:val="22"/>
+          </w:rPr>
+          <w:t>).</w:t>
+        </w:r>
+        <w:r>
+          <w:rPr>
+            <w:szCs w:val="22"/>
+          </w:rPr>
+          <w:t xml:space="preserve"> </w:t>
+        </w:r>
+        <w:r>
+          <w:rPr>
+            <w:szCs w:val="22"/>
+          </w:rPr>
+          <w:t>After participant exclusions, XXX</w:t>
+        </w:r>
+        <w:r>
+          <w:rPr>
+            <w:szCs w:val="22"/>
+          </w:rPr>
+          <w:t xml:space="preserve"> </w:t>
+        </w:r>
+      </w:ins>
+      <w:ins w:id="661" w:author="Jaeger, Florian" w:date="2023-06-07T10:21:00Z">
+        <w:r>
+          <w:rPr>
+            <w:szCs w:val="22"/>
+          </w:rPr>
+          <w:t xml:space="preserve">test </w:t>
+        </w:r>
+      </w:ins>
+      <w:ins w:id="662" w:author="Jaeger, Florian" w:date="2023-06-07T10:20:00Z">
+        <w:r>
+          <w:rPr>
+            <w:szCs w:val="22"/>
+          </w:rPr>
+          <w:t xml:space="preserve">trials </w:t>
+        </w:r>
+        <w:r>
+          <w:rPr>
+            <w:szCs w:val="22"/>
+          </w:rPr>
+          <w:t>(</w:t>
         </w:r>
         <w:r>
           <w:rPr>
@@ -19466,221 +19996,106 @@
           <w:rPr>
             <w:szCs w:val="22"/>
           </w:rPr>
-          <w:t xml:space="preserve">%; see </w:t>
-        </w:r>
-        <w:r>
-          <w:rPr>
-            <w:szCs w:val="22"/>
-          </w:rPr>
-          <w:fldChar w:fldCharType="begin"/>
-        </w:r>
-        <w:r>
-          <w:rPr>
-            <w:szCs w:val="22"/>
-          </w:rPr>
-          <w:instrText xml:space="preserve"> REF _Ref136088042 \h </w:instrText>
-        </w:r>
-        <w:r>
-          <w:rPr>
-            <w:szCs w:val="22"/>
-          </w:rPr>
-        </w:r>
-        <w:r>
-          <w:rPr>
-            <w:szCs w:val="22"/>
-          </w:rPr>
-          <w:fldChar w:fldCharType="separate"/>
-        </w:r>
-        <w:r>
-          <w:t xml:space="preserve">Table </w:t>
-        </w:r>
-        <w:r>
-          <w:rPr>
-            <w:noProof/>
-          </w:rPr>
-          <w:t>1</w:t>
-        </w:r>
-        <w:r>
-          <w:rPr>
-            <w:szCs w:val="22"/>
-          </w:rPr>
-          <w:fldChar w:fldCharType="end"/>
-        </w:r>
-        <w:r>
-          <w:rPr>
-            <w:szCs w:val="22"/>
-          </w:rPr>
-          <w:t>).</w:t>
-        </w:r>
-        <w:r>
-          <w:rPr>
-            <w:szCs w:val="22"/>
-          </w:rPr>
-          <w:t xml:space="preserve"> </w:t>
-        </w:r>
-        <w:r>
-          <w:rPr>
-            <w:szCs w:val="22"/>
-          </w:rPr>
-          <w:t xml:space="preserve">After participant exclusions, </w:t>
-        </w:r>
+          <w:t>%)</w:t>
+        </w:r>
+        <w:r>
+          <w:rPr>
+            <w:szCs w:val="22"/>
+          </w:rPr>
+          <w:t xml:space="preserve"> were </w:t>
+        </w:r>
+        <w:r>
+          <w:rPr>
+            <w:szCs w:val="22"/>
+          </w:rPr>
+          <w:t xml:space="preserve">missing observations </w:t>
+        </w:r>
+        <w:r>
+          <w:rPr>
+            <w:szCs w:val="22"/>
+          </w:rPr>
+          <w:t>due to (incorrect) catch trial responses</w:t>
+        </w:r>
+        <w:r>
+          <w:rPr>
+            <w:szCs w:val="22"/>
+          </w:rPr>
+          <w:t xml:space="preserve">, leaving </w:t>
+        </w:r>
+        <w:r>
+          <w:rPr>
+            <w:szCs w:val="22"/>
+          </w:rPr>
+          <w:t xml:space="preserve">for analysis </w:t>
+        </w:r>
+      </w:ins>
+      <w:ins w:id="663" w:author="Jaeger, Florian" w:date="2023-06-07T10:21:00Z">
         <w:r>
           <w:rPr>
             <w:szCs w:val="22"/>
           </w:rPr>
           <w:t>XXX</w:t>
         </w:r>
-        <w:r>
-          <w:rPr>
-            <w:szCs w:val="22"/>
-          </w:rPr>
-          <w:t xml:space="preserve"> </w:t>
-        </w:r>
       </w:ins>
-      <w:ins w:id="621" w:author="Jaeger, Florian" w:date="2023-06-07T10:21:00Z">
-        <w:r>
-          <w:rPr>
-            <w:szCs w:val="22"/>
-          </w:rPr>
-          <w:t xml:space="preserve">test </w:t>
+      <w:ins w:id="664" w:author="Jaeger, Florian" w:date="2023-06-07T10:20:00Z">
+        <w:r>
+          <w:rPr>
+            <w:szCs w:val="22"/>
+          </w:rPr>
+          <w:t xml:space="preserve"> observations from </w:t>
         </w:r>
       </w:ins>
-      <w:ins w:id="622" w:author="Jaeger, Florian" w:date="2023-06-07T10:20:00Z">
-        <w:r>
-          <w:rPr>
-            <w:szCs w:val="22"/>
-          </w:rPr>
-          <w:t xml:space="preserve">trials </w:t>
-        </w:r>
-        <w:r>
-          <w:rPr>
-            <w:szCs w:val="22"/>
-          </w:rPr>
-          <w:lastRenderedPageBreak/>
-          <w:t>(</w:t>
-        </w:r>
-        <w:r>
-          <w:rPr>
-            <w:szCs w:val="22"/>
-          </w:rPr>
-          <w:t>XXX.X</w:t>
-        </w:r>
-        <w:r>
-          <w:rPr>
-            <w:szCs w:val="22"/>
-          </w:rPr>
-          <w:t>%)</w:t>
-        </w:r>
-        <w:r>
-          <w:rPr>
-            <w:szCs w:val="22"/>
-          </w:rPr>
-          <w:t xml:space="preserve"> were </w:t>
-        </w:r>
-        <w:r>
-          <w:rPr>
-            <w:szCs w:val="22"/>
-          </w:rPr>
-          <w:t xml:space="preserve">missing observations </w:t>
-        </w:r>
-        <w:r>
-          <w:rPr>
-            <w:szCs w:val="22"/>
-          </w:rPr>
-          <w:t>due to (incorrect) catch trial responses</w:t>
-        </w:r>
-        <w:r>
-          <w:rPr>
-            <w:szCs w:val="22"/>
-          </w:rPr>
-          <w:t xml:space="preserve">, leaving </w:t>
-        </w:r>
-        <w:r>
-          <w:rPr>
-            <w:szCs w:val="22"/>
-          </w:rPr>
-          <w:t xml:space="preserve">for analysis </w:t>
+      <w:ins w:id="665" w:author="Jaeger, Florian" w:date="2023-06-07T10:21:00Z">
+        <w:r>
+          <w:rPr>
+            <w:szCs w:val="22"/>
+          </w:rPr>
+          <w:t>XXX</w:t>
         </w:r>
       </w:ins>
-      <w:ins w:id="623" w:author="Jaeger, Florian" w:date="2023-06-07T10:21:00Z">
-        <w:r>
-          <w:rPr>
-            <w:szCs w:val="22"/>
-          </w:rPr>
-          <w:t>XXX</w:t>
+      <w:ins w:id="666" w:author="Jaeger, Florian" w:date="2023-06-07T10:20:00Z">
+        <w:r>
+          <w:rPr>
+            <w:szCs w:val="22"/>
+          </w:rPr>
+          <w:t xml:space="preserve"> participants.</w:t>
         </w:r>
       </w:ins>
-      <w:ins w:id="624" w:author="Jaeger, Florian" w:date="2023-06-07T10:20:00Z">
-        <w:r>
-          <w:rPr>
-            <w:szCs w:val="22"/>
-          </w:rPr>
-          <w:t xml:space="preserve"> observations from </w:t>
+    </w:p>
+    <w:p>
+      <w:pPr>
+        <w:pStyle w:val="Heading2"/>
+        <w:rPr>
+          <w:ins w:id="667" w:author="Jaeger, Florian" w:date="2023-06-07T11:07:00Z"/>
+          <w:szCs w:val="22"/>
+        </w:rPr>
+      </w:pPr>
+      <w:ins w:id="668" w:author="Jaeger, Florian" w:date="2023-06-07T11:06:00Z">
+        <w:r>
+          <w:rPr>
+            <w:szCs w:val="22"/>
+          </w:rPr>
+          <w:t>Results</w:t>
         </w:r>
       </w:ins>
-      <w:ins w:id="625" w:author="Jaeger, Florian" w:date="2023-06-07T10:21:00Z">
-        <w:r>
-          <w:rPr>
-            <w:szCs w:val="22"/>
-          </w:rPr>
-          <w:t>XXX</w:t>
-        </w:r>
-      </w:ins>
-      <w:ins w:id="626" w:author="Jaeger, Florian" w:date="2023-06-07T10:20:00Z">
-        <w:r>
-          <w:rPr>
-            <w:szCs w:val="22"/>
-          </w:rPr>
-          <w:t xml:space="preserve"> participants.</w:t>
-        </w:r>
-      </w:ins>
-    </w:p>
-    <w:p>
-      <w:pPr>
-        <w:pStyle w:val="Heading2"/>
-        <w:rPr>
-          <w:ins w:id="627" w:author="Jaeger, Florian" w:date="2023-06-07T11:07:00Z"/>
-          <w:szCs w:val="22"/>
-        </w:rPr>
-      </w:pPr>
-      <w:ins w:id="628" w:author="Jaeger, Florian" w:date="2023-06-07T11:06:00Z">
-        <w:r>
-          <w:rPr>
-            <w:szCs w:val="22"/>
-          </w:rPr>
-          <w:t>Results</w:t>
-        </w:r>
-      </w:ins>
-    </w:p>
-    <w:p>
-      <w:pPr>
-        <w:rPr>
-          <w:ins w:id="629" w:author="Jaeger, Florian" w:date="2023-06-07T11:06:00Z"/>
-        </w:rPr>
-        <w:pPrChange w:id="630" w:author="Jaeger, Florian" w:date="2023-06-07T11:07:00Z">
+    </w:p>
+    <w:p>
+      <w:pPr>
+        <w:rPr>
+          <w:ins w:id="669" w:author="Jaeger, Florian" w:date="2023-06-07T11:06:00Z"/>
+        </w:rPr>
+        <w:pPrChange w:id="670" w:author="Jaeger, Florian" w:date="2023-06-07T11:07:00Z">
           <w:pPr>
             <w:pStyle w:val="Heading2"/>
           </w:pPr>
         </w:pPrChange>
       </w:pPr>
-      <w:ins w:id="631" w:author="Jaeger, Florian" w:date="2023-06-07T11:07:00Z">
-        <w:r>
-          <w:rPr>
-            <w:szCs w:val="22"/>
-          </w:rPr>
-          <w:t>We used the exact same analysis approach as in Experiments 1</w:t>
-        </w:r>
-        <w:r>
-          <w:rPr>
-            <w:szCs w:val="22"/>
-          </w:rPr>
-          <w:t>-2</w:t>
-        </w:r>
-        <w:r>
-          <w:rPr>
-            <w:szCs w:val="22"/>
-          </w:rPr>
-          <w:t>.</w:t>
+      <w:ins w:id="671" w:author="Jaeger, Florian" w:date="2023-06-07T11:07:00Z">
+        <w:r>
+          <w:rPr>
+            <w:szCs w:val="22"/>
+          </w:rPr>
+          <w:t>We used the exact same analysis approach as in Experiments 1-2.</w:t>
         </w:r>
         <w:r>
           <w:rPr>
@@ -19699,7 +20114,7 @@
           <w:t xml:space="preserve">The SI lists the full model summary for all analyses. </w:t>
         </w:r>
       </w:ins>
-      <w:ins w:id="632" w:author="Jaeger, Florian" w:date="2023-06-07T11:09:00Z">
+      <w:ins w:id="672" w:author="Jaeger, Florian" w:date="2023-06-07T11:09:00Z">
         <w:r>
           <w:rPr>
             <w:szCs w:val="22"/>
@@ -19712,19 +20127,19 @@
           </w:rPr>
           <w:instrText xml:space="preserve"> REF _Ref137028597 \h </w:instrText>
         </w:r>
-        <w:r>
-          <w:rPr>
-            <w:szCs w:val="22"/>
-          </w:rPr>
-        </w:r>
       </w:ins>
       <w:r>
         <w:rPr>
           <w:szCs w:val="22"/>
         </w:rPr>
+      </w:r>
+      <w:r>
+        <w:rPr>
+          <w:szCs w:val="22"/>
+        </w:rPr>
         <w:fldChar w:fldCharType="separate"/>
       </w:r>
-      <w:ins w:id="633" w:author="Jaeger, Florian" w:date="2023-06-07T11:09:00Z">
+      <w:ins w:id="673" w:author="Jaeger, Florian" w:date="2023-06-07T11:09:00Z">
         <w:r>
           <w:rPr>
             <w:szCs w:val="22"/>
@@ -19751,7 +20166,7 @@
           <w:t xml:space="preserve"> </w:t>
         </w:r>
       </w:ins>
-      <w:ins w:id="634" w:author="Jaeger, Florian" w:date="2023-06-07T11:07:00Z">
+      <w:ins w:id="674" w:author="Jaeger, Florian" w:date="2023-06-07T11:07:00Z">
         <w:r>
           <w:rPr>
             <w:szCs w:val="22"/>
@@ -19759,7 +20174,7 @@
           <w:t xml:space="preserve">summarizes the hypothesis tests, </w:t>
         </w:r>
       </w:ins>
-      <w:ins w:id="635" w:author="Jaeger, Florian" w:date="2023-06-07T11:10:00Z">
+      <w:ins w:id="675" w:author="Jaeger, Florian" w:date="2023-06-07T11:10:00Z">
         <w:r>
           <w:rPr>
             <w:szCs w:val="22"/>
@@ -19772,19 +20187,19 @@
           </w:rPr>
           <w:instrText xml:space="preserve"> REF _Ref137028621 \h </w:instrText>
         </w:r>
-        <w:r>
-          <w:rPr>
-            <w:szCs w:val="22"/>
-          </w:rPr>
-        </w:r>
       </w:ins>
       <w:r>
         <w:rPr>
           <w:szCs w:val="22"/>
         </w:rPr>
+      </w:r>
+      <w:r>
+        <w:rPr>
+          <w:szCs w:val="22"/>
+        </w:rPr>
         <w:fldChar w:fldCharType="separate"/>
       </w:r>
-      <w:ins w:id="636" w:author="Jaeger, Florian" w:date="2023-06-07T11:10:00Z">
+      <w:ins w:id="676" w:author="Jaeger, Florian" w:date="2023-06-07T11:10:00Z">
         <w:r>
           <w:rPr>
             <w:szCs w:val="22"/>
@@ -19811,7 +20226,7 @@
           <w:t xml:space="preserve"> </w:t>
         </w:r>
       </w:ins>
-      <w:ins w:id="637" w:author="Jaeger, Florian" w:date="2023-06-07T11:07:00Z">
+      <w:ins w:id="677" w:author="Jaeger, Florian" w:date="2023-06-07T11:07:00Z">
         <w:r>
           <w:rPr>
             <w:szCs w:val="22"/>
@@ -19828,12 +20243,12 @@
           <w:numId w:val="29"/>
         </w:numPr>
         <w:rPr>
-          <w:ins w:id="638" w:author="Jaeger, Florian" w:date="2023-06-07T11:09:00Z"/>
-          <w:szCs w:val="22"/>
-          <w:lang w:val="tr-TR" w:eastAsia="tr-TR"/>
-        </w:rPr>
-      </w:pPr>
-      <w:ins w:id="639" w:author="Jaeger, Florian" w:date="2023-06-07T11:06:00Z">
+          <w:ins w:id="678" w:author="Jaeger, Florian" w:date="2023-06-07T11:09:00Z"/>
+          <w:szCs w:val="22"/>
+          <w:lang w:val="tr-TR" w:eastAsia="tr-TR"/>
+        </w:rPr>
+      </w:pPr>
+      <w:ins w:id="679" w:author="Jaeger, Florian" w:date="2023-06-07T11:06:00Z">
         <w:r>
           <w:rPr>
             <w:szCs w:val="22"/>
@@ -19922,11 +20337,11 @@
       <w:pPr>
         <w:ind w:firstLine="0"/>
         <w:rPr>
-          <w:ins w:id="640" w:author="Jaeger, Florian" w:date="2023-06-07T11:08:00Z"/>
-          <w:szCs w:val="22"/>
-          <w:lang w:val="tr-TR" w:eastAsia="tr-TR"/>
-        </w:rPr>
-        <w:pPrChange w:id="641" w:author="Jaeger, Florian" w:date="2023-06-07T11:09:00Z">
+          <w:ins w:id="680" w:author="Jaeger, Florian" w:date="2023-06-07T11:08:00Z"/>
+          <w:szCs w:val="22"/>
+          <w:lang w:val="tr-TR" w:eastAsia="tr-TR"/>
+        </w:rPr>
+        <w:pPrChange w:id="681" w:author="Jaeger, Florian" w:date="2023-06-07T11:09:00Z">
           <w:pPr>
             <w:pStyle w:val="ListParagraph"/>
             <w:numPr>
@@ -19942,22 +20357,22 @@
         <w:ind w:firstLine="0"/>
         <w:jc w:val="center"/>
         <w:rPr>
-          <w:ins w:id="642" w:author="Jaeger, Florian" w:date="2023-06-07T11:08:00Z"/>
-          <w:szCs w:val="22"/>
-          <w:rPrChange w:id="643" w:author="Jaeger, Florian" w:date="2023-06-07T11:09:00Z">
+          <w:ins w:id="682" w:author="Jaeger, Florian" w:date="2023-06-07T11:08:00Z"/>
+          <w:szCs w:val="22"/>
+          <w:rPrChange w:id="683" w:author="Jaeger, Florian" w:date="2023-06-07T11:09:00Z">
             <w:rPr>
-              <w:ins w:id="644" w:author="Jaeger, Florian" w:date="2023-06-07T11:08:00Z"/>
+              <w:ins w:id="684" w:author="Jaeger, Florian" w:date="2023-06-07T11:08:00Z"/>
               <w:lang w:eastAsia="tr-TR"/>
             </w:rPr>
           </w:rPrChange>
         </w:rPr>
-        <w:pPrChange w:id="645" w:author="Jaeger, Florian" w:date="2023-06-07T11:09:00Z">
+        <w:pPrChange w:id="685" w:author="Jaeger, Florian" w:date="2023-06-07T11:09:00Z">
           <w:pPr>
             <w:ind w:firstLine="0"/>
           </w:pPr>
         </w:pPrChange>
       </w:pPr>
-      <w:ins w:id="646" w:author="Jaeger, Florian" w:date="2023-06-07T11:09:00Z">
+      <w:ins w:id="686" w:author="Jaeger, Florian" w:date="2023-06-07T11:09:00Z">
         <w:r>
           <w:rPr>
             <w:szCs w:val="22"/>
@@ -19985,12 +20400,12 @@
       <w:pPr>
         <w:pStyle w:val="Caption"/>
         <w:rPr>
-          <w:ins w:id="647" w:author="Jaeger, Florian" w:date="2023-06-07T11:08:00Z"/>
-          <w:szCs w:val="22"/>
-        </w:rPr>
-      </w:pPr>
-      <w:bookmarkStart w:id="648" w:name="_Ref137028621"/>
-      <w:ins w:id="649" w:author="Jaeger, Florian" w:date="2023-06-07T11:08:00Z">
+          <w:ins w:id="687" w:author="Jaeger, Florian" w:date="2023-06-07T11:08:00Z"/>
+          <w:szCs w:val="22"/>
+        </w:rPr>
+      </w:pPr>
+      <w:bookmarkStart w:id="688" w:name="_Ref137028621"/>
+      <w:ins w:id="689" w:author="Jaeger, Florian" w:date="2023-06-07T11:08:00Z">
         <w:r>
           <w:rPr>
             <w:szCs w:val="22"/>
@@ -20035,7 +20450,7 @@
           </w:rPr>
           <w:fldChar w:fldCharType="end"/>
         </w:r>
-        <w:bookmarkEnd w:id="648"/>
+        <w:bookmarkEnd w:id="688"/>
         <w:r>
           <w:rPr>
             <w:szCs w:val="22"/>
@@ -20046,19 +20461,13 @@
           <w:rPr>
             <w:szCs w:val="22"/>
           </w:rPr>
-          <w:t>Summary of participants’ responses in Experiments</w:t>
-        </w:r>
-        <w:r>
-          <w:rPr>
-            <w:szCs w:val="22"/>
-          </w:rPr>
-          <w:t xml:space="preserve"> 3</w:t>
+          <w:t>Summary of participants’ responses in Experiments 3</w:t>
         </w:r>
         <w:r>
           <w:rPr>
             <w:szCs w:val="22"/>
             <w:highlight w:val="yellow"/>
-            <w:rPrChange w:id="650" w:author="Jaeger, Florian" w:date="2023-06-07T11:09:00Z">
+            <w:rPrChange w:id="690" w:author="Jaeger, Florian" w:date="2023-06-07T11:09:00Z">
               <w:rPr>
                 <w:szCs w:val="22"/>
               </w:rPr>
@@ -20078,11 +20487,11 @@
       <w:pPr>
         <w:jc w:val="center"/>
         <w:rPr>
-          <w:ins w:id="651" w:author="Jaeger, Florian" w:date="2023-06-07T11:08:00Z"/>
-          <w:szCs w:val="22"/>
-        </w:rPr>
-      </w:pPr>
-      <w:ins w:id="652" w:author="Jaeger, Florian" w:date="2023-06-07T11:08:00Z">
+          <w:ins w:id="691" w:author="Jaeger, Florian" w:date="2023-06-07T11:08:00Z"/>
+          <w:szCs w:val="22"/>
+        </w:rPr>
+      </w:pPr>
+      <w:ins w:id="692" w:author="Jaeger, Florian" w:date="2023-06-07T11:08:00Z">
         <w:r>
           <w:rPr>
             <w:szCs w:val="22"/>
@@ -20096,12 +20505,12 @@
       <w:pPr>
         <w:pStyle w:val="Caption"/>
         <w:rPr>
-          <w:ins w:id="653" w:author="Jaeger, Florian" w:date="2023-06-07T11:08:00Z"/>
-          <w:szCs w:val="22"/>
-        </w:rPr>
-      </w:pPr>
-      <w:bookmarkStart w:id="654" w:name="_Ref137028597"/>
-      <w:ins w:id="655" w:author="Jaeger, Florian" w:date="2023-06-07T11:08:00Z">
+          <w:ins w:id="693" w:author="Jaeger, Florian" w:date="2023-06-07T11:08:00Z"/>
+          <w:szCs w:val="22"/>
+        </w:rPr>
+      </w:pPr>
+      <w:bookmarkStart w:id="694" w:name="_Ref137028597"/>
+      <w:ins w:id="695" w:author="Jaeger, Florian" w:date="2023-06-07T11:08:00Z">
         <w:r>
           <w:rPr>
             <w:szCs w:val="22"/>
@@ -20140,7 +20549,7 @@
           </w:rPr>
           <w:fldChar w:fldCharType="end"/>
         </w:r>
-        <w:bookmarkEnd w:id="654"/>
+        <w:bookmarkEnd w:id="694"/>
         <w:r>
           <w:rPr>
             <w:szCs w:val="22"/>
@@ -20163,46 +20572,40 @@
           <w:rPr>
             <w:szCs w:val="22"/>
           </w:rPr>
+          <w:t xml:space="preserve"> 3</w:t>
+        </w:r>
+        <w:r>
+          <w:rPr>
+            <w:szCs w:val="22"/>
+          </w:rPr>
+          <w:t>.</w:t>
+        </w:r>
+        <w:r>
+          <w:rPr>
+            <w:szCs w:val="22"/>
+          </w:rPr>
           <w:t xml:space="preserve"> </w:t>
         </w:r>
         <w:r>
-          <w:rPr>
-            <w:szCs w:val="22"/>
-          </w:rPr>
-          <w:t>3</w:t>
-        </w:r>
-        <w:r>
-          <w:rPr>
-            <w:szCs w:val="22"/>
-          </w:rPr>
-          <w:t>.</w:t>
-        </w:r>
-        <w:r>
-          <w:rPr>
-            <w:szCs w:val="22"/>
-          </w:rPr>
-          <w:t xml:space="preserve"> </w:t>
-        </w:r>
-        <w:r>
           <w:t xml:space="preserve">Hypotheses </w:t>
         </w:r>
-        <w:commentRangeStart w:id="656"/>
+        <w:commentRangeStart w:id="696"/>
         <w:r>
           <w:t xml:space="preserve">for which we had not strong expectations are </w:t>
         </w:r>
-        <w:commentRangeStart w:id="657"/>
+        <w:commentRangeStart w:id="697"/>
         <w:r>
           <w:t>shown with shaded backgrounds.</w:t>
         </w:r>
-        <w:commentRangeEnd w:id="657"/>
+        <w:commentRangeEnd w:id="697"/>
         <w:r>
           <w:rPr>
             <w:rStyle w:val="CommentReference"/>
             <w:color w:val="auto"/>
           </w:rPr>
-          <w:commentReference w:id="657"/>
-        </w:r>
-        <w:commentRangeEnd w:id="656"/>
+          <w:commentReference w:id="697"/>
+        </w:r>
+        <w:commentRangeEnd w:id="696"/>
         <w:r>
           <w:rPr>
             <w:rStyle w:val="CommentReference"/>
@@ -20210,7 +20613,7 @@
             <w:iCs w:val="0"/>
             <w:color w:val="auto"/>
           </w:rPr>
-          <w:commentReference w:id="656"/>
+          <w:commentReference w:id="696"/>
         </w:r>
       </w:ins>
     </w:p>
@@ -20218,18 +20621,18 @@
       <w:pPr>
         <w:ind w:firstLine="0"/>
         <w:rPr>
-          <w:ins w:id="658" w:author="Jaeger, Florian" w:date="2023-06-07T11:06:00Z"/>
+          <w:ins w:id="698" w:author="Jaeger, Florian" w:date="2023-06-07T11:06:00Z"/>
           <w:szCs w:val="22"/>
           <w:lang w:eastAsia="tr-TR"/>
-          <w:rPrChange w:id="659" w:author="Jaeger, Florian" w:date="2023-06-07T11:08:00Z">
+          <w:rPrChange w:id="699" w:author="Jaeger, Florian" w:date="2023-06-07T11:08:00Z">
             <w:rPr>
-              <w:ins w:id="660" w:author="Jaeger, Florian" w:date="2023-06-07T11:06:00Z"/>
+              <w:ins w:id="700" w:author="Jaeger, Florian" w:date="2023-06-07T11:06:00Z"/>
               <w:szCs w:val="22"/>
               <w:lang w:val="tr-TR" w:eastAsia="tr-TR"/>
             </w:rPr>
           </w:rPrChange>
         </w:rPr>
-        <w:pPrChange w:id="661" w:author="Jaeger, Florian" w:date="2023-06-07T11:08:00Z">
+        <w:pPrChange w:id="701" w:author="Jaeger, Florian" w:date="2023-06-07T11:08:00Z">
           <w:pPr>
             <w:pStyle w:val="ListParagraph"/>
             <w:numPr>
@@ -20244,11 +20647,11 @@
       <w:pPr>
         <w:pStyle w:val="Heading2"/>
         <w:rPr>
-          <w:ins w:id="662" w:author="Jaeger, Florian" w:date="2023-06-07T11:06:00Z"/>
-          <w:szCs w:val="22"/>
-        </w:rPr>
-      </w:pPr>
-      <w:ins w:id="663" w:author="Jaeger, Florian" w:date="2023-06-07T11:06:00Z">
+          <w:ins w:id="702" w:author="Jaeger, Florian" w:date="2023-06-07T11:06:00Z"/>
+          <w:szCs w:val="22"/>
+        </w:rPr>
+      </w:pPr>
+      <w:ins w:id="703" w:author="Jaeger, Florian" w:date="2023-06-07T11:06:00Z">
         <w:r>
           <w:rPr>
             <w:szCs w:val="22"/>
@@ -20260,19 +20663,19 @@
     <w:p>
       <w:pPr>
         <w:rPr>
-          <w:del w:id="664" w:author="Jaeger, Florian" w:date="2023-06-07T11:06:00Z"/>
-          <w:szCs w:val="22"/>
-        </w:rPr>
-      </w:pPr>
-    </w:p>
-    <w:p>
-      <w:pPr>
-        <w:rPr>
-          <w:del w:id="665" w:author="Jaeger, Florian" w:date="2023-06-07T11:06:00Z"/>
-          <w:szCs w:val="22"/>
-        </w:rPr>
-      </w:pPr>
-      <w:del w:id="666" w:author="Jaeger, Florian" w:date="2023-06-07T11:06:00Z">
+          <w:del w:id="704" w:author="Jaeger, Florian" w:date="2023-06-07T11:06:00Z"/>
+          <w:szCs w:val="22"/>
+        </w:rPr>
+      </w:pPr>
+    </w:p>
+    <w:p>
+      <w:pPr>
+        <w:rPr>
+          <w:del w:id="705" w:author="Jaeger, Florian" w:date="2023-06-07T11:06:00Z"/>
+          <w:szCs w:val="22"/>
+        </w:rPr>
+      </w:pPr>
+      <w:del w:id="706" w:author="Jaeger, Florian" w:date="2023-06-07T11:06:00Z">
         <w:r>
           <w:rPr>
             <w:noProof/>
@@ -20361,12 +20764,12 @@
           <w:numId w:val="29"/>
         </w:numPr>
         <w:rPr>
-          <w:del w:id="667" w:author="Jaeger, Florian" w:date="2023-06-07T11:06:00Z"/>
-          <w:szCs w:val="22"/>
-          <w:lang w:val="tr-TR" w:eastAsia="tr-TR"/>
-        </w:rPr>
-      </w:pPr>
-      <w:del w:id="668" w:author="Jaeger, Florian" w:date="2023-06-07T11:06:00Z">
+          <w:del w:id="707" w:author="Jaeger, Florian" w:date="2023-06-07T11:06:00Z"/>
+          <w:szCs w:val="22"/>
+          <w:lang w:val="tr-TR" w:eastAsia="tr-TR"/>
+        </w:rPr>
+      </w:pPr>
+      <w:del w:id="708" w:author="Jaeger, Florian" w:date="2023-06-07T11:06:00Z">
         <w:r>
           <w:rPr>
             <w:szCs w:val="22"/>
@@ -20380,13 +20783,13 @@
       <w:pPr>
         <w:ind w:firstLine="0"/>
         <w:rPr>
-          <w:del w:id="669" w:author="Jaeger, Florian" w:date="2023-06-07T11:06:00Z"/>
+          <w:del w:id="709" w:author="Jaeger, Florian" w:date="2023-06-07T11:06:00Z"/>
           <w:szCs w:val="22"/>
           <w:u w:val="single"/>
           <w:lang w:val="tr-TR" w:eastAsia="tr-TR"/>
         </w:rPr>
       </w:pPr>
-      <w:del w:id="670" w:author="Jaeger, Florian" w:date="2023-06-07T11:06:00Z">
+      <w:del w:id="710" w:author="Jaeger, Florian" w:date="2023-06-07T11:06:00Z">
         <w:r>
           <w:rPr>
             <w:szCs w:val="22"/>
@@ -20977,6 +21380,7 @@
           <w:szCs w:val="22"/>
           <w:lang w:val="tr-TR" w:eastAsia="tr-TR"/>
         </w:rPr>
+        <w:lastRenderedPageBreak/>
         <w:t>pen</w:t>
       </w:r>
       <w:proofErr w:type="spellEnd"/>
@@ -21569,7 +21973,6 @@
           <w:szCs w:val="22"/>
           <w:lang w:val="tr-TR" w:eastAsia="tr-TR"/>
         </w:rPr>
-        <w:lastRenderedPageBreak/>
         <w:t>contrary</w:t>
       </w:r>
       <w:proofErr w:type="spellEnd"/>
@@ -24612,7 +25015,7 @@
         </w:rPr>
         <w:t xml:space="preserve">Experiment </w:t>
       </w:r>
-      <w:ins w:id="671" w:author="Jaeger, Florian" w:date="2023-06-07T11:12:00Z">
+      <w:ins w:id="711" w:author="Jaeger, Florian" w:date="2023-06-07T11:12:00Z">
         <w:r>
           <w:rPr>
             <w:sz w:val="22"/>
@@ -24621,7 +25024,7 @@
           <w:t>4</w:t>
         </w:r>
       </w:ins>
-      <w:del w:id="672" w:author="Jaeger, Florian" w:date="2023-06-07T11:12:00Z">
+      <w:del w:id="712" w:author="Jaeger, Florian" w:date="2023-06-07T11:12:00Z">
         <w:r>
           <w:rPr>
             <w:sz w:val="22"/>
@@ -25265,7 +25668,7 @@
         </w:rPr>
         <w:t xml:space="preserve">We are </w:t>
       </w:r>
-      <w:del w:id="673" w:author="Jaeger, Florian" w:date="2023-06-07T10:44:00Z">
+      <w:del w:id="713" w:author="Jaeger, Florian" w:date="2023-06-07T10:44:00Z">
         <w:r>
           <w:rPr>
             <w:szCs w:val="22"/>
@@ -25281,7 +25684,7 @@
         </w:rPr>
         <w:t>grateful to Linda Liu for answering our questions about the stimuli and procedure employed in Liu and Jaeger (2018), and to Zach Burchill for invaluable technical support with several Java</w:t>
       </w:r>
-      <w:ins w:id="674" w:author="Jaeger, Florian" w:date="2023-06-07T10:45:00Z">
+      <w:ins w:id="714" w:author="Jaeger, Florian" w:date="2023-06-07T10:45:00Z">
         <w:r>
           <w:rPr>
             <w:szCs w:val="22"/>
@@ -25290,7 +25693,7 @@
           <w:t>S</w:t>
         </w:r>
       </w:ins>
-      <w:del w:id="675" w:author="Jaeger, Florian" w:date="2023-06-07T10:45:00Z">
+      <w:del w:id="715" w:author="Jaeger, Florian" w:date="2023-06-07T10:45:00Z">
         <w:r>
           <w:rPr>
             <w:szCs w:val="22"/>
@@ -25306,7 +25709,7 @@
         </w:rPr>
         <w:t>cript issues. We also thank Zach Burchill, Wednesday Bushong, Linda Liu, and Xin Xie for sharing materials and feedback for a tutorial on conducting crowdsourcing experiments via Mechanical Turk</w:t>
       </w:r>
-      <w:ins w:id="676" w:author="Jaeger, Florian" w:date="2023-06-07T10:45:00Z">
+      <w:ins w:id="716" w:author="Jaeger, Florian" w:date="2023-06-07T10:45:00Z">
         <w:r>
           <w:rPr>
             <w:szCs w:val="22"/>
@@ -25315,7 +25718,7 @@
           <w:t xml:space="preserve">, Prolific, or Proliferate </w:t>
         </w:r>
       </w:ins>
-      <w:del w:id="677" w:author="Jaeger, Florian" w:date="2023-06-07T10:45:00Z">
+      <w:del w:id="717" w:author="Jaeger, Florian" w:date="2023-06-07T10:45:00Z">
         <w:r>
           <w:rPr>
             <w:szCs w:val="22"/>
@@ -25331,7 +25734,7 @@
         </w:rPr>
         <w:t xml:space="preserve">that was developed as part of this project (available via </w:t>
       </w:r>
-      <w:del w:id="678" w:author="Jaeger, Florian" w:date="2023-06-07T10:45:00Z">
+      <w:del w:id="718" w:author="Jaeger, Florian" w:date="2023-06-07T10:45:00Z">
         <w:r>
           <w:rPr>
             <w:szCs w:val="22"/>
@@ -25347,7 +25750,7 @@
         </w:rPr>
         <w:t>https://github.com/hlplab/Tutorial-MTurk-experiments-via-mturkutils</w:t>
       </w:r>
-      <w:del w:id="679" w:author="Jaeger, Florian" w:date="2023-06-07T10:45:00Z">
+      <w:del w:id="719" w:author="Jaeger, Florian" w:date="2023-06-07T10:45:00Z">
         <w:r>
           <w:rPr>
             <w:szCs w:val="22"/>
@@ -25369,7 +25772,7 @@
         </w:rPr>
         <w:t xml:space="preserve"> We thank Dr. Arty Samuel for </w:t>
       </w:r>
-      <w:del w:id="680" w:author="Jaeger, Florian" w:date="2023-06-07T10:46:00Z">
+      <w:del w:id="720" w:author="Jaeger, Florian" w:date="2023-06-07T10:46:00Z">
         <w:r>
           <w:rPr>
             <w:szCs w:val="22"/>
@@ -25383,7 +25786,7 @@
         </w:rPr>
         <w:t xml:space="preserve">providing the audio stimuli, and Dr. Molly Babel and Jamie </w:t>
       </w:r>
-      <w:ins w:id="681" w:author="Jaeger, Florian" w:date="2023-06-07T10:46:00Z">
+      <w:ins w:id="721" w:author="Jaeger, Florian" w:date="2023-06-07T10:46:00Z">
         <w:r>
           <w:rPr>
             <w:szCs w:val="22"/>
@@ -25397,7 +25800,7 @@
         </w:rPr>
         <w:t xml:space="preserve">for </w:t>
       </w:r>
-      <w:del w:id="682" w:author="Jaeger, Florian" w:date="2023-06-07T10:46:00Z">
+      <w:del w:id="722" w:author="Jaeger, Florian" w:date="2023-06-07T10:46:00Z">
         <w:r>
           <w:rPr>
             <w:szCs w:val="22"/>
@@ -25451,11 +25854,11 @@
     <w:p>
       <w:pPr>
         <w:rPr>
-          <w:del w:id="683" w:author="Jaeger, Florian" w:date="2023-05-27T12:53:00Z"/>
-          <w:szCs w:val="22"/>
-        </w:rPr>
-      </w:pPr>
-      <w:del w:id="684" w:author="Jaeger, Florian" w:date="2023-05-27T12:53:00Z">
+          <w:del w:id="723" w:author="Jaeger, Florian" w:date="2023-05-27T12:53:00Z"/>
+          <w:szCs w:val="22"/>
+        </w:rPr>
+      </w:pPr>
+      <w:del w:id="724" w:author="Jaeger, Florian" w:date="2023-05-27T12:53:00Z">
         <w:r>
           <w:rPr>
             <w:i/>
@@ -25476,12 +25879,12 @@
     <w:p>
       <w:pPr>
         <w:rPr>
-          <w:del w:id="685" w:author="Jaeger, Florian" w:date="2023-05-27T12:53:00Z"/>
+          <w:del w:id="725" w:author="Jaeger, Florian" w:date="2023-05-27T12:53:00Z"/>
           <w:szCs w:val="22"/>
           <w:shd w:val="clear" w:color="auto" w:fill="EFEFEF"/>
         </w:rPr>
       </w:pPr>
-      <w:del w:id="686" w:author="Jaeger, Florian" w:date="2023-05-27T12:53:00Z">
+      <w:del w:id="726" w:author="Jaeger, Florian" w:date="2023-05-27T12:53:00Z">
         <w:r>
           <w:rPr>
             <w:i/>
@@ -25511,12 +25914,12 @@
     <w:p>
       <w:pPr>
         <w:rPr>
-          <w:del w:id="687" w:author="Jaeger, Florian" w:date="2023-05-27T12:53:00Z"/>
+          <w:del w:id="727" w:author="Jaeger, Florian" w:date="2023-05-27T12:53:00Z"/>
           <w:szCs w:val="22"/>
           <w:shd w:val="clear" w:color="auto" w:fill="EFEFEF"/>
         </w:rPr>
       </w:pPr>
-      <w:del w:id="688" w:author="Jaeger, Florian" w:date="2023-05-27T12:53:00Z">
+      <w:del w:id="728" w:author="Jaeger, Florian" w:date="2023-05-27T12:53:00Z">
         <w:r>
           <w:rPr>
             <w:i/>
@@ -27127,7 +27530,7 @@
       </w:r>
     </w:p>
   </w:comment>
-  <w:comment w:id="336" w:author="Jaeger, Florian" w:date="2023-05-20T10:40:00Z" w:initials="TJ">
+  <w:comment w:id="347" w:author="Jaeger, Florian" w:date="2023-05-20T10:40:00Z" w:initials="TJ">
     <w:p>
       <w:pPr>
         <w:pStyle w:val="CommentText"/>
@@ -27143,7 +27546,7 @@
       </w:r>
     </w:p>
   </w:comment>
-  <w:comment w:id="335" w:author="Jaeger, Florian" w:date="2023-05-20T12:05:00Z" w:initials="TJ">
+  <w:comment w:id="346" w:author="Jaeger, Florian" w:date="2023-05-20T12:05:00Z" w:initials="TJ">
     <w:p>
       <w:pPr>
         <w:pStyle w:val="CommentText"/>
@@ -27159,7 +27562,23 @@
       </w:r>
     </w:p>
   </w:comment>
-  <w:comment w:id="337" w:author="Jaeger, Florian" w:date="2023-05-27T14:09:00Z" w:initials="TJ">
+  <w:comment w:id="381" w:author="Jaeger, Florian" w:date="2023-05-27T14:09:00Z" w:initials="TJ">
+    <w:p>
+      <w:pPr>
+        <w:jc w:val="left"/>
+      </w:pPr>
+      <w:r>
+        <w:rPr>
+          <w:rStyle w:val="CommentReference"/>
+        </w:rPr>
+        <w:annotationRef/>
+      </w:r>
+      <w:r>
+        <w:t>Did we have survey questions about pen location, too?</w:t>
+      </w:r>
+    </w:p>
+  </w:comment>
+  <w:comment w:id="391" w:author="Jaeger, Florian" w:date="2023-05-29T12:26:00Z" w:initials="TJ">
     <w:p>
       <w:pPr>
         <w:pStyle w:val="CommentText"/>
@@ -27171,11 +27590,49 @@
         <w:annotationRef/>
       </w:r>
       <w:r>
-        <w:t>Did we have survey questions about that, too?</w:t>
+        <w:t>Add here s</w:t>
+      </w:r>
+      <w:r>
+        <w:t>ome discussion of the fact that black box might have come in too late/ exited too early so that some effects of pen on articulators were still observable?</w:t>
       </w:r>
     </w:p>
   </w:comment>
-  <w:comment w:id="342" w:author="Jaeger, Florian" w:date="2023-05-29T12:26:00Z" w:initials="TJ">
+  <w:comment w:id="392" w:author="Cummings, Shawn" w:date="2023-06-02T19:13:00Z" w:initials="SC">
+    <w:p>
+      <w:pPr>
+        <w:jc w:val="left"/>
+      </w:pPr>
+      <w:r>
+        <w:rPr>
+          <w:rStyle w:val="CommentReference"/>
+        </w:rPr>
+        <w:annotationRef/>
+      </w:r>
+      <w:r>
+        <w:t>See added chunk above— I think this is possible (but unlikely) on the front end and impossible on the back end</w:t>
+      </w:r>
+    </w:p>
+  </w:comment>
+  <w:comment w:id="612" w:author="Jaeger, Florian" w:date="2023-06-07T10:29:00Z" w:initials="TJ">
+    <w:p>
+      <w:pPr>
+        <w:jc w:val="left"/>
+      </w:pPr>
+      <w:r>
+        <w:rPr>
+          <w:rStyle w:val="CommentReference"/>
+        </w:rPr>
+        <w:annotationRef/>
+      </w:r>
+      <w:r>
+        <w:rPr>
+          <w:color w:val="000000"/>
+        </w:rPr>
+        <w:t>I moved the details into the SI for Exp 1a-c</w:t>
+      </w:r>
+    </w:p>
+  </w:comment>
+  <w:comment w:id="697" w:author="Jaeger, Florian" w:date="2023-05-20T10:40:00Z" w:initials="TJ">
     <w:p>
       <w:pPr>
         <w:pStyle w:val="CommentText"/>
@@ -27187,65 +27644,11 @@
         <w:annotationRef/>
       </w:r>
       <w:r>
-        <w:t>Add here s</w:t>
-      </w:r>
-      <w:r>
-        <w:t>ome discussion of the fact that black box might have come in too late/ exited too early so that some effects of pen on articulators were still observable?</w:t>
+        <w:t>Block analyses, changes of pen effect based on acoustic/visual cues.</w:t>
       </w:r>
     </w:p>
   </w:comment>
-  <w:comment w:id="343" w:author="Cummings, Shawn" w:date="2023-06-02T19:13:00Z" w:initials="SC">
-    <w:p>
-      <w:pPr>
-        <w:jc w:val="left"/>
-      </w:pPr>
-      <w:r>
-        <w:rPr>
-          <w:rStyle w:val="CommentReference"/>
-        </w:rPr>
-        <w:annotationRef/>
-      </w:r>
-      <w:r>
-        <w:t>See added chunk above— I think this is possible (but unlikely) on the front end and impossible on the back end</w:t>
-      </w:r>
-    </w:p>
-  </w:comment>
-  <w:comment w:id="569" w:author="Jaeger, Florian" w:date="2023-06-07T10:29:00Z" w:initials="TJ">
-    <w:p>
-      <w:pPr>
-        <w:jc w:val="left"/>
-      </w:pPr>
-      <w:r>
-        <w:rPr>
-          <w:rStyle w:val="CommentReference"/>
-        </w:rPr>
-        <w:annotationRef/>
-      </w:r>
-      <w:r>
-        <w:rPr>
-          <w:color w:val="000000"/>
-        </w:rPr>
-        <w:t>I moved the details into the SI for Exp 1a-c</w:t>
-      </w:r>
-    </w:p>
-  </w:comment>
-  <w:comment w:id="657" w:author="Jaeger, Florian" w:date="2023-05-20T10:40:00Z" w:initials="TJ">
-    <w:p>
-      <w:pPr>
-        <w:pStyle w:val="CommentText"/>
-      </w:pPr>
-      <w:r>
-        <w:rPr>
-          <w:rStyle w:val="CommentReference"/>
-        </w:rPr>
-        <w:annotationRef/>
-      </w:r>
-      <w:r>
-        <w:t>Block analyses, changes of pen effect based on acoustic/visual cues.</w:t>
-      </w:r>
-    </w:p>
-  </w:comment>
-  <w:comment w:id="656" w:author="Jaeger, Florian" w:date="2023-05-20T12:05:00Z" w:initials="TJ">
+  <w:comment w:id="696" w:author="Jaeger, Florian" w:date="2023-05-20T12:05:00Z" w:initials="TJ">
     <w:p>
       <w:pPr>
         <w:pStyle w:val="CommentText"/>
@@ -32619,7 +33022,7 @@
 </file>
 
 <file path=customXml/itemProps1.xml><?xml version="1.0" encoding="utf-8"?>
-<ds:datastoreItem xmlns:ds="http://schemas.openxmlformats.org/officeDocument/2006/customXml" ds:itemID="{B20ED14E-20BD-0342-A447-925FFA2C3804}">
+<ds:datastoreItem xmlns:ds="http://schemas.openxmlformats.org/officeDocument/2006/customXml" ds:itemID="{CEAF82DD-8E2B-F442-854C-D22AA8B4402F}">
   <ds:schemaRefs>
     <ds:schemaRef ds:uri="http://schemas.openxmlformats.org/officeDocument/2006/bibliography"/>
   </ds:schemaRefs>
@@ -32627,7 +33030,7 @@
 </file>
 
 <file path=customXml/itemProps2.xml><?xml version="1.0" encoding="utf-8"?>
-<ds:datastoreItem xmlns:ds="http://schemas.openxmlformats.org/officeDocument/2006/customXml" ds:itemID="{CEAF82DD-8E2B-F442-854C-D22AA8B4402F}">
+<ds:datastoreItem xmlns:ds="http://schemas.openxmlformats.org/officeDocument/2006/customXml" ds:itemID="{B20ED14E-20BD-0342-A447-925FFA2C3804}">
   <ds:schemaRefs>
     <ds:schemaRef ds:uri="http://schemas.openxmlformats.org/officeDocument/2006/bibliography"/>
   </ds:schemaRefs>

</xml_diff>

<commit_message>
initial coding for Experiment 4
</commit_message>
<xml_diff>
--- a/output/papers/Round 1/manuscript.docx
+++ b/output/papers/Round 1/manuscript.docx
@@ -38,10 +38,7 @@
         <w:jc w:val="left"/>
       </w:pPr>
       <w:r>
-        <w:t>Figure out argument for/</w:t>
-      </w:r>
-      <w:r>
-        <w:t>against ‘pen as occluder’</w:t>
+        <w:t>Figure out argument for/against ‘pen as occluder’</w:t>
       </w:r>
     </w:p>
     <w:p>
@@ -601,10 +598,7 @@
         <w:jc w:val="left"/>
       </w:pPr>
       <w:r>
-        <w:t>Update website and see whether it can be integrated into OSF (i.e., work locally on OSF, ideally with videos etc. being links to the local OSF repo)</w:t>
-      </w:r>
-      <w:r>
-        <w:t xml:space="preserve"> </w:t>
+        <w:t xml:space="preserve">Update website and see whether it can be integrated into OSF (i.e., work locally on OSF, ideally with videos etc. being links to the local OSF repo) </w:t>
       </w:r>
       <w:r>
         <w:rPr>
@@ -12282,25 +12276,7 @@
         <w:rPr>
           <w:szCs w:val="22"/>
         </w:rPr>
-        <w:t>2</w:t>
-      </w:r>
-      <w:r>
-        <w:rPr>
-          <w:szCs w:val="22"/>
-        </w:rPr>
-        <w:t>4</w:t>
-      </w:r>
-      <w:r>
-        <w:rPr>
-          <w:szCs w:val="22"/>
-        </w:rPr>
-        <w:t>.</w:t>
-      </w:r>
-      <w:r>
-        <w:rPr>
-          <w:szCs w:val="22"/>
-        </w:rPr>
-        <w:t>4</w:t>
+        <w:t>24.4</w:t>
       </w:r>
       <w:r>
         <w:rPr>
@@ -13963,7 +13939,19 @@
         <w:rPr>
           <w:szCs w:val="22"/>
         </w:rPr>
-        <w:t xml:space="preserve">work has established that </w:t>
+        <w:t xml:space="preserve">work has </w:t>
+      </w:r>
+      <w:r>
+        <w:rPr>
+          <w:szCs w:val="22"/>
+        </w:rPr>
+        <w:t>proposed a number of competing hypotheses.</w:t>
+      </w:r>
+      <w:r>
+        <w:rPr>
+          <w:szCs w:val="22"/>
+        </w:rPr>
+        <w:t xml:space="preserve"> </w:t>
       </w:r>
       <w:ins w:id="50" w:author="Cummings, Shawn" w:date="2023-06-08T16:27:00Z">
         <w:r>
@@ -13990,14 +13978,14 @@
         <w:rPr>
           <w:szCs w:val="22"/>
         </w:rPr>
-        <w:t xml:space="preserve">The perceptual recalibration effect is generally robust and does not seem to require much or any conscious attention; subjects adapt even given an environment full of distractions, other cognitive load-bearers, or explicit instruction that the speaker or tokens are unreliable or altered (Drouin &amp; Theodore, 2018; Liu &amp; Jaeger, 2019). As few as 4 shifted tokens has been found to elicit </w:t>
+        <w:t xml:space="preserve">The perceptual recalibration effect is generally robust and does not seem to require much or any conscious attention; subjects adapt even given an environment full of distractions, other cognitive load-bearers, or explicit instruction that the speaker or tokens are unreliable or altered </w:t>
       </w:r>
       <w:r>
         <w:rPr>
           <w:szCs w:val="22"/>
         </w:rPr>
         <w:lastRenderedPageBreak/>
-        <w:t xml:space="preserve">significant </w:t>
+        <w:t xml:space="preserve">(Drouin &amp; Theodore, 2018; Liu &amp; Jaeger, 2019). As few as 4 shifted tokens has been found to elicit significant </w:t>
       </w:r>
       <w:r>
         <w:rPr>
@@ -14073,20 +14061,26 @@
         <w:rPr>
           <w:szCs w:val="22"/>
         </w:rPr>
-        <w:t>The results and interpretation of Kraljic, Samuel, &amp; Brennan (2008) leave open at least two alternatives. The most succinct is perhaps a framework wherein all audio input that co-occurs with atypical visual input (such as a pen in the mouth or any other incidental cause) is discarded entirely by the listener. This postulates that perceptual adaptation is driven only by prior perception in typical contexts and should only be seen experimentally when exposure includes these contexts. This hypothesis parsimoniously explains the lack of learning but is unlikely given the finding of the current Experiment 1 that visual evidence of incidental causes is accounted for in perception. An alternative is that phonetic restructuring may be specific to the environment in which it occurs, a hypothesis furthered below.</w:t>
-      </w:r>
-    </w:p>
-    <w:p>
-      <w:pPr>
-        <w:rPr>
-          <w:szCs w:val="22"/>
-        </w:rPr>
-      </w:pPr>
+        <w:t xml:space="preserve">The results and interpretation of Kraljic, Samuel, &amp; Brennan (2008) leave open at least two alternatives. The most succinct is perhaps a framework wherein all audio input that co-occurs with atypical visual input (such as a pen in the mouth or any other incidental cause) is discarded entirely by the listener. This postulates that perceptual adaptation is driven only by prior perception in typical contexts and should only be seen experimentally when exposure includes these contexts. This hypothesis parsimoniously explains the lack of learning but is unlikely given the finding of the current Experiment 1 that visual evidence of incidental causes is accounted for in perception. An alternative is that phonetic restructuring may be specific to the environment in which it occurs, </w:t>
+      </w:r>
       <w:r>
         <w:rPr>
           <w:szCs w:val="22"/>
         </w:rPr>
         <w:lastRenderedPageBreak/>
+        <w:t>a hypothesis furthered below.</w:t>
+      </w:r>
+    </w:p>
+    <w:p>
+      <w:pPr>
+        <w:rPr>
+          <w:szCs w:val="22"/>
+        </w:rPr>
+      </w:pPr>
+      <w:r>
+        <w:rPr>
+          <w:szCs w:val="22"/>
+        </w:rPr>
         <w:t xml:space="preserve">In a follow-up study, Kraljic &amp; Samuel (2011, Experiment 2) found that learning is preserved when shifted pronunciations continue in the second section of exposure (wherein the pen is no longer in the talker’s mouth). This remained the case when visual evidence was entirely absent from the second section of exposure, which importantly suggests an assumption by listeners that speech evidence in absence of video is produced without an incidental cause. Learning was also found when a talker’s speech was atypical only during the second section of exposure, but normal when the pen was in the talker’s mouth (Kraljic &amp; Samuel, 2011, Experiment 3). These findings are taken as evidence that the effect of the pen on learning (or lack thereof) follows from the way humans store and retrieve previously experienced speech input. Specifically, it’s well documented that speech input is stored along with the context in which it occurs, and that memory traces of speech ‘exemplars’ or ‘episodes’ are used to categorize subsequent input (Johnson, 1997; Pierrehumbert, 2002; Kleinschmidt &amp; Jaeger, 2015). Under this account, perceptual adaptation is driven by the linked storage of auditory and visual (typical or otherwise) input. Retrieval of these memory traces should result in perception of subsequent auditory input being colored by previous experience within the same visual context. </w:t>
       </w:r>
     </w:p>
@@ -14156,20 +14150,26 @@
         <w:rPr>
           <w:szCs w:val="22"/>
         </w:rPr>
-        <w:t>). This provides the first evidence for an effect of compensation in exposure towards learning exhibited in test. Liu &amp; Jaeger (2018) identify that this asymmetry “could be because a pen might plausibly disrupt lip-rounding, which is involved in the articulation of /ʃ/ but not /s/. This would mean that listeners have some degree of sensitivity to the articulatory gestures used in the production of specific sounds”.</w:t>
-      </w:r>
-    </w:p>
-    <w:p>
-      <w:pPr>
-        <w:rPr>
-          <w:szCs w:val="22"/>
-        </w:rPr>
-      </w:pPr>
+        <w:t xml:space="preserve">). This provides the first evidence for an effect of compensation in exposure towards learning exhibited in test. Liu &amp; Jaeger (2018) identify that this asymmetry “could be because a pen might plausibly disrupt lip-rounding, which is involved in the articulation of /ʃ/ but not /s/. This would mean that listeners have some degree of sensitivity to the </w:t>
+      </w:r>
       <w:r>
         <w:rPr>
           <w:szCs w:val="22"/>
         </w:rPr>
         <w:lastRenderedPageBreak/>
+        <w:t>articulatory gestures used in the production of specific sounds”.</w:t>
+      </w:r>
+    </w:p>
+    <w:p>
+      <w:pPr>
+        <w:rPr>
+          <w:szCs w:val="22"/>
+        </w:rPr>
+      </w:pPr>
+      <w:r>
+        <w:rPr>
+          <w:szCs w:val="22"/>
+        </w:rPr>
         <w:t xml:space="preserve">These studies collectively, while providing a wealth of intriguing findings, are all crucially limited by their audio-only testing phases. If learning is indeed linked to retrieval of previously stored audio-visual exemplars, then the modality shift from visually informed exposure to non-visually informed test is expected to require generalization and constrain learning. Robust support of context-specific learning cannot be found when context changes between the phase of the experiment designed to elicit learning and the phase which measures it. Finally, a crucial test of context-specific learning is to determine whether shifts encountered in context of the pen in the mouth, which have been found not to elicit adaptation in audio-only context, may still elicit adaptation in subsequent matching context (being, test to percepts including the pen in the mouth). </w:t>
       </w:r>
     </w:p>
@@ -14225,7 +14225,14 @@
         <w:rPr>
           <w:szCs w:val="22"/>
         </w:rPr>
-        <w:t>Participants first underwent an exposure phase, wherein they were presented audiovisual speech stimuli of both English words and nonwords. A lexical decision task was used to ensure attention. Crucially, words typically containing either /s/ or /ʃ/ (split between-participant groups) were shifted in this phase to contain instead an ambiguous sound between /s/ and /ʃ/. During production of the critical /s/-/ʃ/ fricative, the talker either had the pen in the mouth (</w:t>
+        <w:t xml:space="preserve">Participants first underwent an exposure phase, wherein they were presented audiovisual speech stimuli of both English words and nonwords. A lexical decision task was used to ensure attention. Crucially, words typically containing either /s/ or /ʃ/ (split between-participant groups) were shifted in this phase to contain instead an ambiguous sound between /s/ and /ʃ/. During </w:t>
+      </w:r>
+      <w:r>
+        <w:rPr>
+          <w:szCs w:val="22"/>
+        </w:rPr>
+        <w:lastRenderedPageBreak/>
+        <w:t>production of the critical /s/-/ʃ/ fricative, the talker either had the pen in the mouth (</w:t>
       </w:r>
       <w:r>
         <w:rPr>
@@ -14279,14 +14286,7 @@
         <w:rPr>
           <w:szCs w:val="22"/>
         </w:rPr>
-        <w:t xml:space="preserve">, Panel </w:t>
-      </w:r>
-      <w:r>
-        <w:rPr>
-          <w:szCs w:val="22"/>
-        </w:rPr>
-        <w:lastRenderedPageBreak/>
-        <w:t xml:space="preserve">A) or in the hand (Panel B), again split between-participant groups. This exposure phase was paradigmatically identical to that of Liu &amp; Jaeger (2018; Experiment 1). All subjects then underwent a test phase identical to that of Experiment 1c. </w:t>
+        <w:t xml:space="preserve">, Panel A) or in the hand (Panel B), again split between-participant groups. This exposure phase was paradigmatically identical to that of Liu &amp; Jaeger (2018; Experiment 1). All subjects then underwent a test phase identical to that of Experiment 1c. </w:t>
       </w:r>
     </w:p>
     <w:p>
@@ -14464,19 +14464,7 @@
         <w:rPr>
           <w:szCs w:val="22"/>
         </w:rPr>
-        <w:t>articipants had to confirm</w:t>
-      </w:r>
-      <w:r>
-        <w:rPr>
-          <w:szCs w:val="22"/>
-        </w:rPr>
-        <w:t>—as in all previous experiments—</w:t>
-      </w:r>
-      <w:r>
-        <w:rPr>
-          <w:szCs w:val="22"/>
-        </w:rPr>
-        <w:t>that they were (</w:t>
+        <w:t>articipants had to confirm—as in all previous experiments—that they were (</w:t>
       </w:r>
       <w:proofErr w:type="spellStart"/>
       <w:r>
@@ -14666,13 +14654,21 @@
           <w:szCs w:val="22"/>
           <w:shd w:val="clear" w:color="auto" w:fill="EFEFEF"/>
         </w:rPr>
-        <w:t>in which the pen appeared when it was in the talker’s mouth</w:t>
+        <w:t xml:space="preserve">in which the pen </w:t>
       </w:r>
       <w:r>
         <w:rPr>
           <w:szCs w:val="22"/>
           <w:shd w:val="clear" w:color="auto" w:fill="EFEFEF"/>
         </w:rPr>
+        <w:lastRenderedPageBreak/>
+        <w:t>appeared when it was in the talker’s mouth</w:t>
+      </w:r>
+      <w:r>
+        <w:rPr>
+          <w:szCs w:val="22"/>
+          <w:shd w:val="clear" w:color="auto" w:fill="EFEFEF"/>
+        </w:rPr>
         <w:t>.</w:t>
       </w:r>
       <w:r>
@@ -14680,15 +14676,7 @@
           <w:szCs w:val="22"/>
           <w:shd w:val="clear" w:color="auto" w:fill="EFEFEF"/>
         </w:rPr>
-        <w:t xml:space="preserve"> Because of changes we made to the list generation, we </w:t>
-      </w:r>
-      <w:r>
-        <w:rPr>
-          <w:szCs w:val="22"/>
-          <w:shd w:val="clear" w:color="auto" w:fill="EFEFEF"/>
-        </w:rPr>
-        <w:lastRenderedPageBreak/>
-        <w:t>use 10 of the 12 catch videos developed in LJ18</w:t>
+        <w:t xml:space="preserve"> Because of changes we made to the list generation, we use 10 of the 12 catch videos developed in LJ18</w:t>
       </w:r>
       <w:r>
         <w:rPr>
@@ -15326,22 +15314,22 @@
           <w:szCs w:val="22"/>
           <w:shd w:val="clear" w:color="auto" w:fill="EFEFEF"/>
         </w:rPr>
-        <w:t xml:space="preserve">/ or /s/ depending on the exposure condition), three filler words, and five filler non-words. </w:t>
+        <w:t xml:space="preserve">/ or /s/ depending on the exposure </w:t>
       </w:r>
       <w:r>
         <w:rPr>
           <w:szCs w:val="22"/>
           <w:shd w:val="clear" w:color="auto" w:fill="EFEFEF"/>
         </w:rPr>
-        <w:t xml:space="preserve">Catch trials were evenly distributed across </w:t>
+        <w:lastRenderedPageBreak/>
+        <w:t xml:space="preserve">condition), three filler words, and five filler non-words. </w:t>
       </w:r>
       <w:r>
         <w:rPr>
           <w:szCs w:val="22"/>
           <w:shd w:val="clear" w:color="auto" w:fill="EFEFEF"/>
         </w:rPr>
-        <w:lastRenderedPageBreak/>
-        <w:t>the ten blocks, with one catch trial per block. For each block, a random coin flip determined whether the catch trial was on a filler word or non-word</w:t>
+        <w:t>Catch trials were evenly distributed across the ten blocks, with one catch trial per block. For each block, a random coin flip determined whether the catch trial was on a filler word or non-word</w:t>
       </w:r>
       <w:r>
         <w:rPr>
@@ -16118,7 +16106,6 @@
           <w:szCs w:val="22"/>
           <w:highlight w:val="cyan"/>
         </w:rPr>
-        <w:lastRenderedPageBreak/>
         <w:t xml:space="preserve">[INSERT </w:t>
       </w:r>
       <w:r>
@@ -19090,6 +19077,7 @@
           <w:szCs w:val="22"/>
           <w:lang w:val="tr-TR" w:eastAsia="tr-TR"/>
         </w:rPr>
+        <w:lastRenderedPageBreak/>
         <w:t>conditions</w:t>
       </w:r>
       <w:proofErr w:type="spellEnd"/>
@@ -19114,7 +19102,6 @@
           <w:szCs w:val="22"/>
           <w:lang w:val="tr-TR" w:eastAsia="tr-TR"/>
         </w:rPr>
-        <w:lastRenderedPageBreak/>
         <w:t>This</w:t>
       </w:r>
       <w:proofErr w:type="spellEnd"/>
@@ -23396,6 +23383,9 @@
         <w:annotationRef/>
       </w:r>
       <w:r>
+        <w:t xml:space="preserve">@Shawn, </w:t>
+      </w:r>
+      <w:r>
         <w:t>I cut the stuff about the items. Let’s put that into the SI.</w:t>
       </w:r>
     </w:p>
@@ -23412,7 +23402,10 @@
         <w:annotationRef/>
       </w:r>
       <w:r>
-        <w:t>Did we have survey questions about pen location, too?</w:t>
+        <w:t>@Shawn, d</w:t>
+      </w:r>
+      <w:r>
+        <w:t>id we have survey questions about pen location, too?</w:t>
       </w:r>
     </w:p>
   </w:comment>

</xml_diff>